<commit_message>
Eng.Soft. Reunir ideias sobre as paginas | Atualizar: relatorio, diário
.Reunir ideias sobre as paginas:
  .Trilho
  .Back-office
  .Apontar duvidas
.Rever/Assinalar mudanças no relatorio
.Atualizar diario:
 .assinalar/melhorar leitura do diário
</commit_message>
<xml_diff>
--- a/doc/Eng. Soft 2/relatorio.docx
+++ b/doc/Eng. Soft 2/relatorio.docx
@@ -1,6 +1,6 @@
 
 <file path=word/document.xml><?xml version="1.0" encoding="utf-8"?>
-<w:document xmlns:wpc="http://schemas.microsoft.com/office/word/2010/wordprocessingCanvas" xmlns:cx="http://schemas.microsoft.com/office/drawing/2014/chartex" xmlns:cx1="http://schemas.microsoft.com/office/drawing/2015/9/8/chartex" xmlns:mc="http://schemas.openxmlformats.org/markup-compatibility/2006" xmlns:o="urn:schemas-microsoft-com:office:office" xmlns:r="http://schemas.openxmlformats.org/officeDocument/2006/relationships" xmlns:m="http://schemas.openxmlformats.org/officeDocument/2006/math" xmlns:v="urn:schemas-microsoft-com:vml" xmlns:wp14="http://schemas.microsoft.com/office/word/2010/wordprocessingDrawing" xmlns:wp="http://schemas.openxmlformats.org/drawingml/2006/wordprocessingDrawing" xmlns:w10="urn:schemas-microsoft-com:office:word" xmlns:w="http://schemas.openxmlformats.org/wordprocessingml/2006/main" xmlns:w14="http://schemas.microsoft.com/office/word/2010/wordml" xmlns:w15="http://schemas.microsoft.com/office/word/2012/wordml" xmlns:w16se="http://schemas.microsoft.com/office/word/2015/wordml/symex" xmlns:wpg="http://schemas.microsoft.com/office/word/2010/wordprocessingGroup" xmlns:wpi="http://schemas.microsoft.com/office/word/2010/wordprocessingInk" xmlns:wne="http://schemas.microsoft.com/office/word/2006/wordml" xmlns:wps="http://schemas.microsoft.com/office/word/2010/wordprocessingShape" mc:Ignorable="w14 w15 w16se wp14">
+<w:document xmlns:wpc="http://schemas.microsoft.com/office/word/2010/wordprocessingCanvas" xmlns:mc="http://schemas.openxmlformats.org/markup-compatibility/2006" xmlns:o="urn:schemas-microsoft-com:office:office" xmlns:r="http://schemas.openxmlformats.org/officeDocument/2006/relationships" xmlns:m="http://schemas.openxmlformats.org/officeDocument/2006/math" xmlns:v="urn:schemas-microsoft-com:vml" xmlns:wp14="http://schemas.microsoft.com/office/word/2010/wordprocessingDrawing" xmlns:wp="http://schemas.openxmlformats.org/drawingml/2006/wordprocessingDrawing" xmlns:w10="urn:schemas-microsoft-com:office:word" xmlns:w="http://schemas.openxmlformats.org/wordprocessingml/2006/main" xmlns:w14="http://schemas.microsoft.com/office/word/2010/wordml" xmlns:w15="http://schemas.microsoft.com/office/word/2012/wordml" xmlns:wpg="http://schemas.microsoft.com/office/word/2010/wordprocessingGroup" xmlns:wpi="http://schemas.microsoft.com/office/word/2010/wordprocessingInk" xmlns:wne="http://schemas.microsoft.com/office/word/2006/wordml" xmlns:wps="http://schemas.microsoft.com/office/word/2010/wordprocessingShape" mc:Ignorable="w14 w15 wp14">
   <w:body>
     <w:p>
       <w:pPr>
@@ -255,7 +255,7 @@
         <w:rPr>
           <w:noProof/>
           <w:sz w:val="32"/>
-          <w:lang w:val="pt-BR" w:eastAsia="pt-BR"/>
+          <w:lang w:val="en-US"/>
         </w:rPr>
         <mc:AlternateContent>
           <mc:Choice Requires="wps">
@@ -1781,6 +1781,7 @@
         <w:tc>
           <w:tcPr>
             <w:tcW w:w="4508" w:type="dxa"/>
+            <w:shd w:val="clear" w:color="auto" w:fill="FF0000"/>
           </w:tcPr>
           <w:p>
             <w:pPr>
@@ -3670,7 +3671,7 @@
       <w:r>
         <w:rPr>
           <w:noProof/>
-          <w:lang w:val="pt-BR" w:eastAsia="pt-BR"/>
+          <w:lang w:val="en-US"/>
         </w:rPr>
         <mc:AlternateContent>
           <mc:Choice Requires="wps">
@@ -3739,7 +3740,7 @@
               </wp:anchor>
             </w:drawing>
           </mc:Choice>
-          <mc:Fallback xmlns:cx2="http://schemas.microsoft.com/office/drawing/2015/10/21/chartex" xmlns:cx3="http://schemas.microsoft.com/office/drawing/2016/5/9/chartex" xmlns:cx4="http://schemas.microsoft.com/office/drawing/2016/5/10/chartex" xmlns:cx5="http://schemas.microsoft.com/office/drawing/2016/5/11/chartex" xmlns:cx6="http://schemas.microsoft.com/office/drawing/2016/5/12/chartex" xmlns:cx7="http://schemas.microsoft.com/office/drawing/2016/5/13/chartex" xmlns:cx8="http://schemas.microsoft.com/office/drawing/2016/5/14/chartex" xmlns:aink="http://schemas.microsoft.com/office/drawing/2016/ink" xmlns:am3d="http://schemas.microsoft.com/office/drawing/2017/model3d" xmlns:w16cid="http://schemas.microsoft.com/office/word/2016/wordml/cid">
+          <mc:Fallback xmlns:w16cid="http://schemas.microsoft.com/office/word/2016/wordml/cid" xmlns:am3d="http://schemas.microsoft.com/office/drawing/2017/model3d" xmlns:aink="http://schemas.microsoft.com/office/drawing/2016/ink" xmlns:cx8="http://schemas.microsoft.com/office/drawing/2016/5/14/chartex" xmlns:cx7="http://schemas.microsoft.com/office/drawing/2016/5/13/chartex" xmlns:cx6="http://schemas.microsoft.com/office/drawing/2016/5/12/chartex" xmlns:cx5="http://schemas.microsoft.com/office/drawing/2016/5/11/chartex" xmlns:cx4="http://schemas.microsoft.com/office/drawing/2016/5/10/chartex" xmlns:cx3="http://schemas.microsoft.com/office/drawing/2016/5/9/chartex" xmlns:cx2="http://schemas.microsoft.com/office/drawing/2015/10/21/chartex" xmlns:w16se="http://schemas.microsoft.com/office/word/2015/wordml/symex" xmlns:cx1="http://schemas.microsoft.com/office/drawing/2015/9/8/chartex" xmlns:cx="http://schemas.microsoft.com/office/drawing/2014/chartex">
             <w:pict>
               <v:rect w14:anchorId="7ADD2C8E" id="Rectangle 209" o:spid="_x0000_s1026" style="position:absolute;margin-left:96.3pt;margin-top:9.9pt;width:360.85pt;height:638.8pt;z-index:251834368;visibility:visible;mso-wrap-style:square;mso-width-percent:0;mso-height-percent:0;mso-wrap-distance-left:9pt;mso-wrap-distance-top:0;mso-wrap-distance-right:9pt;mso-wrap-distance-bottom:0;mso-position-horizontal:absolute;mso-position-horizontal-relative:text;mso-position-vertical:absolute;mso-position-vertical-relative:text;mso-width-percent:0;mso-height-percent:0;mso-width-relative:margin;mso-height-relative:margin;v-text-anchor:middle" o:gfxdata="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" filled="f" strokecolor="black [1600]" strokeweight="1pt">
                 <v:stroke dashstyle="dash"/>
@@ -3751,7 +3752,7 @@
       <w:r>
         <w:rPr>
           <w:noProof/>
-          <w:lang w:val="pt-BR" w:eastAsia="pt-BR"/>
+          <w:lang w:val="en-US"/>
         </w:rPr>
         <mc:AlternateContent>
           <mc:Choice Requires="wps">
@@ -3805,6 +3806,7 @@
                         <w:txbxContent>
                           <w:p>
                             <w:pPr>
+                              <w:shd w:val="clear" w:color="auto" w:fill="FF0000"/>
                               <w:spacing w:after="0" w:line="240" w:lineRule="auto"/>
                               <w:jc w:val="center"/>
                               <w:rPr>
@@ -3846,7 +3848,7 @@
               </wp:anchor>
             </w:drawing>
           </mc:Choice>
-          <mc:Fallback xmlns:cx2="http://schemas.microsoft.com/office/drawing/2015/10/21/chartex" xmlns:cx3="http://schemas.microsoft.com/office/drawing/2016/5/9/chartex" xmlns:cx4="http://schemas.microsoft.com/office/drawing/2016/5/10/chartex" xmlns:cx5="http://schemas.microsoft.com/office/drawing/2016/5/11/chartex" xmlns:cx6="http://schemas.microsoft.com/office/drawing/2016/5/12/chartex" xmlns:cx7="http://schemas.microsoft.com/office/drawing/2016/5/13/chartex" xmlns:cx8="http://schemas.microsoft.com/office/drawing/2016/5/14/chartex" xmlns:aink="http://schemas.microsoft.com/office/drawing/2016/ink" xmlns:am3d="http://schemas.microsoft.com/office/drawing/2017/model3d" xmlns:w16cid="http://schemas.microsoft.com/office/word/2016/wordml/cid">
+          <mc:Fallback>
             <w:pict>
               <v:oval w14:anchorId="3F201174" id="Oval 16" o:spid="_x0000_s1027" style="position:absolute;margin-left:108.25pt;margin-top:14.95pt;width:134.75pt;height:50.2pt;z-index:251803648;visibility:visible;mso-wrap-style:square;mso-width-percent:0;mso-height-percent:0;mso-wrap-distance-left:9pt;mso-wrap-distance-top:0;mso-wrap-distance-right:9pt;mso-wrap-distance-bottom:0;mso-position-horizontal:absolute;mso-position-horizontal-relative:margin;mso-position-vertical:absolute;mso-position-vertical-relative:text;mso-width-percent:0;mso-height-percent:0;mso-width-relative:margin;mso-height-relative:margin;v-text-anchor:middle" o:gfxdata="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" fillcolor="white [3212]" strokecolor="#1f4d78 [1604]" strokeweight="1pt">
                 <v:stroke joinstyle="miter"/>
@@ -3854,17 +3856,26 @@
                   <w:txbxContent>
                     <w:p>
                       <w:pPr>
+                        <w:shd w:val="clear" w:color="auto" w:fill="FF0000"/>
                         <w:spacing w:after="0" w:line="240" w:lineRule="auto"/>
                         <w:jc w:val="center"/>
                         <w:rPr>
                           <w:color w:val="000000" w:themeColor="text1"/>
                         </w:rPr>
                       </w:pPr>
+                      <w:proofErr w:type="spellStart"/>
                       <w:r>
                         <w:rPr>
                           <w:color w:val="000000" w:themeColor="text1"/>
                         </w:rPr>
-                        <w:t>Administrar Sistema</w:t>
+                        <w:t>Administrar</w:t>
+                      </w:r>
+                      <w:proofErr w:type="spellEnd"/>
+                      <w:r>
+                        <w:rPr>
+                          <w:color w:val="000000" w:themeColor="text1"/>
+                        </w:rPr>
+                        <w:t xml:space="preserve"> Sistema</w:t>
                       </w:r>
                     </w:p>
                   </w:txbxContent>
@@ -3885,7 +3896,7 @@
       <w:r>
         <w:rPr>
           <w:noProof/>
-          <w:lang w:val="pt-BR" w:eastAsia="pt-BR"/>
+          <w:lang w:val="en-US"/>
         </w:rPr>
         <mc:AlternateContent>
           <mc:Choice Requires="wps">
@@ -3946,7 +3957,7 @@
               </wp:anchor>
             </w:drawing>
           </mc:Choice>
-          <mc:Fallback xmlns:cx2="http://schemas.microsoft.com/office/drawing/2015/10/21/chartex" xmlns:cx3="http://schemas.microsoft.com/office/drawing/2016/5/9/chartex" xmlns:cx4="http://schemas.microsoft.com/office/drawing/2016/5/10/chartex" xmlns:cx5="http://schemas.microsoft.com/office/drawing/2016/5/11/chartex" xmlns:cx6="http://schemas.microsoft.com/office/drawing/2016/5/12/chartex" xmlns:cx7="http://schemas.microsoft.com/office/drawing/2016/5/13/chartex" xmlns:cx8="http://schemas.microsoft.com/office/drawing/2016/5/14/chartex" xmlns:aink="http://schemas.microsoft.com/office/drawing/2016/ink" xmlns:am3d="http://schemas.microsoft.com/office/drawing/2017/model3d" xmlns:w16cid="http://schemas.microsoft.com/office/word/2016/wordml/cid">
+          <mc:Fallback xmlns:w16cid="http://schemas.microsoft.com/office/word/2016/wordml/cid" xmlns:am3d="http://schemas.microsoft.com/office/drawing/2017/model3d" xmlns:aink="http://schemas.microsoft.com/office/drawing/2016/ink" xmlns:cx8="http://schemas.microsoft.com/office/drawing/2016/5/14/chartex" xmlns:cx7="http://schemas.microsoft.com/office/drawing/2016/5/13/chartex" xmlns:cx6="http://schemas.microsoft.com/office/drawing/2016/5/12/chartex" xmlns:cx5="http://schemas.microsoft.com/office/drawing/2016/5/11/chartex" xmlns:cx4="http://schemas.microsoft.com/office/drawing/2016/5/10/chartex" xmlns:cx3="http://schemas.microsoft.com/office/drawing/2016/5/9/chartex" xmlns:cx2="http://schemas.microsoft.com/office/drawing/2015/10/21/chartex" xmlns:w16se="http://schemas.microsoft.com/office/word/2015/wordml/symex" xmlns:cx1="http://schemas.microsoft.com/office/drawing/2015/9/8/chartex" xmlns:cx="http://schemas.microsoft.com/office/drawing/2014/chartex">
             <w:pict>
               <v:shapetype w14:anchorId="25DA5FF3" id="_x0000_t32" coordsize="21600,21600" o:spt="32" o:oned="t" path="m,l21600,21600e" filled="f">
                 <v:path arrowok="t" fillok="f" o:connecttype="none"/>
@@ -3962,7 +3973,7 @@
       <w:r>
         <w:rPr>
           <w:noProof/>
-          <w:lang w:val="pt-BR" w:eastAsia="pt-BR"/>
+          <w:lang w:val="en-US"/>
         </w:rPr>
         <mc:AlternateContent>
           <mc:Choice Requires="wps">
@@ -4020,7 +4031,7 @@
               </wp:anchor>
             </w:drawing>
           </mc:Choice>
-          <mc:Fallback xmlns:cx2="http://schemas.microsoft.com/office/drawing/2015/10/21/chartex" xmlns:cx3="http://schemas.microsoft.com/office/drawing/2016/5/9/chartex" xmlns:cx4="http://schemas.microsoft.com/office/drawing/2016/5/10/chartex" xmlns:cx5="http://schemas.microsoft.com/office/drawing/2016/5/11/chartex" xmlns:cx6="http://schemas.microsoft.com/office/drawing/2016/5/12/chartex" xmlns:cx7="http://schemas.microsoft.com/office/drawing/2016/5/13/chartex" xmlns:cx8="http://schemas.microsoft.com/office/drawing/2016/5/14/chartex" xmlns:aink="http://schemas.microsoft.com/office/drawing/2016/ink" xmlns:am3d="http://schemas.microsoft.com/office/drawing/2017/model3d" xmlns:w16cid="http://schemas.microsoft.com/office/word/2016/wordml/cid">
+          <mc:Fallback xmlns:w16cid="http://schemas.microsoft.com/office/word/2016/wordml/cid" xmlns:am3d="http://schemas.microsoft.com/office/drawing/2017/model3d" xmlns:aink="http://schemas.microsoft.com/office/drawing/2016/ink" xmlns:cx8="http://schemas.microsoft.com/office/drawing/2016/5/14/chartex" xmlns:cx7="http://schemas.microsoft.com/office/drawing/2016/5/13/chartex" xmlns:cx6="http://schemas.microsoft.com/office/drawing/2016/5/12/chartex" xmlns:cx5="http://schemas.microsoft.com/office/drawing/2016/5/11/chartex" xmlns:cx4="http://schemas.microsoft.com/office/drawing/2016/5/10/chartex" xmlns:cx3="http://schemas.microsoft.com/office/drawing/2016/5/9/chartex" xmlns:cx2="http://schemas.microsoft.com/office/drawing/2015/10/21/chartex" xmlns:w16se="http://schemas.microsoft.com/office/word/2015/wordml/symex" xmlns:cx1="http://schemas.microsoft.com/office/drawing/2015/9/8/chartex" xmlns:cx="http://schemas.microsoft.com/office/drawing/2014/chartex">
             <w:pict>
               <v:line w14:anchorId="37F82E9F" id="Straight Connector 18" o:spid="_x0000_s1026" style="position:absolute;flip:y;z-index:251805696;visibility:visible;mso-wrap-style:square;mso-width-percent:0;mso-height-percent:0;mso-wrap-distance-left:9pt;mso-wrap-distance-top:0;mso-wrap-distance-right:9pt;mso-wrap-distance-bottom:0;mso-position-horizontal:absolute;mso-position-horizontal-relative:text;mso-position-vertical:absolute;mso-position-vertical-relative:text;mso-width-percent:0;mso-height-percent:0;mso-width-relative:margin;mso-height-relative:margin" from="49.45pt,17.2pt" to="108.65pt,69.15pt" o:gfxdata="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" strokecolor="#5b9bd5 [3204]" strokeweight=".5pt">
                 <v:stroke joinstyle="miter"/>
@@ -4046,7 +4057,7 @@
       <w:r>
         <w:rPr>
           <w:noProof/>
-          <w:lang w:val="pt-BR" w:eastAsia="pt-BR"/>
+          <w:lang w:val="en-US"/>
         </w:rPr>
         <mc:AlternateContent>
           <mc:Choice Requires="wps">
@@ -4124,7 +4135,7 @@
               </wp:anchor>
             </w:drawing>
           </mc:Choice>
-          <mc:Fallback xmlns:cx2="http://schemas.microsoft.com/office/drawing/2015/10/21/chartex" xmlns:cx3="http://schemas.microsoft.com/office/drawing/2016/5/9/chartex" xmlns:cx4="http://schemas.microsoft.com/office/drawing/2016/5/10/chartex" xmlns:cx5="http://schemas.microsoft.com/office/drawing/2016/5/11/chartex" xmlns:cx6="http://schemas.microsoft.com/office/drawing/2016/5/12/chartex" xmlns:cx7="http://schemas.microsoft.com/office/drawing/2016/5/13/chartex" xmlns:cx8="http://schemas.microsoft.com/office/drawing/2016/5/14/chartex" xmlns:aink="http://schemas.microsoft.com/office/drawing/2016/ink" xmlns:am3d="http://schemas.microsoft.com/office/drawing/2017/model3d" xmlns:w16cid="http://schemas.microsoft.com/office/word/2016/wordml/cid">
+          <mc:Fallback xmlns:w16cid="http://schemas.microsoft.com/office/word/2016/wordml/cid" xmlns:am3d="http://schemas.microsoft.com/office/drawing/2017/model3d" xmlns:aink="http://schemas.microsoft.com/office/drawing/2016/ink" xmlns:cx8="http://schemas.microsoft.com/office/drawing/2016/5/14/chartex" xmlns:cx7="http://schemas.microsoft.com/office/drawing/2016/5/13/chartex" xmlns:cx6="http://schemas.microsoft.com/office/drawing/2016/5/12/chartex" xmlns:cx5="http://schemas.microsoft.com/office/drawing/2016/5/11/chartex" xmlns:cx4="http://schemas.microsoft.com/office/drawing/2016/5/10/chartex" xmlns:cx3="http://schemas.microsoft.com/office/drawing/2016/5/9/chartex" xmlns:cx2="http://schemas.microsoft.com/office/drawing/2015/10/21/chartex" xmlns:w16se="http://schemas.microsoft.com/office/word/2015/wordml/symex" xmlns:cx1="http://schemas.microsoft.com/office/drawing/2015/9/8/chartex" xmlns:cx="http://schemas.microsoft.com/office/drawing/2014/chartex">
             <w:pict>
               <v:shape w14:anchorId="6DE36E72" id="Text Box 2" o:spid="_x0000_s1028" type="#_x0000_t202" style="position:absolute;margin-left:238.35pt;margin-top:3.2pt;width:59.4pt;height:23.7pt;rotation:4390072fd;z-index:251806720;visibility:visible;mso-wrap-style:square;mso-width-percent:0;mso-height-percent:0;mso-wrap-distance-left:9pt;mso-wrap-distance-top:3.6pt;mso-wrap-distance-right:9pt;mso-wrap-distance-bottom:3.6pt;mso-position-horizontal:absolute;mso-position-horizontal-relative:text;mso-position-vertical:absolute;mso-position-vertical-relative:text;mso-width-percent:0;mso-height-percent:0;mso-width-relative:margin;mso-height-relative:margin;v-text-anchor:top" o:gfxdata="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" strokecolor="white [3212]">
                 <v:textbox inset="0,0,0,0">
@@ -4145,7 +4156,7 @@
       <w:r>
         <w:rPr>
           <w:noProof/>
-          <w:lang w:val="pt-BR" w:eastAsia="pt-BR"/>
+          <w:lang w:val="en-US"/>
         </w:rPr>
         <mc:AlternateContent>
           <mc:Choice Requires="wps">
@@ -4203,30 +4214,16 @@
                               <w:jc w:val="center"/>
                               <w:rPr>
                                 <w:color w:val="000000" w:themeColor="text1"/>
+                                <w:lang w:val="pt-PT"/>
                               </w:rPr>
                             </w:pPr>
-                            <w:proofErr w:type="spellStart"/>
                             <w:r>
                               <w:rPr>
                                 <w:color w:val="000000" w:themeColor="text1"/>
+                                <w:lang w:val="pt-PT"/>
                               </w:rPr>
-                              <w:t>Criar</w:t>
+                              <w:t>TRILHO CRUD</w:t>
                             </w:r>
-                            <w:proofErr w:type="spellEnd"/>
-                            <w:r>
-                              <w:rPr>
-                                <w:color w:val="000000" w:themeColor="text1"/>
-                              </w:rPr>
-                              <w:t xml:space="preserve"> </w:t>
-                            </w:r>
-                            <w:proofErr w:type="spellStart"/>
-                            <w:r>
-                              <w:rPr>
-                                <w:color w:val="000000" w:themeColor="text1"/>
-                              </w:rPr>
-                              <w:t>Trilho</w:t>
-                            </w:r>
-                            <w:proofErr w:type="spellEnd"/>
                           </w:p>
                         </w:txbxContent>
                       </wps:txbx>
@@ -4248,7 +4245,7 @@
               </wp:anchor>
             </w:drawing>
           </mc:Choice>
-          <mc:Fallback xmlns:cx2="http://schemas.microsoft.com/office/drawing/2015/10/21/chartex" xmlns:cx3="http://schemas.microsoft.com/office/drawing/2016/5/9/chartex" xmlns:cx4="http://schemas.microsoft.com/office/drawing/2016/5/10/chartex" xmlns:cx5="http://schemas.microsoft.com/office/drawing/2016/5/11/chartex" xmlns:cx6="http://schemas.microsoft.com/office/drawing/2016/5/12/chartex" xmlns:cx7="http://schemas.microsoft.com/office/drawing/2016/5/13/chartex" xmlns:cx8="http://schemas.microsoft.com/office/drawing/2016/5/14/chartex" xmlns:aink="http://schemas.microsoft.com/office/drawing/2016/ink" xmlns:am3d="http://schemas.microsoft.com/office/drawing/2017/model3d" xmlns:w16cid="http://schemas.microsoft.com/office/word/2016/wordml/cid">
+          <mc:Fallback>
             <w:pict>
               <v:oval w14:anchorId="2E8737AE" id="Oval 20" o:spid="_x0000_s1029" style="position:absolute;margin-left:108.15pt;margin-top:10.65pt;width:134.75pt;height:50.2pt;z-index:251807744;visibility:visible;mso-wrap-style:square;mso-width-percent:0;mso-height-percent:0;mso-wrap-distance-left:9pt;mso-wrap-distance-top:0;mso-wrap-distance-right:9pt;mso-wrap-distance-bottom:0;mso-position-horizontal:absolute;mso-position-horizontal-relative:margin;mso-position-vertical:absolute;mso-position-vertical-relative:text;mso-width-percent:0;mso-height-percent:0;mso-width-relative:margin;mso-height-relative:margin;v-text-anchor:middle" o:gfxdata="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" fillcolor="white [3212]" strokecolor="#1f4d78 [1604]" strokeweight="1pt">
                 <v:stroke joinstyle="miter"/>
@@ -4260,13 +4257,15 @@
                         <w:jc w:val="center"/>
                         <w:rPr>
                           <w:color w:val="000000" w:themeColor="text1"/>
+                          <w:lang w:val="pt-PT"/>
                         </w:rPr>
                       </w:pPr>
                       <w:r>
                         <w:rPr>
                           <w:color w:val="000000" w:themeColor="text1"/>
+                          <w:lang w:val="pt-PT"/>
                         </w:rPr>
-                        <w:t>Criar Trilho</w:t>
+                        <w:t>TRILHO CRUD</w:t>
                       </w:r>
                     </w:p>
                   </w:txbxContent>
@@ -4287,7 +4286,7 @@
       <w:r>
         <w:rPr>
           <w:noProof/>
-          <w:lang w:val="pt-BR" w:eastAsia="pt-BR"/>
+          <w:lang w:val="en-US"/>
         </w:rPr>
         <mc:AlternateContent>
           <mc:Choice Requires="wps">
@@ -4371,7 +4370,7 @@
               </wp:anchor>
             </w:drawing>
           </mc:Choice>
-          <mc:Fallback xmlns:cx2="http://schemas.microsoft.com/office/drawing/2015/10/21/chartex" xmlns:cx3="http://schemas.microsoft.com/office/drawing/2016/5/9/chartex" xmlns:cx4="http://schemas.microsoft.com/office/drawing/2016/5/10/chartex" xmlns:cx5="http://schemas.microsoft.com/office/drawing/2016/5/11/chartex" xmlns:cx6="http://schemas.microsoft.com/office/drawing/2016/5/12/chartex" xmlns:cx7="http://schemas.microsoft.com/office/drawing/2016/5/13/chartex" xmlns:cx8="http://schemas.microsoft.com/office/drawing/2016/5/14/chartex" xmlns:aink="http://schemas.microsoft.com/office/drawing/2016/ink" xmlns:am3d="http://schemas.microsoft.com/office/drawing/2017/model3d" xmlns:w16cid="http://schemas.microsoft.com/office/word/2016/wordml/cid">
+          <mc:Fallback xmlns:w16cid="http://schemas.microsoft.com/office/word/2016/wordml/cid" xmlns:am3d="http://schemas.microsoft.com/office/drawing/2017/model3d" xmlns:aink="http://schemas.microsoft.com/office/drawing/2016/ink" xmlns:cx8="http://schemas.microsoft.com/office/drawing/2016/5/14/chartex" xmlns:cx7="http://schemas.microsoft.com/office/drawing/2016/5/13/chartex" xmlns:cx6="http://schemas.microsoft.com/office/drawing/2016/5/12/chartex" xmlns:cx5="http://schemas.microsoft.com/office/drawing/2016/5/11/chartex" xmlns:cx4="http://schemas.microsoft.com/office/drawing/2016/5/10/chartex" xmlns:cx3="http://schemas.microsoft.com/office/drawing/2016/5/9/chartex" xmlns:cx2="http://schemas.microsoft.com/office/drawing/2015/10/21/chartex" xmlns:w16se="http://schemas.microsoft.com/office/word/2015/wordml/symex" xmlns:cx1="http://schemas.microsoft.com/office/drawing/2015/9/8/chartex" xmlns:cx="http://schemas.microsoft.com/office/drawing/2014/chartex">
             <w:pict>
               <v:shape w14:anchorId="22FDF9B8" id="_x0000_s1030" type="#_x0000_t202" style="position:absolute;margin-left:230.1pt;margin-top:481.95pt;width:59.4pt;height:23.7pt;rotation:-2224244fd;z-index:251789312;visibility:visible;mso-wrap-style:square;mso-width-percent:0;mso-height-percent:0;mso-wrap-distance-left:9pt;mso-wrap-distance-top:3.6pt;mso-wrap-distance-right:9pt;mso-wrap-distance-bottom:3.6pt;mso-position-horizontal:absolute;mso-position-horizontal-relative:text;mso-position-vertical:absolute;mso-position-vertical-relative:text;mso-width-percent:0;mso-height-percent:0;mso-width-relative:margin;mso-height-relative:margin;v-text-anchor:top" o:gfxdata="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" strokecolor="white [3212]">
                 <v:textbox inset="0,0,0,0">
@@ -4392,7 +4391,7 @@
       <w:r>
         <w:rPr>
           <w:noProof/>
-          <w:lang w:val="pt-BR" w:eastAsia="pt-BR"/>
+          <w:lang w:val="en-US"/>
         </w:rPr>
         <mc:AlternateContent>
           <mc:Choice Requires="wps">
@@ -4476,7 +4475,7 @@
               </wp:anchor>
             </w:drawing>
           </mc:Choice>
-          <mc:Fallback xmlns:cx2="http://schemas.microsoft.com/office/drawing/2015/10/21/chartex" xmlns:cx3="http://schemas.microsoft.com/office/drawing/2016/5/9/chartex" xmlns:cx4="http://schemas.microsoft.com/office/drawing/2016/5/10/chartex" xmlns:cx5="http://schemas.microsoft.com/office/drawing/2016/5/11/chartex" xmlns:cx6="http://schemas.microsoft.com/office/drawing/2016/5/12/chartex" xmlns:cx7="http://schemas.microsoft.com/office/drawing/2016/5/13/chartex" xmlns:cx8="http://schemas.microsoft.com/office/drawing/2016/5/14/chartex" xmlns:aink="http://schemas.microsoft.com/office/drawing/2016/ink" xmlns:am3d="http://schemas.microsoft.com/office/drawing/2017/model3d" xmlns:w16cid="http://schemas.microsoft.com/office/word/2016/wordml/cid">
+          <mc:Fallback xmlns:w16cid="http://schemas.microsoft.com/office/word/2016/wordml/cid" xmlns:am3d="http://schemas.microsoft.com/office/drawing/2017/model3d" xmlns:aink="http://schemas.microsoft.com/office/drawing/2016/ink" xmlns:cx8="http://schemas.microsoft.com/office/drawing/2016/5/14/chartex" xmlns:cx7="http://schemas.microsoft.com/office/drawing/2016/5/13/chartex" xmlns:cx6="http://schemas.microsoft.com/office/drawing/2016/5/12/chartex" xmlns:cx5="http://schemas.microsoft.com/office/drawing/2016/5/11/chartex" xmlns:cx4="http://schemas.microsoft.com/office/drawing/2016/5/10/chartex" xmlns:cx3="http://schemas.microsoft.com/office/drawing/2016/5/9/chartex" xmlns:cx2="http://schemas.microsoft.com/office/drawing/2015/10/21/chartex" xmlns:w16se="http://schemas.microsoft.com/office/word/2015/wordml/symex" xmlns:cx1="http://schemas.microsoft.com/office/drawing/2015/9/8/chartex" xmlns:cx="http://schemas.microsoft.com/office/drawing/2014/chartex">
             <w:pict>
               <v:shape w14:anchorId="34A9A6F8" id="_x0000_s1031" type="#_x0000_t202" style="position:absolute;margin-left:232.5pt;margin-top:413.95pt;width:59.4pt;height:23.7pt;rotation:-2224244fd;z-index:251790336;visibility:visible;mso-wrap-style:square;mso-width-percent:0;mso-height-percent:0;mso-wrap-distance-left:9pt;mso-wrap-distance-top:3.6pt;mso-wrap-distance-right:9pt;mso-wrap-distance-bottom:3.6pt;mso-position-horizontal:absolute;mso-position-horizontal-relative:text;mso-position-vertical:absolute;mso-position-vertical-relative:text;mso-width-percent:0;mso-height-percent:0;mso-width-relative:margin;mso-height-relative:margin;v-text-anchor:top" o:gfxdata="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" strokecolor="white [3212]">
                 <v:textbox inset="0,0,0,0">
@@ -4497,7 +4496,7 @@
       <w:r>
         <w:rPr>
           <w:noProof/>
-          <w:lang w:val="pt-BR" w:eastAsia="pt-BR"/>
+          <w:lang w:val="en-US"/>
         </w:rPr>
         <mc:AlternateContent>
           <mc:Choice Requires="wps">
@@ -4581,7 +4580,7 @@
               </wp:anchor>
             </w:drawing>
           </mc:Choice>
-          <mc:Fallback xmlns:cx2="http://schemas.microsoft.com/office/drawing/2015/10/21/chartex" xmlns:cx3="http://schemas.microsoft.com/office/drawing/2016/5/9/chartex" xmlns:cx4="http://schemas.microsoft.com/office/drawing/2016/5/10/chartex" xmlns:cx5="http://schemas.microsoft.com/office/drawing/2016/5/11/chartex" xmlns:cx6="http://schemas.microsoft.com/office/drawing/2016/5/12/chartex" xmlns:cx7="http://schemas.microsoft.com/office/drawing/2016/5/13/chartex" xmlns:cx8="http://schemas.microsoft.com/office/drawing/2016/5/14/chartex" xmlns:aink="http://schemas.microsoft.com/office/drawing/2016/ink" xmlns:am3d="http://schemas.microsoft.com/office/drawing/2017/model3d" xmlns:w16cid="http://schemas.microsoft.com/office/word/2016/wordml/cid">
+          <mc:Fallback xmlns:w16cid="http://schemas.microsoft.com/office/word/2016/wordml/cid" xmlns:am3d="http://schemas.microsoft.com/office/drawing/2017/model3d" xmlns:aink="http://schemas.microsoft.com/office/drawing/2016/ink" xmlns:cx8="http://schemas.microsoft.com/office/drawing/2016/5/14/chartex" xmlns:cx7="http://schemas.microsoft.com/office/drawing/2016/5/13/chartex" xmlns:cx6="http://schemas.microsoft.com/office/drawing/2016/5/12/chartex" xmlns:cx5="http://schemas.microsoft.com/office/drawing/2016/5/11/chartex" xmlns:cx4="http://schemas.microsoft.com/office/drawing/2016/5/10/chartex" xmlns:cx3="http://schemas.microsoft.com/office/drawing/2016/5/9/chartex" xmlns:cx2="http://schemas.microsoft.com/office/drawing/2015/10/21/chartex" xmlns:w16se="http://schemas.microsoft.com/office/word/2015/wordml/symex" xmlns:cx1="http://schemas.microsoft.com/office/drawing/2015/9/8/chartex" xmlns:cx="http://schemas.microsoft.com/office/drawing/2014/chartex">
             <w:pict>
               <v:shape w14:anchorId="5C1069AD" id="_x0000_s1032" type="#_x0000_t202" style="position:absolute;margin-left:240.9pt;margin-top:353.15pt;width:59.4pt;height:23.7pt;rotation:-2224244fd;z-index:251791360;visibility:visible;mso-wrap-style:square;mso-width-percent:0;mso-height-percent:0;mso-wrap-distance-left:9pt;mso-wrap-distance-top:3.6pt;mso-wrap-distance-right:9pt;mso-wrap-distance-bottom:3.6pt;mso-position-horizontal:absolute;mso-position-horizontal-relative:text;mso-position-vertical:absolute;mso-position-vertical-relative:text;mso-width-percent:0;mso-height-percent:0;mso-width-relative:margin;mso-height-relative:margin;v-text-anchor:top" o:gfxdata="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" strokecolor="white [3212]">
                 <v:textbox inset="0,0,0,0">
@@ -4602,7 +4601,7 @@
       <w:r>
         <w:rPr>
           <w:noProof/>
-          <w:lang w:val="pt-BR" w:eastAsia="pt-BR"/>
+          <w:lang w:val="en-US"/>
         </w:rPr>
         <mc:AlternateContent>
           <mc:Choice Requires="wps">
@@ -4686,7 +4685,7 @@
               </wp:anchor>
             </w:drawing>
           </mc:Choice>
-          <mc:Fallback xmlns:cx2="http://schemas.microsoft.com/office/drawing/2015/10/21/chartex" xmlns:cx3="http://schemas.microsoft.com/office/drawing/2016/5/9/chartex" xmlns:cx4="http://schemas.microsoft.com/office/drawing/2016/5/10/chartex" xmlns:cx5="http://schemas.microsoft.com/office/drawing/2016/5/11/chartex" xmlns:cx6="http://schemas.microsoft.com/office/drawing/2016/5/12/chartex" xmlns:cx7="http://schemas.microsoft.com/office/drawing/2016/5/13/chartex" xmlns:cx8="http://schemas.microsoft.com/office/drawing/2016/5/14/chartex" xmlns:aink="http://schemas.microsoft.com/office/drawing/2016/ink" xmlns:am3d="http://schemas.microsoft.com/office/drawing/2017/model3d" xmlns:w16cid="http://schemas.microsoft.com/office/word/2016/wordml/cid">
+          <mc:Fallback xmlns:w16cid="http://schemas.microsoft.com/office/word/2016/wordml/cid" xmlns:am3d="http://schemas.microsoft.com/office/drawing/2017/model3d" xmlns:aink="http://schemas.microsoft.com/office/drawing/2016/ink" xmlns:cx8="http://schemas.microsoft.com/office/drawing/2016/5/14/chartex" xmlns:cx7="http://schemas.microsoft.com/office/drawing/2016/5/13/chartex" xmlns:cx6="http://schemas.microsoft.com/office/drawing/2016/5/12/chartex" xmlns:cx5="http://schemas.microsoft.com/office/drawing/2016/5/11/chartex" xmlns:cx4="http://schemas.microsoft.com/office/drawing/2016/5/10/chartex" xmlns:cx3="http://schemas.microsoft.com/office/drawing/2016/5/9/chartex" xmlns:cx2="http://schemas.microsoft.com/office/drawing/2015/10/21/chartex" xmlns:w16se="http://schemas.microsoft.com/office/word/2015/wordml/symex" xmlns:cx1="http://schemas.microsoft.com/office/drawing/2015/9/8/chartex" xmlns:cx="http://schemas.microsoft.com/office/drawing/2014/chartex">
             <w:pict>
               <v:shape w14:anchorId="77EE8643" id="_x0000_s1033" type="#_x0000_t202" style="position:absolute;margin-left:246.55pt;margin-top:296.8pt;width:59.4pt;height:23.7pt;rotation:-1113019fd;z-index:251792384;visibility:visible;mso-wrap-style:square;mso-width-percent:0;mso-height-percent:0;mso-wrap-distance-left:9pt;mso-wrap-distance-top:3.6pt;mso-wrap-distance-right:9pt;mso-wrap-distance-bottom:3.6pt;mso-position-horizontal:absolute;mso-position-horizontal-relative:text;mso-position-vertical:absolute;mso-position-vertical-relative:text;mso-width-percent:0;mso-height-percent:0;mso-width-relative:margin;mso-height-relative:margin;v-text-anchor:top" o:gfxdata="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" strokecolor="white [3212]">
                 <v:textbox inset="0,0,0,0">
@@ -4707,7 +4706,7 @@
       <w:r>
         <w:rPr>
           <w:noProof/>
-          <w:lang w:val="pt-BR" w:eastAsia="pt-BR"/>
+          <w:lang w:val="en-US"/>
         </w:rPr>
         <mc:AlternateContent>
           <mc:Choice Requires="wps">
@@ -4791,7 +4790,7 @@
               </wp:anchor>
             </w:drawing>
           </mc:Choice>
-          <mc:Fallback xmlns:cx2="http://schemas.microsoft.com/office/drawing/2015/10/21/chartex" xmlns:cx3="http://schemas.microsoft.com/office/drawing/2016/5/9/chartex" xmlns:cx4="http://schemas.microsoft.com/office/drawing/2016/5/10/chartex" xmlns:cx5="http://schemas.microsoft.com/office/drawing/2016/5/11/chartex" xmlns:cx6="http://schemas.microsoft.com/office/drawing/2016/5/12/chartex" xmlns:cx7="http://schemas.microsoft.com/office/drawing/2016/5/13/chartex" xmlns:cx8="http://schemas.microsoft.com/office/drawing/2016/5/14/chartex" xmlns:aink="http://schemas.microsoft.com/office/drawing/2016/ink" xmlns:am3d="http://schemas.microsoft.com/office/drawing/2017/model3d" xmlns:w16cid="http://schemas.microsoft.com/office/word/2016/wordml/cid">
+          <mc:Fallback xmlns:w16cid="http://schemas.microsoft.com/office/word/2016/wordml/cid" xmlns:am3d="http://schemas.microsoft.com/office/drawing/2017/model3d" xmlns:aink="http://schemas.microsoft.com/office/drawing/2016/ink" xmlns:cx8="http://schemas.microsoft.com/office/drawing/2016/5/14/chartex" xmlns:cx7="http://schemas.microsoft.com/office/drawing/2016/5/13/chartex" xmlns:cx6="http://schemas.microsoft.com/office/drawing/2016/5/12/chartex" xmlns:cx5="http://schemas.microsoft.com/office/drawing/2016/5/11/chartex" xmlns:cx4="http://schemas.microsoft.com/office/drawing/2016/5/10/chartex" xmlns:cx3="http://schemas.microsoft.com/office/drawing/2016/5/9/chartex" xmlns:cx2="http://schemas.microsoft.com/office/drawing/2015/10/21/chartex" xmlns:w16se="http://schemas.microsoft.com/office/word/2015/wordml/symex" xmlns:cx1="http://schemas.microsoft.com/office/drawing/2015/9/8/chartex" xmlns:cx="http://schemas.microsoft.com/office/drawing/2014/chartex">
             <w:pict>
               <v:shape w14:anchorId="17BC2614" id="_x0000_s1034" type="#_x0000_t202" style="position:absolute;margin-left:246pt;margin-top:255.8pt;width:59.4pt;height:23.7pt;rotation:980005fd;z-index:251793408;visibility:visible;mso-wrap-style:square;mso-width-percent:0;mso-height-percent:0;mso-wrap-distance-left:9pt;mso-wrap-distance-top:3.6pt;mso-wrap-distance-right:9pt;mso-wrap-distance-bottom:3.6pt;mso-position-horizontal:absolute;mso-position-horizontal-relative:text;mso-position-vertical:absolute;mso-position-vertical-relative:text;mso-width-percent:0;mso-height-percent:0;mso-width-relative:margin;mso-height-relative:margin;v-text-anchor:top" o:gfxdata="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" strokecolor="white [3212]">
                 <v:textbox inset="0,0,0,0">
@@ -4812,7 +4811,7 @@
       <w:r>
         <w:rPr>
           <w:noProof/>
-          <w:lang w:val="pt-BR" w:eastAsia="pt-BR"/>
+          <w:lang w:val="en-US"/>
         </w:rPr>
         <mc:AlternateContent>
           <mc:Choice Requires="wps">
@@ -4896,7 +4895,7 @@
               </wp:anchor>
             </w:drawing>
           </mc:Choice>
-          <mc:Fallback xmlns:cx2="http://schemas.microsoft.com/office/drawing/2015/10/21/chartex" xmlns:cx3="http://schemas.microsoft.com/office/drawing/2016/5/9/chartex" xmlns:cx4="http://schemas.microsoft.com/office/drawing/2016/5/10/chartex" xmlns:cx5="http://schemas.microsoft.com/office/drawing/2016/5/11/chartex" xmlns:cx6="http://schemas.microsoft.com/office/drawing/2016/5/12/chartex" xmlns:cx7="http://schemas.microsoft.com/office/drawing/2016/5/13/chartex" xmlns:cx8="http://schemas.microsoft.com/office/drawing/2016/5/14/chartex" xmlns:aink="http://schemas.microsoft.com/office/drawing/2016/ink" xmlns:am3d="http://schemas.microsoft.com/office/drawing/2017/model3d" xmlns:w16cid="http://schemas.microsoft.com/office/word/2016/wordml/cid">
+          <mc:Fallback xmlns:w16cid="http://schemas.microsoft.com/office/word/2016/wordml/cid" xmlns:am3d="http://schemas.microsoft.com/office/drawing/2017/model3d" xmlns:aink="http://schemas.microsoft.com/office/drawing/2016/ink" xmlns:cx8="http://schemas.microsoft.com/office/drawing/2016/5/14/chartex" xmlns:cx7="http://schemas.microsoft.com/office/drawing/2016/5/13/chartex" xmlns:cx6="http://schemas.microsoft.com/office/drawing/2016/5/12/chartex" xmlns:cx5="http://schemas.microsoft.com/office/drawing/2016/5/11/chartex" xmlns:cx4="http://schemas.microsoft.com/office/drawing/2016/5/10/chartex" xmlns:cx3="http://schemas.microsoft.com/office/drawing/2016/5/9/chartex" xmlns:cx2="http://schemas.microsoft.com/office/drawing/2015/10/21/chartex" xmlns:w16se="http://schemas.microsoft.com/office/word/2015/wordml/symex" xmlns:cx1="http://schemas.microsoft.com/office/drawing/2015/9/8/chartex" xmlns:cx="http://schemas.microsoft.com/office/drawing/2014/chartex">
             <w:pict>
               <v:shape w14:anchorId="2A8959C1" id="_x0000_s1035" type="#_x0000_t202" style="position:absolute;margin-left:243.25pt;margin-top:168.5pt;width:59.4pt;height:23.7pt;rotation:4390072fd;z-index:251794432;visibility:visible;mso-wrap-style:square;mso-width-percent:0;mso-height-percent:0;mso-wrap-distance-left:9pt;mso-wrap-distance-top:3.6pt;mso-wrap-distance-right:9pt;mso-wrap-distance-bottom:3.6pt;mso-position-horizontal:absolute;mso-position-horizontal-relative:text;mso-position-vertical:absolute;mso-position-vertical-relative:text;mso-width-percent:0;mso-height-percent:0;mso-width-relative:margin;mso-height-relative:margin;v-text-anchor:top" o:gfxdata="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" strokecolor="white [3212]">
                 <v:textbox inset="0,0,0,0">
@@ -4917,7 +4916,7 @@
       <w:r>
         <w:rPr>
           <w:noProof/>
-          <w:lang w:val="pt-BR" w:eastAsia="pt-BR"/>
+          <w:lang w:val="en-US"/>
         </w:rPr>
         <mc:AlternateContent>
           <mc:Choice Requires="wps">
@@ -5001,7 +5000,7 @@
               </wp:anchor>
             </w:drawing>
           </mc:Choice>
-          <mc:Fallback xmlns:cx2="http://schemas.microsoft.com/office/drawing/2015/10/21/chartex" xmlns:cx3="http://schemas.microsoft.com/office/drawing/2016/5/9/chartex" xmlns:cx4="http://schemas.microsoft.com/office/drawing/2016/5/10/chartex" xmlns:cx5="http://schemas.microsoft.com/office/drawing/2016/5/11/chartex" xmlns:cx6="http://schemas.microsoft.com/office/drawing/2016/5/12/chartex" xmlns:cx7="http://schemas.microsoft.com/office/drawing/2016/5/13/chartex" xmlns:cx8="http://schemas.microsoft.com/office/drawing/2016/5/14/chartex" xmlns:aink="http://schemas.microsoft.com/office/drawing/2016/ink" xmlns:am3d="http://schemas.microsoft.com/office/drawing/2017/model3d" xmlns:w16cid="http://schemas.microsoft.com/office/word/2016/wordml/cid">
+          <mc:Fallback xmlns:w16cid="http://schemas.microsoft.com/office/word/2016/wordml/cid" xmlns:am3d="http://schemas.microsoft.com/office/drawing/2017/model3d" xmlns:aink="http://schemas.microsoft.com/office/drawing/2016/ink" xmlns:cx8="http://schemas.microsoft.com/office/drawing/2016/5/14/chartex" xmlns:cx7="http://schemas.microsoft.com/office/drawing/2016/5/13/chartex" xmlns:cx6="http://schemas.microsoft.com/office/drawing/2016/5/12/chartex" xmlns:cx5="http://schemas.microsoft.com/office/drawing/2016/5/11/chartex" xmlns:cx4="http://schemas.microsoft.com/office/drawing/2016/5/10/chartex" xmlns:cx3="http://schemas.microsoft.com/office/drawing/2016/5/9/chartex" xmlns:cx2="http://schemas.microsoft.com/office/drawing/2015/10/21/chartex" xmlns:w16se="http://schemas.microsoft.com/office/word/2015/wordml/symex" xmlns:cx1="http://schemas.microsoft.com/office/drawing/2015/9/8/chartex" xmlns:cx="http://schemas.microsoft.com/office/drawing/2014/chartex">
             <w:pict>
               <v:shape w14:anchorId="5FAC39DF" id="_x0000_s1036" type="#_x0000_t202" style="position:absolute;margin-left:240.5pt;margin-top:103.8pt;width:59.4pt;height:23.7pt;rotation:4390072fd;z-index:251795456;visibility:visible;mso-wrap-style:square;mso-width-percent:0;mso-height-percent:0;mso-wrap-distance-left:9pt;mso-wrap-distance-top:3.6pt;mso-wrap-distance-right:9pt;mso-wrap-distance-bottom:3.6pt;mso-position-horizontal:absolute;mso-position-horizontal-relative:text;mso-position-vertical:absolute;mso-position-vertical-relative:text;mso-width-percent:0;mso-height-percent:0;mso-width-relative:margin;mso-height-relative:margin;v-text-anchor:top" o:gfxdata="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" strokecolor="white [3212]">
                 <v:textbox inset="0,0,0,0">
@@ -5022,7 +5021,7 @@
       <w:r>
         <w:rPr>
           <w:noProof/>
-          <w:lang w:val="pt-BR" w:eastAsia="pt-BR"/>
+          <w:lang w:val="en-US"/>
         </w:rPr>
         <mc:AlternateContent>
           <mc:Choice Requires="wps">
@@ -5106,7 +5105,7 @@
               </wp:anchor>
             </w:drawing>
           </mc:Choice>
-          <mc:Fallback xmlns:cx2="http://schemas.microsoft.com/office/drawing/2015/10/21/chartex" xmlns:cx3="http://schemas.microsoft.com/office/drawing/2016/5/9/chartex" xmlns:cx4="http://schemas.microsoft.com/office/drawing/2016/5/10/chartex" xmlns:cx5="http://schemas.microsoft.com/office/drawing/2016/5/11/chartex" xmlns:cx6="http://schemas.microsoft.com/office/drawing/2016/5/12/chartex" xmlns:cx7="http://schemas.microsoft.com/office/drawing/2016/5/13/chartex" xmlns:cx8="http://schemas.microsoft.com/office/drawing/2016/5/14/chartex" xmlns:aink="http://schemas.microsoft.com/office/drawing/2016/ink" xmlns:am3d="http://schemas.microsoft.com/office/drawing/2017/model3d" xmlns:w16cid="http://schemas.microsoft.com/office/word/2016/wordml/cid">
+          <mc:Fallback xmlns:w16cid="http://schemas.microsoft.com/office/word/2016/wordml/cid" xmlns:am3d="http://schemas.microsoft.com/office/drawing/2017/model3d" xmlns:aink="http://schemas.microsoft.com/office/drawing/2016/ink" xmlns:cx8="http://schemas.microsoft.com/office/drawing/2016/5/14/chartex" xmlns:cx7="http://schemas.microsoft.com/office/drawing/2016/5/13/chartex" xmlns:cx6="http://schemas.microsoft.com/office/drawing/2016/5/12/chartex" xmlns:cx5="http://schemas.microsoft.com/office/drawing/2016/5/11/chartex" xmlns:cx4="http://schemas.microsoft.com/office/drawing/2016/5/10/chartex" xmlns:cx3="http://schemas.microsoft.com/office/drawing/2016/5/9/chartex" xmlns:cx2="http://schemas.microsoft.com/office/drawing/2015/10/21/chartex" xmlns:w16se="http://schemas.microsoft.com/office/word/2015/wordml/symex" xmlns:cx1="http://schemas.microsoft.com/office/drawing/2015/9/8/chartex" xmlns:cx="http://schemas.microsoft.com/office/drawing/2014/chartex">
             <w:pict>
               <v:shape w14:anchorId="27E2C985" id="_x0000_s1037" type="#_x0000_t202" style="position:absolute;margin-left:236.95pt;margin-top:40.1pt;width:59.4pt;height:23.7pt;rotation:4390072fd;z-index:251796480;visibility:visible;mso-wrap-style:square;mso-width-percent:0;mso-height-percent:0;mso-wrap-distance-left:9pt;mso-wrap-distance-top:3.6pt;mso-wrap-distance-right:9pt;mso-wrap-distance-bottom:3.6pt;mso-position-horizontal:absolute;mso-position-horizontal-relative:text;mso-position-vertical:absolute;mso-position-vertical-relative:text;mso-width-percent:0;mso-height-percent:0;mso-width-relative:margin;mso-height-relative:margin;v-text-anchor:top" o:gfxdata="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" strokecolor="white [3212]">
                 <v:textbox inset="0,0,0,0">
@@ -5127,7 +5126,7 @@
       <w:r>
         <w:rPr>
           <w:noProof/>
-          <w:lang w:val="pt-BR" w:eastAsia="pt-BR"/>
+          <w:lang w:val="en-US"/>
         </w:rPr>
         <mc:AlternateContent>
           <mc:Choice Requires="wps">
@@ -5202,7 +5201,7 @@
               </wp:anchor>
             </w:drawing>
           </mc:Choice>
-          <mc:Fallback xmlns:cx2="http://schemas.microsoft.com/office/drawing/2015/10/21/chartex" xmlns:cx3="http://schemas.microsoft.com/office/drawing/2016/5/9/chartex" xmlns:cx4="http://schemas.microsoft.com/office/drawing/2016/5/10/chartex" xmlns:cx5="http://schemas.microsoft.com/office/drawing/2016/5/11/chartex" xmlns:cx6="http://schemas.microsoft.com/office/drawing/2016/5/12/chartex" xmlns:cx7="http://schemas.microsoft.com/office/drawing/2016/5/13/chartex" xmlns:cx8="http://schemas.microsoft.com/office/drawing/2016/5/14/chartex" xmlns:aink="http://schemas.microsoft.com/office/drawing/2016/ink" xmlns:am3d="http://schemas.microsoft.com/office/drawing/2017/model3d" xmlns:w16cid="http://schemas.microsoft.com/office/word/2016/wordml/cid">
+          <mc:Fallback xmlns:w16cid="http://schemas.microsoft.com/office/word/2016/wordml/cid" xmlns:am3d="http://schemas.microsoft.com/office/drawing/2017/model3d" xmlns:aink="http://schemas.microsoft.com/office/drawing/2016/ink" xmlns:cx8="http://schemas.microsoft.com/office/drawing/2016/5/14/chartex" xmlns:cx7="http://schemas.microsoft.com/office/drawing/2016/5/13/chartex" xmlns:cx6="http://schemas.microsoft.com/office/drawing/2016/5/12/chartex" xmlns:cx5="http://schemas.microsoft.com/office/drawing/2016/5/11/chartex" xmlns:cx4="http://schemas.microsoft.com/office/drawing/2016/5/10/chartex" xmlns:cx3="http://schemas.microsoft.com/office/drawing/2016/5/9/chartex" xmlns:cx2="http://schemas.microsoft.com/office/drawing/2015/10/21/chartex" xmlns:w16se="http://schemas.microsoft.com/office/word/2015/wordml/symex" xmlns:cx1="http://schemas.microsoft.com/office/drawing/2015/9/8/chartex" xmlns:cx="http://schemas.microsoft.com/office/drawing/2014/chartex">
             <w:pict>
               <v:shape w14:anchorId="071DEBDE" id="_x0000_s1038" type="#_x0000_t202" style="position:absolute;margin-left:354.8pt;margin-top:541.45pt;width:111.1pt;height:16.7pt;z-index:251798528;visibility:visible;mso-wrap-style:square;mso-width-percent:0;mso-height-percent:0;mso-wrap-distance-left:9pt;mso-wrap-distance-top:3.6pt;mso-wrap-distance-right:9pt;mso-wrap-distance-bottom:3.6pt;mso-position-horizontal:absolute;mso-position-horizontal-relative:text;mso-position-vertical:absolute;mso-position-vertical-relative:text;mso-width-percent:0;mso-height-percent:0;mso-width-relative:margin;mso-height-relative:margin;v-text-anchor:top" o:gfxdata="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" strokecolor="white [3212]">
                 <v:textbox inset="0,0,0,0">
@@ -5223,7 +5222,7 @@
       <w:r>
         <w:rPr>
           <w:noProof/>
-          <w:lang w:val="pt-BR" w:eastAsia="pt-BR"/>
+          <w:lang w:val="en-US"/>
         </w:rPr>
         <mc:AlternateContent>
           <mc:Choice Requires="wps">
@@ -5284,7 +5283,7 @@
               </wp:anchor>
             </w:drawing>
           </mc:Choice>
-          <mc:Fallback xmlns:cx2="http://schemas.microsoft.com/office/drawing/2015/10/21/chartex" xmlns:cx3="http://schemas.microsoft.com/office/drawing/2016/5/9/chartex" xmlns:cx4="http://schemas.microsoft.com/office/drawing/2016/5/10/chartex" xmlns:cx5="http://schemas.microsoft.com/office/drawing/2016/5/11/chartex" xmlns:cx6="http://schemas.microsoft.com/office/drawing/2016/5/12/chartex" xmlns:cx7="http://schemas.microsoft.com/office/drawing/2016/5/13/chartex" xmlns:cx8="http://schemas.microsoft.com/office/drawing/2016/5/14/chartex" xmlns:aink="http://schemas.microsoft.com/office/drawing/2016/ink" xmlns:am3d="http://schemas.microsoft.com/office/drawing/2017/model3d" xmlns:w16cid="http://schemas.microsoft.com/office/word/2016/wordml/cid">
+          <mc:Fallback xmlns:w16cid="http://schemas.microsoft.com/office/word/2016/wordml/cid" xmlns:am3d="http://schemas.microsoft.com/office/drawing/2017/model3d" xmlns:aink="http://schemas.microsoft.com/office/drawing/2016/ink" xmlns:cx8="http://schemas.microsoft.com/office/drawing/2016/5/14/chartex" xmlns:cx7="http://schemas.microsoft.com/office/drawing/2016/5/13/chartex" xmlns:cx6="http://schemas.microsoft.com/office/drawing/2016/5/12/chartex" xmlns:cx5="http://schemas.microsoft.com/office/drawing/2016/5/11/chartex" xmlns:cx4="http://schemas.microsoft.com/office/drawing/2016/5/10/chartex" xmlns:cx3="http://schemas.microsoft.com/office/drawing/2016/5/9/chartex" xmlns:cx2="http://schemas.microsoft.com/office/drawing/2015/10/21/chartex" xmlns:w16se="http://schemas.microsoft.com/office/word/2015/wordml/symex" xmlns:cx1="http://schemas.microsoft.com/office/drawing/2015/9/8/chartex" xmlns:cx="http://schemas.microsoft.com/office/drawing/2014/chartex">
             <w:pict>
               <v:shape w14:anchorId="04087CB3" id="Straight Arrow Connector 203" o:spid="_x0000_s1026" type="#_x0000_t32" style="position:absolute;margin-left:243.65pt;margin-top:148.5pt;width:87.05pt;height:114.7pt;flip:x y;z-index:251797504;visibility:visible;mso-wrap-style:square;mso-width-percent:0;mso-height-percent:0;mso-wrap-distance-left:9pt;mso-wrap-distance-top:0;mso-wrap-distance-right:9pt;mso-wrap-distance-bottom:0;mso-position-horizontal:absolute;mso-position-horizontal-relative:text;mso-position-vertical:absolute;mso-position-vertical-relative:text;mso-width-percent:0;mso-height-percent:0;mso-width-relative:margin;mso-height-relative:margin" o:gfxdata="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" strokecolor="#5b9bd5 [3204]" strokeweight=".5pt">
                 <v:stroke endarrow="block" joinstyle="miter"/>
@@ -5296,7 +5295,7 @@
       <w:r>
         <w:rPr>
           <w:noProof/>
-          <w:lang w:val="pt-BR" w:eastAsia="pt-BR"/>
+          <w:lang w:val="en-US"/>
         </w:rPr>
         <mc:AlternateContent>
           <mc:Choice Requires="wps">
@@ -5357,7 +5356,7 @@
               </wp:anchor>
             </w:drawing>
           </mc:Choice>
-          <mc:Fallback xmlns:cx2="http://schemas.microsoft.com/office/drawing/2015/10/21/chartex" xmlns:cx3="http://schemas.microsoft.com/office/drawing/2016/5/9/chartex" xmlns:cx4="http://schemas.microsoft.com/office/drawing/2016/5/10/chartex" xmlns:cx5="http://schemas.microsoft.com/office/drawing/2016/5/11/chartex" xmlns:cx6="http://schemas.microsoft.com/office/drawing/2016/5/12/chartex" xmlns:cx7="http://schemas.microsoft.com/office/drawing/2016/5/13/chartex" xmlns:cx8="http://schemas.microsoft.com/office/drawing/2016/5/14/chartex" xmlns:aink="http://schemas.microsoft.com/office/drawing/2016/ink" xmlns:am3d="http://schemas.microsoft.com/office/drawing/2017/model3d" xmlns:w16cid="http://schemas.microsoft.com/office/word/2016/wordml/cid">
+          <mc:Fallback xmlns:w16cid="http://schemas.microsoft.com/office/word/2016/wordml/cid" xmlns:am3d="http://schemas.microsoft.com/office/drawing/2017/model3d" xmlns:aink="http://schemas.microsoft.com/office/drawing/2016/ink" xmlns:cx8="http://schemas.microsoft.com/office/drawing/2016/5/14/chartex" xmlns:cx7="http://schemas.microsoft.com/office/drawing/2016/5/13/chartex" xmlns:cx6="http://schemas.microsoft.com/office/drawing/2016/5/12/chartex" xmlns:cx5="http://schemas.microsoft.com/office/drawing/2016/5/11/chartex" xmlns:cx4="http://schemas.microsoft.com/office/drawing/2016/5/10/chartex" xmlns:cx3="http://schemas.microsoft.com/office/drawing/2016/5/9/chartex" xmlns:cx2="http://schemas.microsoft.com/office/drawing/2015/10/21/chartex" xmlns:w16se="http://schemas.microsoft.com/office/word/2015/wordml/symex" xmlns:cx1="http://schemas.microsoft.com/office/drawing/2015/9/8/chartex" xmlns:cx="http://schemas.microsoft.com/office/drawing/2014/chartex">
             <w:pict>
               <v:shape w14:anchorId="5D549B8D" id="Straight Arrow Connector 202" o:spid="_x0000_s1026" type="#_x0000_t32" style="position:absolute;margin-left:243.65pt;margin-top:80.65pt;width:106.35pt;height:176.6pt;flip:x y;z-index:251799552;visibility:visible;mso-wrap-style:square;mso-width-percent:0;mso-height-percent:0;mso-wrap-distance-left:9pt;mso-wrap-distance-top:0;mso-wrap-distance-right:9pt;mso-wrap-distance-bottom:0;mso-position-horizontal:absolute;mso-position-horizontal-relative:text;mso-position-vertical:absolute;mso-position-vertical-relative:text;mso-width-percent:0;mso-height-percent:0;mso-width-relative:margin;mso-height-relative:margin" o:gfxdata="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" strokecolor="#5b9bd5 [3204]" strokeweight=".5pt">
                 <v:stroke endarrow="block" joinstyle="miter"/>
@@ -5369,7 +5368,7 @@
       <w:r>
         <w:rPr>
           <w:noProof/>
-          <w:lang w:val="pt-BR" w:eastAsia="pt-BR"/>
+          <w:lang w:val="en-US"/>
         </w:rPr>
         <mc:AlternateContent>
           <mc:Choice Requires="wps">
@@ -5430,7 +5429,7 @@
               </wp:anchor>
             </w:drawing>
           </mc:Choice>
-          <mc:Fallback xmlns:cx2="http://schemas.microsoft.com/office/drawing/2015/10/21/chartex" xmlns:cx3="http://schemas.microsoft.com/office/drawing/2016/5/9/chartex" xmlns:cx4="http://schemas.microsoft.com/office/drawing/2016/5/10/chartex" xmlns:cx5="http://schemas.microsoft.com/office/drawing/2016/5/11/chartex" xmlns:cx6="http://schemas.microsoft.com/office/drawing/2016/5/12/chartex" xmlns:cx7="http://schemas.microsoft.com/office/drawing/2016/5/13/chartex" xmlns:cx8="http://schemas.microsoft.com/office/drawing/2016/5/14/chartex" xmlns:aink="http://schemas.microsoft.com/office/drawing/2016/ink" xmlns:am3d="http://schemas.microsoft.com/office/drawing/2017/model3d" xmlns:w16cid="http://schemas.microsoft.com/office/word/2016/wordml/cid">
+          <mc:Fallback xmlns:w16cid="http://schemas.microsoft.com/office/word/2016/wordml/cid" xmlns:am3d="http://schemas.microsoft.com/office/drawing/2017/model3d" xmlns:aink="http://schemas.microsoft.com/office/drawing/2016/ink" xmlns:cx8="http://schemas.microsoft.com/office/drawing/2016/5/14/chartex" xmlns:cx7="http://schemas.microsoft.com/office/drawing/2016/5/13/chartex" xmlns:cx6="http://schemas.microsoft.com/office/drawing/2016/5/12/chartex" xmlns:cx5="http://schemas.microsoft.com/office/drawing/2016/5/11/chartex" xmlns:cx4="http://schemas.microsoft.com/office/drawing/2016/5/10/chartex" xmlns:cx3="http://schemas.microsoft.com/office/drawing/2016/5/9/chartex" xmlns:cx2="http://schemas.microsoft.com/office/drawing/2015/10/21/chartex" xmlns:w16se="http://schemas.microsoft.com/office/word/2015/wordml/symex" xmlns:cx1="http://schemas.microsoft.com/office/drawing/2015/9/8/chartex" xmlns:cx="http://schemas.microsoft.com/office/drawing/2014/chartex">
             <w:pict>
               <v:shape w14:anchorId="2AF80B07" id="Straight Arrow Connector 205" o:spid="_x0000_s1026" type="#_x0000_t32" style="position:absolute;margin-left:242.8pt;margin-top:288.3pt;width:83.7pt;height:44.15pt;flip:x;z-index:251830272;visibility:visible;mso-wrap-style:square;mso-width-percent:0;mso-height-percent:0;mso-wrap-distance-left:9pt;mso-wrap-distance-top:0;mso-wrap-distance-right:9pt;mso-wrap-distance-bottom:0;mso-position-horizontal:absolute;mso-position-horizontal-relative:text;mso-position-vertical:absolute;mso-position-vertical-relative:text;mso-width-percent:0;mso-height-percent:0;mso-width-relative:margin;mso-height-relative:margin" o:gfxdata="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" strokecolor="#5b9bd5 [3204]" strokeweight=".5pt">
                 <v:stroke endarrow="block" joinstyle="miter"/>
@@ -5442,7 +5441,7 @@
       <w:r>
         <w:rPr>
           <w:noProof/>
-          <w:lang w:val="pt-BR" w:eastAsia="pt-BR"/>
+          <w:lang w:val="en-US"/>
         </w:rPr>
         <mc:AlternateContent>
           <mc:Choice Requires="wps">
@@ -5503,7 +5502,7 @@
               </wp:anchor>
             </w:drawing>
           </mc:Choice>
-          <mc:Fallback xmlns:cx2="http://schemas.microsoft.com/office/drawing/2015/10/21/chartex" xmlns:cx3="http://schemas.microsoft.com/office/drawing/2016/5/9/chartex" xmlns:cx4="http://schemas.microsoft.com/office/drawing/2016/5/10/chartex" xmlns:cx5="http://schemas.microsoft.com/office/drawing/2016/5/11/chartex" xmlns:cx6="http://schemas.microsoft.com/office/drawing/2016/5/12/chartex" xmlns:cx7="http://schemas.microsoft.com/office/drawing/2016/5/13/chartex" xmlns:cx8="http://schemas.microsoft.com/office/drawing/2016/5/14/chartex" xmlns:aink="http://schemas.microsoft.com/office/drawing/2016/ink" xmlns:am3d="http://schemas.microsoft.com/office/drawing/2017/model3d" xmlns:w16cid="http://schemas.microsoft.com/office/word/2016/wordml/cid">
+          <mc:Fallback xmlns:w16cid="http://schemas.microsoft.com/office/word/2016/wordml/cid" xmlns:am3d="http://schemas.microsoft.com/office/drawing/2017/model3d" xmlns:aink="http://schemas.microsoft.com/office/drawing/2016/ink" xmlns:cx8="http://schemas.microsoft.com/office/drawing/2016/5/14/chartex" xmlns:cx7="http://schemas.microsoft.com/office/drawing/2016/5/13/chartex" xmlns:cx6="http://schemas.microsoft.com/office/drawing/2016/5/12/chartex" xmlns:cx5="http://schemas.microsoft.com/office/drawing/2016/5/11/chartex" xmlns:cx4="http://schemas.microsoft.com/office/drawing/2016/5/10/chartex" xmlns:cx3="http://schemas.microsoft.com/office/drawing/2016/5/9/chartex" xmlns:cx2="http://schemas.microsoft.com/office/drawing/2015/10/21/chartex" xmlns:w16se="http://schemas.microsoft.com/office/word/2015/wordml/symex" xmlns:cx1="http://schemas.microsoft.com/office/drawing/2015/9/8/chartex" xmlns:cx="http://schemas.microsoft.com/office/drawing/2014/chartex">
             <w:pict>
               <v:shape w14:anchorId="4A24F088" id="Straight Arrow Connector 208" o:spid="_x0000_s1026" type="#_x0000_t32" style="position:absolute;margin-left:243.65pt;margin-top:300pt;width:145.65pt;height:227.2pt;flip:x;z-index:251833344;visibility:visible;mso-wrap-style:square;mso-width-percent:0;mso-height-percent:0;mso-wrap-distance-left:9pt;mso-wrap-distance-top:0;mso-wrap-distance-right:9pt;mso-wrap-distance-bottom:0;mso-position-horizontal:absolute;mso-position-horizontal-relative:text;mso-position-vertical:absolute;mso-position-vertical-relative:text;mso-width-percent:0;mso-height-percent:0;mso-width-relative:margin;mso-height-relative:margin" o:gfxdata="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" strokecolor="#5b9bd5 [3204]" strokeweight=".5pt">
                 <v:stroke endarrow="block" joinstyle="miter"/>
@@ -5515,7 +5514,7 @@
       <w:r>
         <w:rPr>
           <w:noProof/>
-          <w:lang w:val="pt-BR" w:eastAsia="pt-BR"/>
+          <w:lang w:val="en-US"/>
         </w:rPr>
         <mc:AlternateContent>
           <mc:Choice Requires="wps">
@@ -5576,7 +5575,7 @@
               </wp:anchor>
             </w:drawing>
           </mc:Choice>
-          <mc:Fallback xmlns:cx2="http://schemas.microsoft.com/office/drawing/2015/10/21/chartex" xmlns:cx3="http://schemas.microsoft.com/office/drawing/2016/5/9/chartex" xmlns:cx4="http://schemas.microsoft.com/office/drawing/2016/5/10/chartex" xmlns:cx5="http://schemas.microsoft.com/office/drawing/2016/5/11/chartex" xmlns:cx6="http://schemas.microsoft.com/office/drawing/2016/5/12/chartex" xmlns:cx7="http://schemas.microsoft.com/office/drawing/2016/5/13/chartex" xmlns:cx8="http://schemas.microsoft.com/office/drawing/2016/5/14/chartex" xmlns:aink="http://schemas.microsoft.com/office/drawing/2016/ink" xmlns:am3d="http://schemas.microsoft.com/office/drawing/2017/model3d" xmlns:w16cid="http://schemas.microsoft.com/office/word/2016/wordml/cid">
+          <mc:Fallback xmlns:w16cid="http://schemas.microsoft.com/office/word/2016/wordml/cid" xmlns:am3d="http://schemas.microsoft.com/office/drawing/2017/model3d" xmlns:aink="http://schemas.microsoft.com/office/drawing/2016/ink" xmlns:cx8="http://schemas.microsoft.com/office/drawing/2016/5/14/chartex" xmlns:cx7="http://schemas.microsoft.com/office/drawing/2016/5/13/chartex" xmlns:cx6="http://schemas.microsoft.com/office/drawing/2016/5/12/chartex" xmlns:cx5="http://schemas.microsoft.com/office/drawing/2016/5/11/chartex" xmlns:cx4="http://schemas.microsoft.com/office/drawing/2016/5/10/chartex" xmlns:cx3="http://schemas.microsoft.com/office/drawing/2016/5/9/chartex" xmlns:cx2="http://schemas.microsoft.com/office/drawing/2015/10/21/chartex" xmlns:w16se="http://schemas.microsoft.com/office/word/2015/wordml/symex" xmlns:cx1="http://schemas.microsoft.com/office/drawing/2015/9/8/chartex" xmlns:cx="http://schemas.microsoft.com/office/drawing/2014/chartex">
             <w:pict>
               <v:shape w14:anchorId="074AB14C" id="Straight Arrow Connector 207" o:spid="_x0000_s1026" type="#_x0000_t32" style="position:absolute;margin-left:242.75pt;margin-top:300pt;width:121.45pt;height:162.4pt;flip:x;z-index:251832320;visibility:visible;mso-wrap-style:square;mso-width-percent:0;mso-height-percent:0;mso-wrap-distance-left:9pt;mso-wrap-distance-top:0;mso-wrap-distance-right:9pt;mso-wrap-distance-bottom:0;mso-position-horizontal:absolute;mso-position-horizontal-relative:text;mso-position-vertical:absolute;mso-position-vertical-relative:text;mso-width-percent:0;mso-height-percent:0;mso-width-relative:margin;mso-height-relative:margin" o:gfxdata="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" strokecolor="#5b9bd5 [3204]" strokeweight=".5pt">
                 <v:stroke endarrow="block" joinstyle="miter"/>
@@ -5588,7 +5587,7 @@
       <w:r>
         <w:rPr>
           <w:noProof/>
-          <w:lang w:val="pt-BR" w:eastAsia="pt-BR"/>
+          <w:lang w:val="en-US"/>
         </w:rPr>
         <mc:AlternateContent>
           <mc:Choice Requires="wps">
@@ -5649,7 +5648,7 @@
               </wp:anchor>
             </w:drawing>
           </mc:Choice>
-          <mc:Fallback xmlns:cx2="http://schemas.microsoft.com/office/drawing/2015/10/21/chartex" xmlns:cx3="http://schemas.microsoft.com/office/drawing/2016/5/9/chartex" xmlns:cx4="http://schemas.microsoft.com/office/drawing/2016/5/10/chartex" xmlns:cx5="http://schemas.microsoft.com/office/drawing/2016/5/11/chartex" xmlns:cx6="http://schemas.microsoft.com/office/drawing/2016/5/12/chartex" xmlns:cx7="http://schemas.microsoft.com/office/drawing/2016/5/13/chartex" xmlns:cx8="http://schemas.microsoft.com/office/drawing/2016/5/14/chartex" xmlns:aink="http://schemas.microsoft.com/office/drawing/2016/ink" xmlns:am3d="http://schemas.microsoft.com/office/drawing/2017/model3d" xmlns:w16cid="http://schemas.microsoft.com/office/word/2016/wordml/cid">
+          <mc:Fallback xmlns:w16cid="http://schemas.microsoft.com/office/word/2016/wordml/cid" xmlns:am3d="http://schemas.microsoft.com/office/drawing/2017/model3d" xmlns:aink="http://schemas.microsoft.com/office/drawing/2016/ink" xmlns:cx8="http://schemas.microsoft.com/office/drawing/2016/5/14/chartex" xmlns:cx7="http://schemas.microsoft.com/office/drawing/2016/5/13/chartex" xmlns:cx6="http://schemas.microsoft.com/office/drawing/2016/5/12/chartex" xmlns:cx5="http://schemas.microsoft.com/office/drawing/2016/5/11/chartex" xmlns:cx4="http://schemas.microsoft.com/office/drawing/2016/5/10/chartex" xmlns:cx3="http://schemas.microsoft.com/office/drawing/2016/5/9/chartex" xmlns:cx2="http://schemas.microsoft.com/office/drawing/2015/10/21/chartex" xmlns:w16se="http://schemas.microsoft.com/office/word/2015/wordml/symex" xmlns:cx1="http://schemas.microsoft.com/office/drawing/2015/9/8/chartex" xmlns:cx="http://schemas.microsoft.com/office/drawing/2014/chartex">
             <w:pict>
               <v:shape w14:anchorId="0DEE9507" id="Straight Arrow Connector 206" o:spid="_x0000_s1026" type="#_x0000_t32" style="position:absolute;margin-left:243.65pt;margin-top:295.85pt;width:95.45pt;height:100.7pt;flip:x;z-index:251831296;visibility:visible;mso-wrap-style:square;mso-width-percent:0;mso-height-percent:0;mso-wrap-distance-left:9pt;mso-wrap-distance-top:0;mso-wrap-distance-right:9pt;mso-wrap-distance-bottom:0;mso-position-horizontal:absolute;mso-position-horizontal-relative:text;mso-position-vertical:absolute;mso-position-vertical-relative:text;mso-width-percent:0;mso-height-percent:0;mso-width-relative:margin;mso-height-relative:margin" o:gfxdata="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" strokecolor="#5b9bd5 [3204]" strokeweight=".5pt">
                 <v:stroke endarrow="block" joinstyle="miter"/>
@@ -5661,7 +5660,7 @@
       <w:r>
         <w:rPr>
           <w:noProof/>
-          <w:lang w:val="pt-BR" w:eastAsia="pt-BR"/>
+          <w:lang w:val="en-US"/>
         </w:rPr>
         <mc:AlternateContent>
           <mc:Choice Requires="wps">
@@ -5722,7 +5721,7 @@
               </wp:anchor>
             </w:drawing>
           </mc:Choice>
-          <mc:Fallback xmlns:cx2="http://schemas.microsoft.com/office/drawing/2015/10/21/chartex" xmlns:cx3="http://schemas.microsoft.com/office/drawing/2016/5/9/chartex" xmlns:cx4="http://schemas.microsoft.com/office/drawing/2016/5/10/chartex" xmlns:cx5="http://schemas.microsoft.com/office/drawing/2016/5/11/chartex" xmlns:cx6="http://schemas.microsoft.com/office/drawing/2016/5/12/chartex" xmlns:cx7="http://schemas.microsoft.com/office/drawing/2016/5/13/chartex" xmlns:cx8="http://schemas.microsoft.com/office/drawing/2016/5/14/chartex" xmlns:aink="http://schemas.microsoft.com/office/drawing/2016/ink" xmlns:am3d="http://schemas.microsoft.com/office/drawing/2017/model3d" xmlns:w16cid="http://schemas.microsoft.com/office/word/2016/wordml/cid">
+          <mc:Fallback xmlns:w16cid="http://schemas.microsoft.com/office/word/2016/wordml/cid" xmlns:am3d="http://schemas.microsoft.com/office/drawing/2017/model3d" xmlns:aink="http://schemas.microsoft.com/office/drawing/2016/ink" xmlns:cx8="http://schemas.microsoft.com/office/drawing/2016/5/14/chartex" xmlns:cx7="http://schemas.microsoft.com/office/drawing/2016/5/13/chartex" xmlns:cx6="http://schemas.microsoft.com/office/drawing/2016/5/12/chartex" xmlns:cx5="http://schemas.microsoft.com/office/drawing/2016/5/11/chartex" xmlns:cx4="http://schemas.microsoft.com/office/drawing/2016/5/10/chartex" xmlns:cx3="http://schemas.microsoft.com/office/drawing/2016/5/9/chartex" xmlns:cx2="http://schemas.microsoft.com/office/drawing/2015/10/21/chartex" xmlns:w16se="http://schemas.microsoft.com/office/word/2015/wordml/symex" xmlns:cx1="http://schemas.microsoft.com/office/drawing/2015/9/8/chartex" xmlns:cx="http://schemas.microsoft.com/office/drawing/2014/chartex">
             <w:pict>
               <v:shape w14:anchorId="05108EFD" id="Straight Arrow Connector 204" o:spid="_x0000_s1026" type="#_x0000_t32" style="position:absolute;margin-left:242.75pt;margin-top:269.6pt;width:72.05pt;height:3.6pt;flip:x y;z-index:251829248;visibility:visible;mso-wrap-style:square;mso-width-percent:0;mso-height-percent:0;mso-wrap-distance-left:9pt;mso-wrap-distance-top:0;mso-wrap-distance-right:9pt;mso-wrap-distance-bottom:0;mso-position-horizontal:absolute;mso-position-horizontal-relative:text;mso-position-vertical:absolute;mso-position-vertical-relative:text;mso-width-percent:0;mso-height-percent:0;mso-width-relative:margin;mso-height-relative:margin" o:gfxdata="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" strokecolor="#5b9bd5 [3204]" strokeweight=".5pt">
                 <v:stroke endarrow="block" joinstyle="miter"/>
@@ -5734,7 +5733,7 @@
       <w:r>
         <w:rPr>
           <w:noProof/>
-          <w:lang w:val="pt-BR" w:eastAsia="pt-BR"/>
+          <w:lang w:val="en-US"/>
         </w:rPr>
         <mc:AlternateContent>
           <mc:Choice Requires="wps">
@@ -5795,7 +5794,7 @@
               </wp:anchor>
             </w:drawing>
           </mc:Choice>
-          <mc:Fallback xmlns:cx2="http://schemas.microsoft.com/office/drawing/2015/10/21/chartex" xmlns:cx3="http://schemas.microsoft.com/office/drawing/2016/5/9/chartex" xmlns:cx4="http://schemas.microsoft.com/office/drawing/2016/5/10/chartex" xmlns:cx5="http://schemas.microsoft.com/office/drawing/2016/5/11/chartex" xmlns:cx6="http://schemas.microsoft.com/office/drawing/2016/5/12/chartex" xmlns:cx7="http://schemas.microsoft.com/office/drawing/2016/5/13/chartex" xmlns:cx8="http://schemas.microsoft.com/office/drawing/2016/5/14/chartex" xmlns:aink="http://schemas.microsoft.com/office/drawing/2016/ink" xmlns:am3d="http://schemas.microsoft.com/office/drawing/2017/model3d" xmlns:w16cid="http://schemas.microsoft.com/office/word/2016/wordml/cid">
+          <mc:Fallback xmlns:w16cid="http://schemas.microsoft.com/office/word/2016/wordml/cid" xmlns:am3d="http://schemas.microsoft.com/office/drawing/2017/model3d" xmlns:aink="http://schemas.microsoft.com/office/drawing/2016/ink" xmlns:cx8="http://schemas.microsoft.com/office/drawing/2016/5/14/chartex" xmlns:cx7="http://schemas.microsoft.com/office/drawing/2016/5/13/chartex" xmlns:cx6="http://schemas.microsoft.com/office/drawing/2016/5/12/chartex" xmlns:cx5="http://schemas.microsoft.com/office/drawing/2016/5/11/chartex" xmlns:cx4="http://schemas.microsoft.com/office/drawing/2016/5/10/chartex" xmlns:cx3="http://schemas.microsoft.com/office/drawing/2016/5/9/chartex" xmlns:cx2="http://schemas.microsoft.com/office/drawing/2015/10/21/chartex" xmlns:w16se="http://schemas.microsoft.com/office/word/2015/wordml/symex" xmlns:cx1="http://schemas.microsoft.com/office/drawing/2015/9/8/chartex" xmlns:cx="http://schemas.microsoft.com/office/drawing/2014/chartex">
             <w:pict>
               <v:shape w14:anchorId="23BC1E75" id="Straight Arrow Connector 23" o:spid="_x0000_s1026" type="#_x0000_t32" style="position:absolute;margin-left:243.55pt;margin-top:14.15pt;width:120.2pt;height:234.8pt;flip:x y;z-index:251810816;visibility:visible;mso-wrap-style:square;mso-width-percent:0;mso-height-percent:0;mso-wrap-distance-left:9pt;mso-wrap-distance-top:0;mso-wrap-distance-right:9pt;mso-wrap-distance-bottom:0;mso-position-horizontal:absolute;mso-position-horizontal-relative:text;mso-position-vertical:absolute;mso-position-vertical-relative:text;mso-width-percent:0;mso-height-percent:0;mso-width-relative:margin;mso-height-relative:margin" o:gfxdata="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" strokecolor="#5b9bd5 [3204]" strokeweight=".5pt">
                 <v:stroke endarrow="block" joinstyle="miter"/>
@@ -5807,7 +5806,7 @@
       <w:r>
         <w:rPr>
           <w:noProof/>
-          <w:lang w:val="pt-BR" w:eastAsia="pt-BR"/>
+          <w:lang w:val="en-US"/>
         </w:rPr>
         <mc:AlternateContent>
           <mc:Choice Requires="wps">
@@ -5865,7 +5864,7 @@
               </wp:anchor>
             </w:drawing>
           </mc:Choice>
-          <mc:Fallback xmlns:cx2="http://schemas.microsoft.com/office/drawing/2015/10/21/chartex" xmlns:cx3="http://schemas.microsoft.com/office/drawing/2016/5/9/chartex" xmlns:cx4="http://schemas.microsoft.com/office/drawing/2016/5/10/chartex" xmlns:cx5="http://schemas.microsoft.com/office/drawing/2016/5/11/chartex" xmlns:cx6="http://schemas.microsoft.com/office/drawing/2016/5/12/chartex" xmlns:cx7="http://schemas.microsoft.com/office/drawing/2016/5/13/chartex" xmlns:cx8="http://schemas.microsoft.com/office/drawing/2016/5/14/chartex" xmlns:aink="http://schemas.microsoft.com/office/drawing/2016/ink" xmlns:am3d="http://schemas.microsoft.com/office/drawing/2017/model3d" xmlns:w16cid="http://schemas.microsoft.com/office/word/2016/wordml/cid">
+          <mc:Fallback xmlns:w16cid="http://schemas.microsoft.com/office/word/2016/wordml/cid" xmlns:am3d="http://schemas.microsoft.com/office/drawing/2017/model3d" xmlns:aink="http://schemas.microsoft.com/office/drawing/2016/ink" xmlns:cx8="http://schemas.microsoft.com/office/drawing/2016/5/14/chartex" xmlns:cx7="http://schemas.microsoft.com/office/drawing/2016/5/13/chartex" xmlns:cx6="http://schemas.microsoft.com/office/drawing/2016/5/12/chartex" xmlns:cx5="http://schemas.microsoft.com/office/drawing/2016/5/11/chartex" xmlns:cx4="http://schemas.microsoft.com/office/drawing/2016/5/10/chartex" xmlns:cx3="http://schemas.microsoft.com/office/drawing/2016/5/9/chartex" xmlns:cx2="http://schemas.microsoft.com/office/drawing/2015/10/21/chartex" xmlns:w16se="http://schemas.microsoft.com/office/word/2015/wordml/symex" xmlns:cx1="http://schemas.microsoft.com/office/drawing/2015/9/8/chartex" xmlns:cx="http://schemas.microsoft.com/office/drawing/2014/chartex">
             <w:pict>
               <v:line w14:anchorId="7A8A1009" id="Straight Connector 197" o:spid="_x0000_s1026" style="position:absolute;flip:y;z-index:251824128;visibility:visible;mso-wrap-style:square;mso-width-percent:0;mso-height-percent:0;mso-wrap-distance-left:9pt;mso-wrap-distance-top:0;mso-wrap-distance-right:9pt;mso-wrap-distance-bottom:0;mso-position-horizontal:absolute;mso-position-horizontal-relative:text;mso-position-vertical:absolute;mso-position-vertical-relative:text;mso-width-percent:0;mso-height-percent:0;mso-width-relative:margin;mso-height-relative:margin" from="44.45pt,335.35pt" to="108.3pt,346.6pt" o:gfxdata="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" strokecolor="#5b9bd5 [3204]" strokeweight=".5pt">
                 <v:stroke joinstyle="miter"/>
@@ -5877,7 +5876,7 @@
       <w:r>
         <w:rPr>
           <w:noProof/>
-          <w:lang w:val="pt-BR" w:eastAsia="pt-BR"/>
+          <w:lang w:val="en-US"/>
         </w:rPr>
         <mc:AlternateContent>
           <mc:Choice Requires="wps">
@@ -5935,7 +5934,7 @@
               </wp:anchor>
             </w:drawing>
           </mc:Choice>
-          <mc:Fallback xmlns:cx2="http://schemas.microsoft.com/office/drawing/2015/10/21/chartex" xmlns:cx3="http://schemas.microsoft.com/office/drawing/2016/5/9/chartex" xmlns:cx4="http://schemas.microsoft.com/office/drawing/2016/5/10/chartex" xmlns:cx5="http://schemas.microsoft.com/office/drawing/2016/5/11/chartex" xmlns:cx6="http://schemas.microsoft.com/office/drawing/2016/5/12/chartex" xmlns:cx7="http://schemas.microsoft.com/office/drawing/2016/5/13/chartex" xmlns:cx8="http://schemas.microsoft.com/office/drawing/2016/5/14/chartex" xmlns:aink="http://schemas.microsoft.com/office/drawing/2016/ink" xmlns:am3d="http://schemas.microsoft.com/office/drawing/2017/model3d" xmlns:w16cid="http://schemas.microsoft.com/office/word/2016/wordml/cid">
+          <mc:Fallback xmlns:w16cid="http://schemas.microsoft.com/office/word/2016/wordml/cid" xmlns:am3d="http://schemas.microsoft.com/office/drawing/2017/model3d" xmlns:aink="http://schemas.microsoft.com/office/drawing/2016/ink" xmlns:cx8="http://schemas.microsoft.com/office/drawing/2016/5/14/chartex" xmlns:cx7="http://schemas.microsoft.com/office/drawing/2016/5/13/chartex" xmlns:cx6="http://schemas.microsoft.com/office/drawing/2016/5/12/chartex" xmlns:cx5="http://schemas.microsoft.com/office/drawing/2016/5/11/chartex" xmlns:cx4="http://schemas.microsoft.com/office/drawing/2016/5/10/chartex" xmlns:cx3="http://schemas.microsoft.com/office/drawing/2016/5/9/chartex" xmlns:cx2="http://schemas.microsoft.com/office/drawing/2015/10/21/chartex" xmlns:w16se="http://schemas.microsoft.com/office/word/2015/wordml/symex" xmlns:cx1="http://schemas.microsoft.com/office/drawing/2015/9/8/chartex" xmlns:cx="http://schemas.microsoft.com/office/drawing/2014/chartex">
             <w:pict>
               <v:line w14:anchorId="444D67D4" id="Straight Connector 198" o:spid="_x0000_s1026" style="position:absolute;z-index:251825152;visibility:visible;mso-wrap-style:square;mso-width-percent:0;mso-height-percent:0;mso-wrap-distance-left:9pt;mso-wrap-distance-top:0;mso-wrap-distance-right:9pt;mso-wrap-distance-bottom:0;mso-position-horizontal:absolute;mso-position-horizontal-relative:text;mso-position-vertical:absolute;mso-position-vertical-relative:text;mso-width-percent:0;mso-height-percent:0;mso-width-relative:margin;mso-height-relative:margin" from="44.35pt,357.85pt" to="107.7pt,399.2pt" o:gfxdata="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" strokecolor="#5b9bd5 [3204]" strokeweight=".5pt">
                 <v:stroke joinstyle="miter"/>
@@ -5947,7 +5946,7 @@
       <w:r>
         <w:rPr>
           <w:noProof/>
-          <w:lang w:val="pt-BR" w:eastAsia="pt-BR"/>
+          <w:lang w:val="en-US"/>
         </w:rPr>
         <mc:AlternateContent>
           <mc:Choice Requires="wps">
@@ -6005,7 +6004,7 @@
               </wp:anchor>
             </w:drawing>
           </mc:Choice>
-          <mc:Fallback xmlns:cx2="http://schemas.microsoft.com/office/drawing/2015/10/21/chartex" xmlns:cx3="http://schemas.microsoft.com/office/drawing/2016/5/9/chartex" xmlns:cx4="http://schemas.microsoft.com/office/drawing/2016/5/10/chartex" xmlns:cx5="http://schemas.microsoft.com/office/drawing/2016/5/11/chartex" xmlns:cx6="http://schemas.microsoft.com/office/drawing/2016/5/12/chartex" xmlns:cx7="http://schemas.microsoft.com/office/drawing/2016/5/13/chartex" xmlns:cx8="http://schemas.microsoft.com/office/drawing/2016/5/14/chartex" xmlns:aink="http://schemas.microsoft.com/office/drawing/2016/ink" xmlns:am3d="http://schemas.microsoft.com/office/drawing/2017/model3d" xmlns:w16cid="http://schemas.microsoft.com/office/word/2016/wordml/cid">
+          <mc:Fallback xmlns:w16cid="http://schemas.microsoft.com/office/word/2016/wordml/cid" xmlns:am3d="http://schemas.microsoft.com/office/drawing/2017/model3d" xmlns:aink="http://schemas.microsoft.com/office/drawing/2016/ink" xmlns:cx8="http://schemas.microsoft.com/office/drawing/2016/5/14/chartex" xmlns:cx7="http://schemas.microsoft.com/office/drawing/2016/5/13/chartex" xmlns:cx6="http://schemas.microsoft.com/office/drawing/2016/5/12/chartex" xmlns:cx5="http://schemas.microsoft.com/office/drawing/2016/5/11/chartex" xmlns:cx4="http://schemas.microsoft.com/office/drawing/2016/5/10/chartex" xmlns:cx3="http://schemas.microsoft.com/office/drawing/2016/5/9/chartex" xmlns:cx2="http://schemas.microsoft.com/office/drawing/2015/10/21/chartex" xmlns:w16se="http://schemas.microsoft.com/office/word/2015/wordml/symex" xmlns:cx1="http://schemas.microsoft.com/office/drawing/2015/9/8/chartex" xmlns:cx="http://schemas.microsoft.com/office/drawing/2014/chartex">
             <w:pict>
               <v:line w14:anchorId="29301220" id="Straight Connector 199" o:spid="_x0000_s1026" style="position:absolute;z-index:251826176;visibility:visible;mso-wrap-style:square;mso-width-percent:0;mso-height-percent:0;mso-wrap-distance-left:9pt;mso-wrap-distance-top:0;mso-wrap-distance-right:9pt;mso-wrap-distance-bottom:0;mso-position-horizontal:absolute;mso-position-horizontal-relative:text;mso-position-vertical:absolute;mso-position-vertical-relative:text;mso-width-percent:0;mso-height-percent:0;mso-width-relative:margin;mso-height-relative:margin" from="41.3pt,372.9pt" to="107.65pt,458pt" o:gfxdata="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" strokecolor="#5b9bd5 [3204]" strokeweight=".5pt">
                 <v:stroke joinstyle="miter"/>
@@ -6017,7 +6016,7 @@
       <w:r>
         <w:rPr>
           <w:noProof/>
-          <w:lang w:val="pt-BR" w:eastAsia="pt-BR"/>
+          <w:lang w:val="en-US"/>
         </w:rPr>
         <mc:AlternateContent>
           <mc:Choice Requires="wps">
@@ -6075,7 +6074,7 @@
               </wp:anchor>
             </w:drawing>
           </mc:Choice>
-          <mc:Fallback xmlns:cx2="http://schemas.microsoft.com/office/drawing/2015/10/21/chartex" xmlns:cx3="http://schemas.microsoft.com/office/drawing/2016/5/9/chartex" xmlns:cx4="http://schemas.microsoft.com/office/drawing/2016/5/10/chartex" xmlns:cx5="http://schemas.microsoft.com/office/drawing/2016/5/11/chartex" xmlns:cx6="http://schemas.microsoft.com/office/drawing/2016/5/12/chartex" xmlns:cx7="http://schemas.microsoft.com/office/drawing/2016/5/13/chartex" xmlns:cx8="http://schemas.microsoft.com/office/drawing/2016/5/14/chartex" xmlns:aink="http://schemas.microsoft.com/office/drawing/2016/ink" xmlns:am3d="http://schemas.microsoft.com/office/drawing/2017/model3d" xmlns:w16cid="http://schemas.microsoft.com/office/word/2016/wordml/cid">
+          <mc:Fallback xmlns:w16cid="http://schemas.microsoft.com/office/word/2016/wordml/cid" xmlns:am3d="http://schemas.microsoft.com/office/drawing/2017/model3d" xmlns:aink="http://schemas.microsoft.com/office/drawing/2016/ink" xmlns:cx8="http://schemas.microsoft.com/office/drawing/2016/5/14/chartex" xmlns:cx7="http://schemas.microsoft.com/office/drawing/2016/5/13/chartex" xmlns:cx6="http://schemas.microsoft.com/office/drawing/2016/5/12/chartex" xmlns:cx5="http://schemas.microsoft.com/office/drawing/2016/5/11/chartex" xmlns:cx4="http://schemas.microsoft.com/office/drawing/2016/5/10/chartex" xmlns:cx3="http://schemas.microsoft.com/office/drawing/2016/5/9/chartex" xmlns:cx2="http://schemas.microsoft.com/office/drawing/2015/10/21/chartex" xmlns:w16se="http://schemas.microsoft.com/office/word/2015/wordml/symex" xmlns:cx1="http://schemas.microsoft.com/office/drawing/2015/9/8/chartex" xmlns:cx="http://schemas.microsoft.com/office/drawing/2014/chartex">
             <w:pict>
               <v:line w14:anchorId="50540DF3" id="Straight Connector 200" o:spid="_x0000_s1026" style="position:absolute;z-index:251827200;visibility:visible;mso-wrap-style:square;mso-width-percent:0;mso-height-percent:0;mso-wrap-distance-left:9pt;mso-wrap-distance-top:0;mso-wrap-distance-right:9pt;mso-wrap-distance-bottom:0;mso-position-horizontal:absolute;mso-position-horizontal-relative:text;mso-position-vertical:absolute;mso-position-vertical-relative:text;mso-width-percent:0;mso-height-percent:0;mso-width-relative:margin;mso-height-relative:margin" from="41.3pt,384.8pt" to="108.25pt,527.5pt" o:gfxdata="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" strokecolor="#5b9bd5 [3204]" strokeweight=".5pt">
                 <v:stroke joinstyle="miter"/>
@@ -6087,7 +6086,7 @@
       <w:r>
         <w:rPr>
           <w:noProof/>
-          <w:lang w:val="pt-BR" w:eastAsia="pt-BR"/>
+          <w:lang w:val="en-US"/>
         </w:rPr>
         <mc:AlternateContent>
           <mc:Choice Requires="wps">
@@ -6159,7 +6158,7 @@
               </wp:anchor>
             </w:drawing>
           </mc:Choice>
-          <mc:Fallback xmlns:cx2="http://schemas.microsoft.com/office/drawing/2015/10/21/chartex" xmlns:cx3="http://schemas.microsoft.com/office/drawing/2016/5/9/chartex" xmlns:cx4="http://schemas.microsoft.com/office/drawing/2016/5/10/chartex" xmlns:cx5="http://schemas.microsoft.com/office/drawing/2016/5/11/chartex" xmlns:cx6="http://schemas.microsoft.com/office/drawing/2016/5/12/chartex" xmlns:cx7="http://schemas.microsoft.com/office/drawing/2016/5/13/chartex" xmlns:cx8="http://schemas.microsoft.com/office/drawing/2016/5/14/chartex" xmlns:aink="http://schemas.microsoft.com/office/drawing/2016/ink" xmlns:am3d="http://schemas.microsoft.com/office/drawing/2017/model3d" xmlns:w16cid="http://schemas.microsoft.com/office/word/2016/wordml/cid">
+          <mc:Fallback xmlns:w16cid="http://schemas.microsoft.com/office/word/2016/wordml/cid" xmlns:am3d="http://schemas.microsoft.com/office/drawing/2017/model3d" xmlns:aink="http://schemas.microsoft.com/office/drawing/2016/ink" xmlns:cx8="http://schemas.microsoft.com/office/drawing/2016/5/14/chartex" xmlns:cx7="http://schemas.microsoft.com/office/drawing/2016/5/13/chartex" xmlns:cx6="http://schemas.microsoft.com/office/drawing/2016/5/12/chartex" xmlns:cx5="http://schemas.microsoft.com/office/drawing/2016/5/11/chartex" xmlns:cx4="http://schemas.microsoft.com/office/drawing/2016/5/10/chartex" xmlns:cx3="http://schemas.microsoft.com/office/drawing/2016/5/9/chartex" xmlns:cx2="http://schemas.microsoft.com/office/drawing/2015/10/21/chartex" xmlns:w16se="http://schemas.microsoft.com/office/word/2015/wordml/symex" xmlns:cx1="http://schemas.microsoft.com/office/drawing/2015/9/8/chartex" xmlns:cx="http://schemas.microsoft.com/office/drawing/2014/chartex">
             <w:pict>
               <v:shape w14:anchorId="63857EB9" id="_x0000_s1039" type="#_x0000_t202" style="position:absolute;margin-left:-.7pt;margin-top:373pt;width:45pt;height:23.7pt;z-index:251804672;visibility:visible;mso-wrap-style:square;mso-width-percent:0;mso-height-percent:0;mso-wrap-distance-left:9pt;mso-wrap-distance-top:3.6pt;mso-wrap-distance-right:9pt;mso-wrap-distance-bottom:3.6pt;mso-position-horizontal:absolute;mso-position-horizontal-relative:text;mso-position-vertical:absolute;mso-position-vertical-relative:text;mso-width-percent:0;mso-height-percent:0;mso-width-relative:margin;mso-height-relative:margin;v-text-anchor:top" o:gfxdata="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" strokecolor="white [3212]">
                 <v:textbox inset="0,0,0,0">
@@ -6180,7 +6179,7 @@
       <w:r>
         <w:rPr>
           <w:noProof/>
-          <w:lang w:val="pt-BR" w:eastAsia="pt-BR"/>
+          <w:lang w:val="en-US"/>
         </w:rPr>
         <mc:AlternateContent>
           <mc:Choice Requires="wps">
@@ -6238,7 +6237,7 @@
               </wp:anchor>
             </w:drawing>
           </mc:Choice>
-          <mc:Fallback xmlns:cx2="http://schemas.microsoft.com/office/drawing/2015/10/21/chartex" xmlns:cx3="http://schemas.microsoft.com/office/drawing/2016/5/9/chartex" xmlns:cx4="http://schemas.microsoft.com/office/drawing/2016/5/10/chartex" xmlns:cx5="http://schemas.microsoft.com/office/drawing/2016/5/11/chartex" xmlns:cx6="http://schemas.microsoft.com/office/drawing/2016/5/12/chartex" xmlns:cx7="http://schemas.microsoft.com/office/drawing/2016/5/13/chartex" xmlns:cx8="http://schemas.microsoft.com/office/drawing/2016/5/14/chartex" xmlns:aink="http://schemas.microsoft.com/office/drawing/2016/ink" xmlns:am3d="http://schemas.microsoft.com/office/drawing/2017/model3d" xmlns:w16cid="http://schemas.microsoft.com/office/word/2016/wordml/cid">
+          <mc:Fallback xmlns:w16cid="http://schemas.microsoft.com/office/word/2016/wordml/cid" xmlns:am3d="http://schemas.microsoft.com/office/drawing/2017/model3d" xmlns:aink="http://schemas.microsoft.com/office/drawing/2016/ink" xmlns:cx8="http://schemas.microsoft.com/office/drawing/2016/5/14/chartex" xmlns:cx7="http://schemas.microsoft.com/office/drawing/2016/5/13/chartex" xmlns:cx6="http://schemas.microsoft.com/office/drawing/2016/5/12/chartex" xmlns:cx5="http://schemas.microsoft.com/office/drawing/2016/5/11/chartex" xmlns:cx4="http://schemas.microsoft.com/office/drawing/2016/5/10/chartex" xmlns:cx3="http://schemas.microsoft.com/office/drawing/2016/5/9/chartex" xmlns:cx2="http://schemas.microsoft.com/office/drawing/2015/10/21/chartex" xmlns:w16se="http://schemas.microsoft.com/office/word/2015/wordml/symex" xmlns:cx1="http://schemas.microsoft.com/office/drawing/2015/9/8/chartex" xmlns:cx="http://schemas.microsoft.com/office/drawing/2014/chartex">
             <w:pict>
               <v:line w14:anchorId="4C2727B1" id="Straight Connector 195" o:spid="_x0000_s1026" style="position:absolute;flip:y;z-index:251822080;visibility:visible;mso-wrap-style:square;mso-width-percent:0;mso-height-percent:0;mso-wrap-distance-left:9pt;mso-wrap-distance-top:0;mso-wrap-distance-right:9pt;mso-wrap-distance-bottom:0;mso-position-horizontal:absolute;mso-position-horizontal-relative:text;mso-position-vertical:absolute;mso-position-vertical-relative:text;mso-width-percent:0;mso-height-percent:0;mso-width-relative:margin;mso-height-relative:margin" from="41.25pt,213.9pt" to="107.65pt,312.2pt" o:gfxdata="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" strokecolor="#5b9bd5 [3204]" strokeweight=".5pt">
                 <v:stroke joinstyle="miter"/>
@@ -6250,7 +6249,7 @@
       <w:r>
         <w:rPr>
           <w:noProof/>
-          <w:lang w:val="pt-BR" w:eastAsia="pt-BR"/>
+          <w:lang w:val="en-US"/>
         </w:rPr>
         <mc:AlternateContent>
           <mc:Choice Requires="wps">
@@ -6308,7 +6307,7 @@
               </wp:anchor>
             </w:drawing>
           </mc:Choice>
-          <mc:Fallback xmlns:cx2="http://schemas.microsoft.com/office/drawing/2015/10/21/chartex" xmlns:cx3="http://schemas.microsoft.com/office/drawing/2016/5/9/chartex" xmlns:cx4="http://schemas.microsoft.com/office/drawing/2016/5/10/chartex" xmlns:cx5="http://schemas.microsoft.com/office/drawing/2016/5/11/chartex" xmlns:cx6="http://schemas.microsoft.com/office/drawing/2016/5/12/chartex" xmlns:cx7="http://schemas.microsoft.com/office/drawing/2016/5/13/chartex" xmlns:cx8="http://schemas.microsoft.com/office/drawing/2016/5/14/chartex" xmlns:aink="http://schemas.microsoft.com/office/drawing/2016/ink" xmlns:am3d="http://schemas.microsoft.com/office/drawing/2017/model3d" xmlns:w16cid="http://schemas.microsoft.com/office/word/2016/wordml/cid">
+          <mc:Fallback xmlns:w16cid="http://schemas.microsoft.com/office/word/2016/wordml/cid" xmlns:am3d="http://schemas.microsoft.com/office/drawing/2017/model3d" xmlns:aink="http://schemas.microsoft.com/office/drawing/2016/ink" xmlns:cx8="http://schemas.microsoft.com/office/drawing/2016/5/14/chartex" xmlns:cx7="http://schemas.microsoft.com/office/drawing/2016/5/13/chartex" xmlns:cx6="http://schemas.microsoft.com/office/drawing/2016/5/12/chartex" xmlns:cx5="http://schemas.microsoft.com/office/drawing/2016/5/11/chartex" xmlns:cx4="http://schemas.microsoft.com/office/drawing/2016/5/10/chartex" xmlns:cx3="http://schemas.microsoft.com/office/drawing/2016/5/9/chartex" xmlns:cx2="http://schemas.microsoft.com/office/drawing/2015/10/21/chartex" xmlns:w16se="http://schemas.microsoft.com/office/word/2015/wordml/symex" xmlns:cx1="http://schemas.microsoft.com/office/drawing/2015/9/8/chartex" xmlns:cx="http://schemas.microsoft.com/office/drawing/2014/chartex">
             <w:pict>
               <v:line w14:anchorId="31891695" id="Straight Connector 196" o:spid="_x0000_s1026" style="position:absolute;flip:y;z-index:251823104;visibility:visible;mso-wrap-style:square;mso-width-percent:0;mso-height-percent:0;mso-wrap-distance-left:9pt;mso-wrap-distance-top:0;mso-wrap-distance-right:9pt;mso-wrap-distance-bottom:0;mso-position-horizontal:absolute;mso-position-horizontal-relative:text;mso-position-vertical:absolute;mso-position-vertical-relative:text;mso-width-percent:0;mso-height-percent:0;mso-width-relative:margin;mso-height-relative:margin" from="41.25pt,273.35pt" to="107.65pt,332.85pt" o:gfxdata="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" strokecolor="#5b9bd5 [3204]" strokeweight=".5pt">
                 <v:stroke joinstyle="miter"/>
@@ -6320,7 +6319,7 @@
       <w:r>
         <w:rPr>
           <w:noProof/>
-          <w:lang w:val="pt-BR" w:eastAsia="pt-BR"/>
+          <w:lang w:val="en-US"/>
         </w:rPr>
         <mc:AlternateContent>
           <mc:Choice Requires="wps">
@@ -6378,7 +6377,7 @@
               </wp:anchor>
             </w:drawing>
           </mc:Choice>
-          <mc:Fallback xmlns:cx2="http://schemas.microsoft.com/office/drawing/2015/10/21/chartex" xmlns:cx3="http://schemas.microsoft.com/office/drawing/2016/5/9/chartex" xmlns:cx4="http://schemas.microsoft.com/office/drawing/2016/5/10/chartex" xmlns:cx5="http://schemas.microsoft.com/office/drawing/2016/5/11/chartex" xmlns:cx6="http://schemas.microsoft.com/office/drawing/2016/5/12/chartex" xmlns:cx7="http://schemas.microsoft.com/office/drawing/2016/5/13/chartex" xmlns:cx8="http://schemas.microsoft.com/office/drawing/2016/5/14/chartex" xmlns:aink="http://schemas.microsoft.com/office/drawing/2016/ink" xmlns:am3d="http://schemas.microsoft.com/office/drawing/2017/model3d" xmlns:w16cid="http://schemas.microsoft.com/office/word/2016/wordml/cid">
+          <mc:Fallback xmlns:w16cid="http://schemas.microsoft.com/office/word/2016/wordml/cid" xmlns:am3d="http://schemas.microsoft.com/office/drawing/2017/model3d" xmlns:aink="http://schemas.microsoft.com/office/drawing/2016/ink" xmlns:cx8="http://schemas.microsoft.com/office/drawing/2016/5/14/chartex" xmlns:cx7="http://schemas.microsoft.com/office/drawing/2016/5/13/chartex" xmlns:cx6="http://schemas.microsoft.com/office/drawing/2016/5/12/chartex" xmlns:cx5="http://schemas.microsoft.com/office/drawing/2016/5/11/chartex" xmlns:cx4="http://schemas.microsoft.com/office/drawing/2016/5/10/chartex" xmlns:cx3="http://schemas.microsoft.com/office/drawing/2016/5/9/chartex" xmlns:cx2="http://schemas.microsoft.com/office/drawing/2015/10/21/chartex" xmlns:w16se="http://schemas.microsoft.com/office/word/2015/wordml/symex" xmlns:cx1="http://schemas.microsoft.com/office/drawing/2015/9/8/chartex" xmlns:cx="http://schemas.microsoft.com/office/drawing/2014/chartex">
             <w:pict>
               <v:line w14:anchorId="4B89EAE8" id="Straight Connector 194" o:spid="_x0000_s1026" style="position:absolute;flip:y;z-index:251821056;visibility:visible;mso-wrap-style:square;mso-width-percent:0;mso-height-percent:0;mso-wrap-distance-left:9pt;mso-wrap-distance-top:0;mso-wrap-distance-right:9pt;mso-wrap-distance-bottom:0;mso-position-horizontal:absolute;mso-position-horizontal-relative:text;mso-position-vertical:absolute;mso-position-vertical-relative:text;mso-width-percent:0;mso-height-percent:0;mso-width-relative:margin;mso-height-relative:margin" from="36.3pt,148.35pt" to="108.25pt,299.15pt" o:gfxdata="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" strokecolor="#5b9bd5 [3204]" strokeweight=".5pt">
                 <v:stroke joinstyle="miter"/>
@@ -6390,7 +6389,7 @@
       <w:r>
         <w:rPr>
           <w:noProof/>
-          <w:lang w:val="pt-BR" w:eastAsia="pt-BR"/>
+          <w:lang w:val="en-US"/>
         </w:rPr>
         <mc:AlternateContent>
           <mc:Choice Requires="wps">
@@ -6448,7 +6447,7 @@
               </wp:anchor>
             </w:drawing>
           </mc:Choice>
-          <mc:Fallback xmlns:cx2="http://schemas.microsoft.com/office/drawing/2015/10/21/chartex" xmlns:cx3="http://schemas.microsoft.com/office/drawing/2016/5/9/chartex" xmlns:cx4="http://schemas.microsoft.com/office/drawing/2016/5/10/chartex" xmlns:cx5="http://schemas.microsoft.com/office/drawing/2016/5/11/chartex" xmlns:cx6="http://schemas.microsoft.com/office/drawing/2016/5/12/chartex" xmlns:cx7="http://schemas.microsoft.com/office/drawing/2016/5/13/chartex" xmlns:cx8="http://schemas.microsoft.com/office/drawing/2016/5/14/chartex" xmlns:aink="http://schemas.microsoft.com/office/drawing/2016/ink" xmlns:am3d="http://schemas.microsoft.com/office/drawing/2017/model3d" xmlns:w16cid="http://schemas.microsoft.com/office/word/2016/wordml/cid">
+          <mc:Fallback xmlns:w16cid="http://schemas.microsoft.com/office/word/2016/wordml/cid" xmlns:am3d="http://schemas.microsoft.com/office/drawing/2017/model3d" xmlns:aink="http://schemas.microsoft.com/office/drawing/2016/ink" xmlns:cx8="http://schemas.microsoft.com/office/drawing/2016/5/14/chartex" xmlns:cx7="http://schemas.microsoft.com/office/drawing/2016/5/13/chartex" xmlns:cx6="http://schemas.microsoft.com/office/drawing/2016/5/12/chartex" xmlns:cx5="http://schemas.microsoft.com/office/drawing/2016/5/11/chartex" xmlns:cx4="http://schemas.microsoft.com/office/drawing/2016/5/10/chartex" xmlns:cx3="http://schemas.microsoft.com/office/drawing/2016/5/9/chartex" xmlns:cx2="http://schemas.microsoft.com/office/drawing/2015/10/21/chartex" xmlns:w16se="http://schemas.microsoft.com/office/word/2015/wordml/symex" xmlns:cx1="http://schemas.microsoft.com/office/drawing/2015/9/8/chartex" xmlns:cx="http://schemas.microsoft.com/office/drawing/2014/chartex">
             <w:pict>
               <v:line w14:anchorId="1D240183" id="Straight Connector 193" o:spid="_x0000_s1026" style="position:absolute;flip:y;z-index:251820032;visibility:visible;mso-wrap-style:square;mso-width-percent:0;mso-height-percent:0;mso-wrap-distance-left:9pt;mso-wrap-distance-top:0;mso-wrap-distance-right:9pt;mso-wrap-distance-bottom:0;mso-position-horizontal:absolute;mso-position-horizontal-relative:text;mso-position-vertical:absolute;mso-position-vertical-relative:text;mso-width-percent:0;mso-height-percent:0;mso-width-relative:margin;mso-height-relative:margin" from="50.1pt,14.15pt" to="107.7pt,19.15pt" o:gfxdata="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" strokecolor="#5b9bd5 [3204]" strokeweight=".5pt">
                 <v:stroke joinstyle="miter"/>
@@ -6460,7 +6459,7 @@
       <w:r>
         <w:rPr>
           <w:noProof/>
-          <w:lang w:val="pt-BR" w:eastAsia="pt-BR"/>
+          <w:lang w:val="en-US"/>
         </w:rPr>
         <mc:AlternateContent>
           <mc:Choice Requires="wps">
@@ -6518,7 +6517,7 @@
               </wp:anchor>
             </w:drawing>
           </mc:Choice>
-          <mc:Fallback xmlns:cx2="http://schemas.microsoft.com/office/drawing/2015/10/21/chartex" xmlns:cx3="http://schemas.microsoft.com/office/drawing/2016/5/9/chartex" xmlns:cx4="http://schemas.microsoft.com/office/drawing/2016/5/10/chartex" xmlns:cx5="http://schemas.microsoft.com/office/drawing/2016/5/11/chartex" xmlns:cx6="http://schemas.microsoft.com/office/drawing/2016/5/12/chartex" xmlns:cx7="http://schemas.microsoft.com/office/drawing/2016/5/13/chartex" xmlns:cx8="http://schemas.microsoft.com/office/drawing/2016/5/14/chartex" xmlns:aink="http://schemas.microsoft.com/office/drawing/2016/ink" xmlns:am3d="http://schemas.microsoft.com/office/drawing/2017/model3d" xmlns:w16cid="http://schemas.microsoft.com/office/word/2016/wordml/cid">
+          <mc:Fallback xmlns:w16cid="http://schemas.microsoft.com/office/word/2016/wordml/cid" xmlns:am3d="http://schemas.microsoft.com/office/drawing/2017/model3d" xmlns:aink="http://schemas.microsoft.com/office/drawing/2016/ink" xmlns:cx8="http://schemas.microsoft.com/office/drawing/2016/5/14/chartex" xmlns:cx7="http://schemas.microsoft.com/office/drawing/2016/5/13/chartex" xmlns:cx6="http://schemas.microsoft.com/office/drawing/2016/5/12/chartex" xmlns:cx5="http://schemas.microsoft.com/office/drawing/2016/5/11/chartex" xmlns:cx4="http://schemas.microsoft.com/office/drawing/2016/5/10/chartex" xmlns:cx3="http://schemas.microsoft.com/office/drawing/2016/5/9/chartex" xmlns:cx2="http://schemas.microsoft.com/office/drawing/2015/10/21/chartex" xmlns:w16se="http://schemas.microsoft.com/office/word/2015/wordml/symex" xmlns:cx1="http://schemas.microsoft.com/office/drawing/2015/9/8/chartex" xmlns:cx="http://schemas.microsoft.com/office/drawing/2014/chartex">
             <w:pict>
               <v:line w14:anchorId="16CF20F5" id="Straight Connector 192" o:spid="_x0000_s1026" style="position:absolute;z-index:251819008;visibility:visible;mso-wrap-style:square;mso-width-percent:0;mso-height-percent:0;mso-wrap-distance-left:9pt;mso-wrap-distance-top:0;mso-wrap-distance-right:9pt;mso-wrap-distance-bottom:0;mso-position-horizontal:absolute;mso-position-horizontal-relative:text;mso-position-vertical:absolute;mso-position-vertical-relative:text;mso-width-percent:0;mso-height-percent:0;mso-width-relative:margin;mso-height-relative:margin" from="48.85pt,37.95pt" to="107.7pt,73.05pt" o:gfxdata="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" strokecolor="#5b9bd5 [3204]" strokeweight=".5pt">
                 <v:stroke joinstyle="miter"/>
@@ -6530,7 +6529,7 @@
       <w:r>
         <w:rPr>
           <w:noProof/>
-          <w:lang w:val="pt-BR" w:eastAsia="pt-BR"/>
+          <w:lang w:val="en-US"/>
         </w:rPr>
         <mc:AlternateContent>
           <mc:Choice Requires="wpg">
@@ -6742,7 +6741,7 @@
               </wp:anchor>
             </w:drawing>
           </mc:Choice>
-          <mc:Fallback xmlns:cx2="http://schemas.microsoft.com/office/drawing/2015/10/21/chartex" xmlns:cx3="http://schemas.microsoft.com/office/drawing/2016/5/9/chartex" xmlns:cx4="http://schemas.microsoft.com/office/drawing/2016/5/10/chartex" xmlns:cx5="http://schemas.microsoft.com/office/drawing/2016/5/11/chartex" xmlns:cx6="http://schemas.microsoft.com/office/drawing/2016/5/12/chartex" xmlns:cx7="http://schemas.microsoft.com/office/drawing/2016/5/13/chartex" xmlns:cx8="http://schemas.microsoft.com/office/drawing/2016/5/14/chartex" xmlns:aink="http://schemas.microsoft.com/office/drawing/2016/ink" xmlns:am3d="http://schemas.microsoft.com/office/drawing/2017/model3d" xmlns:w16cid="http://schemas.microsoft.com/office/word/2016/wordml/cid">
+          <mc:Fallback xmlns:w16cid="http://schemas.microsoft.com/office/word/2016/wordml/cid" xmlns:am3d="http://schemas.microsoft.com/office/drawing/2017/model3d" xmlns:aink="http://schemas.microsoft.com/office/drawing/2016/ink" xmlns:cx8="http://schemas.microsoft.com/office/drawing/2016/5/14/chartex" xmlns:cx7="http://schemas.microsoft.com/office/drawing/2016/5/13/chartex" xmlns:cx6="http://schemas.microsoft.com/office/drawing/2016/5/12/chartex" xmlns:cx5="http://schemas.microsoft.com/office/drawing/2016/5/11/chartex" xmlns:cx4="http://schemas.microsoft.com/office/drawing/2016/5/10/chartex" xmlns:cx3="http://schemas.microsoft.com/office/drawing/2016/5/9/chartex" xmlns:cx2="http://schemas.microsoft.com/office/drawing/2015/10/21/chartex" xmlns:w16se="http://schemas.microsoft.com/office/word/2015/wordml/symex" xmlns:cx1="http://schemas.microsoft.com/office/drawing/2015/9/8/chartex" xmlns:cx="http://schemas.microsoft.com/office/drawing/2014/chartex">
             <w:pict>
               <v:group w14:anchorId="7CE806F2" id="Group 10" o:spid="_x0000_s1026" style="position:absolute;margin-left:6.15pt;margin-top:311.45pt;width:20pt;height:56.95pt;z-index:251801600" coordsize="2544,7235" o:gfxdata="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">
                 <v:line id="Straight Connector 11" o:spid="_x0000_s1027" style="position:absolute;visibility:visible;mso-wrap-style:square" from="1272,79" to="1272,5883" o:connectortype="straight" o:gfxdata="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" strokecolor="black [3213]" strokeweight="1pt">
@@ -6768,7 +6767,7 @@
       <w:r>
         <w:rPr>
           <w:noProof/>
-          <w:lang w:val="pt-BR" w:eastAsia="pt-BR"/>
+          <w:lang w:val="en-US"/>
         </w:rPr>
         <mc:AlternateContent>
           <mc:Choice Requires="wps">
@@ -6871,7 +6870,7 @@
               </wp:anchor>
             </w:drawing>
           </mc:Choice>
-          <mc:Fallback xmlns:cx2="http://schemas.microsoft.com/office/drawing/2015/10/21/chartex" xmlns:cx3="http://schemas.microsoft.com/office/drawing/2016/5/9/chartex" xmlns:cx4="http://schemas.microsoft.com/office/drawing/2016/5/10/chartex" xmlns:cx5="http://schemas.microsoft.com/office/drawing/2016/5/11/chartex" xmlns:cx6="http://schemas.microsoft.com/office/drawing/2016/5/12/chartex" xmlns:cx7="http://schemas.microsoft.com/office/drawing/2016/5/13/chartex" xmlns:cx8="http://schemas.microsoft.com/office/drawing/2016/5/14/chartex" xmlns:aink="http://schemas.microsoft.com/office/drawing/2016/ink" xmlns:am3d="http://schemas.microsoft.com/office/drawing/2017/model3d" xmlns:w16cid="http://schemas.microsoft.com/office/word/2016/wordml/cid">
+          <mc:Fallback xmlns:w16cid="http://schemas.microsoft.com/office/word/2016/wordml/cid" xmlns:am3d="http://schemas.microsoft.com/office/drawing/2017/model3d" xmlns:aink="http://schemas.microsoft.com/office/drawing/2016/ink" xmlns:cx8="http://schemas.microsoft.com/office/drawing/2016/5/14/chartex" xmlns:cx7="http://schemas.microsoft.com/office/drawing/2016/5/13/chartex" xmlns:cx6="http://schemas.microsoft.com/office/drawing/2016/5/12/chartex" xmlns:cx5="http://schemas.microsoft.com/office/drawing/2016/5/11/chartex" xmlns:cx4="http://schemas.microsoft.com/office/drawing/2016/5/10/chartex" xmlns:cx3="http://schemas.microsoft.com/office/drawing/2016/5/9/chartex" xmlns:cx2="http://schemas.microsoft.com/office/drawing/2015/10/21/chartex" xmlns:w16se="http://schemas.microsoft.com/office/word/2015/wordml/symex" xmlns:cx1="http://schemas.microsoft.com/office/drawing/2015/9/8/chartex" xmlns:cx="http://schemas.microsoft.com/office/drawing/2014/chartex">
             <w:pict>
               <v:oval w14:anchorId="3973E76A" id="Oval 22" o:spid="_x0000_s1040" style="position:absolute;margin-left:315pt;margin-top:248.75pt;width:134.75pt;height:50.2pt;z-index:251809792;visibility:visible;mso-wrap-style:square;mso-width-percent:0;mso-height-percent:0;mso-wrap-distance-left:9pt;mso-wrap-distance-top:0;mso-wrap-distance-right:9pt;mso-wrap-distance-bottom:0;mso-position-horizontal:absolute;mso-position-horizontal-relative:margin;mso-position-vertical:absolute;mso-position-vertical-relative:text;mso-width-percent:0;mso-height-percent:0;mso-width-relative:margin;mso-height-relative:margin;v-text-anchor:middle" o:gfxdata="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" fillcolor="white [3212]" strokecolor="#1f4d78 [1604]" strokeweight="1pt">
                 <v:stroke joinstyle="miter"/>
@@ -6903,7 +6902,7 @@
       <w:r>
         <w:rPr>
           <w:noProof/>
-          <w:lang w:val="pt-BR" w:eastAsia="pt-BR"/>
+          <w:lang w:val="en-US"/>
         </w:rPr>
         <mc:AlternateContent>
           <mc:Choice Requires="wps">
@@ -7006,7 +7005,7 @@
               </wp:anchor>
             </w:drawing>
           </mc:Choice>
-          <mc:Fallback xmlns:cx2="http://schemas.microsoft.com/office/drawing/2015/10/21/chartex" xmlns:cx3="http://schemas.microsoft.com/office/drawing/2016/5/9/chartex" xmlns:cx4="http://schemas.microsoft.com/office/drawing/2016/5/10/chartex" xmlns:cx5="http://schemas.microsoft.com/office/drawing/2016/5/11/chartex" xmlns:cx6="http://schemas.microsoft.com/office/drawing/2016/5/12/chartex" xmlns:cx7="http://schemas.microsoft.com/office/drawing/2016/5/13/chartex" xmlns:cx8="http://schemas.microsoft.com/office/drawing/2016/5/14/chartex" xmlns:aink="http://schemas.microsoft.com/office/drawing/2016/ink" xmlns:am3d="http://schemas.microsoft.com/office/drawing/2017/model3d" xmlns:w16cid="http://schemas.microsoft.com/office/word/2016/wordml/cid">
+          <mc:Fallback xmlns:w16cid="http://schemas.microsoft.com/office/word/2016/wordml/cid" xmlns:am3d="http://schemas.microsoft.com/office/drawing/2017/model3d" xmlns:aink="http://schemas.microsoft.com/office/drawing/2016/ink" xmlns:cx8="http://schemas.microsoft.com/office/drawing/2016/5/14/chartex" xmlns:cx7="http://schemas.microsoft.com/office/drawing/2016/5/13/chartex" xmlns:cx6="http://schemas.microsoft.com/office/drawing/2016/5/12/chartex" xmlns:cx5="http://schemas.microsoft.com/office/drawing/2016/5/11/chartex" xmlns:cx4="http://schemas.microsoft.com/office/drawing/2016/5/10/chartex" xmlns:cx3="http://schemas.microsoft.com/office/drawing/2016/5/9/chartex" xmlns:cx2="http://schemas.microsoft.com/office/drawing/2015/10/21/chartex" xmlns:w16se="http://schemas.microsoft.com/office/word/2015/wordml/symex" xmlns:cx1="http://schemas.microsoft.com/office/drawing/2015/9/8/chartex" xmlns:cx="http://schemas.microsoft.com/office/drawing/2014/chartex">
             <w:pict>
               <v:oval w14:anchorId="3CFB4A27" id="Oval 28" o:spid="_x0000_s1041" style="position:absolute;margin-left:108.2pt;margin-top:501.05pt;width:134.75pt;height:50.2pt;z-index:251814912;visibility:visible;mso-wrap-style:square;mso-width-percent:0;mso-height-percent:0;mso-wrap-distance-left:9pt;mso-wrap-distance-top:0;mso-wrap-distance-right:9pt;mso-wrap-distance-bottom:0;mso-position-horizontal:absolute;mso-position-horizontal-relative:margin;mso-position-vertical:absolute;mso-position-vertical-relative:text;mso-width-percent:0;mso-height-percent:0;mso-width-relative:margin;mso-height-relative:margin;v-text-anchor:middle" o:gfxdata="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" fillcolor="white [3212]" strokecolor="#1f4d78 [1604]" strokeweight="1pt">
                 <v:stroke joinstyle="miter"/>
@@ -7038,7 +7037,7 @@
       <w:r>
         <w:rPr>
           <w:noProof/>
-          <w:lang w:val="pt-BR" w:eastAsia="pt-BR"/>
+          <w:lang w:val="en-US"/>
         </w:rPr>
         <mc:AlternateContent>
           <mc:Choice Requires="wps">
@@ -7141,7 +7140,7 @@
               </wp:anchor>
             </w:drawing>
           </mc:Choice>
-          <mc:Fallback xmlns:cx2="http://schemas.microsoft.com/office/drawing/2015/10/21/chartex" xmlns:cx3="http://schemas.microsoft.com/office/drawing/2016/5/9/chartex" xmlns:cx4="http://schemas.microsoft.com/office/drawing/2016/5/10/chartex" xmlns:cx5="http://schemas.microsoft.com/office/drawing/2016/5/11/chartex" xmlns:cx6="http://schemas.microsoft.com/office/drawing/2016/5/12/chartex" xmlns:cx7="http://schemas.microsoft.com/office/drawing/2016/5/13/chartex" xmlns:cx8="http://schemas.microsoft.com/office/drawing/2016/5/14/chartex" xmlns:aink="http://schemas.microsoft.com/office/drawing/2016/ink" xmlns:am3d="http://schemas.microsoft.com/office/drawing/2017/model3d" xmlns:w16cid="http://schemas.microsoft.com/office/word/2016/wordml/cid">
+          <mc:Fallback xmlns:w16cid="http://schemas.microsoft.com/office/word/2016/wordml/cid" xmlns:am3d="http://schemas.microsoft.com/office/drawing/2017/model3d" xmlns:aink="http://schemas.microsoft.com/office/drawing/2016/ink" xmlns:cx8="http://schemas.microsoft.com/office/drawing/2016/5/14/chartex" xmlns:cx7="http://schemas.microsoft.com/office/drawing/2016/5/13/chartex" xmlns:cx6="http://schemas.microsoft.com/office/drawing/2016/5/12/chartex" xmlns:cx5="http://schemas.microsoft.com/office/drawing/2016/5/11/chartex" xmlns:cx4="http://schemas.microsoft.com/office/drawing/2016/5/10/chartex" xmlns:cx3="http://schemas.microsoft.com/office/drawing/2016/5/9/chartex" xmlns:cx2="http://schemas.microsoft.com/office/drawing/2015/10/21/chartex" xmlns:w16se="http://schemas.microsoft.com/office/word/2015/wordml/symex" xmlns:cx1="http://schemas.microsoft.com/office/drawing/2015/9/8/chartex" xmlns:cx="http://schemas.microsoft.com/office/drawing/2014/chartex">
             <w:pict>
               <v:oval w14:anchorId="5571F40B" id="Oval 29" o:spid="_x0000_s1042" style="position:absolute;margin-left:107.9pt;margin-top:437.75pt;width:134.75pt;height:50.2pt;z-index:251815936;visibility:visible;mso-wrap-style:square;mso-width-percent:0;mso-height-percent:0;mso-wrap-distance-left:9pt;mso-wrap-distance-top:0;mso-wrap-distance-right:9pt;mso-wrap-distance-bottom:0;mso-position-horizontal:absolute;mso-position-horizontal-relative:margin;mso-position-vertical:absolute;mso-position-vertical-relative:text;mso-width-percent:0;mso-height-percent:0;mso-width-relative:margin;mso-height-relative:margin;v-text-anchor:middle" o:gfxdata="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" fillcolor="white [3212]" strokecolor="#1f4d78 [1604]" strokeweight="1pt">
                 <v:stroke joinstyle="miter"/>
@@ -7173,7 +7172,7 @@
       <w:r>
         <w:rPr>
           <w:noProof/>
-          <w:lang w:val="pt-BR" w:eastAsia="pt-BR"/>
+          <w:lang w:val="en-US"/>
         </w:rPr>
         <mc:AlternateContent>
           <mc:Choice Requires="wps">
@@ -7268,7 +7267,7 @@
               </wp:anchor>
             </w:drawing>
           </mc:Choice>
-          <mc:Fallback xmlns:cx2="http://schemas.microsoft.com/office/drawing/2015/10/21/chartex" xmlns:cx3="http://schemas.microsoft.com/office/drawing/2016/5/9/chartex" xmlns:cx4="http://schemas.microsoft.com/office/drawing/2016/5/10/chartex" xmlns:cx5="http://schemas.microsoft.com/office/drawing/2016/5/11/chartex" xmlns:cx6="http://schemas.microsoft.com/office/drawing/2016/5/12/chartex" xmlns:cx7="http://schemas.microsoft.com/office/drawing/2016/5/13/chartex" xmlns:cx8="http://schemas.microsoft.com/office/drawing/2016/5/14/chartex" xmlns:aink="http://schemas.microsoft.com/office/drawing/2016/ink" xmlns:am3d="http://schemas.microsoft.com/office/drawing/2017/model3d" xmlns:w16cid="http://schemas.microsoft.com/office/word/2016/wordml/cid">
+          <mc:Fallback xmlns:w16cid="http://schemas.microsoft.com/office/word/2016/wordml/cid" xmlns:am3d="http://schemas.microsoft.com/office/drawing/2017/model3d" xmlns:aink="http://schemas.microsoft.com/office/drawing/2016/ink" xmlns:cx8="http://schemas.microsoft.com/office/drawing/2016/5/14/chartex" xmlns:cx7="http://schemas.microsoft.com/office/drawing/2016/5/13/chartex" xmlns:cx6="http://schemas.microsoft.com/office/drawing/2016/5/12/chartex" xmlns:cx5="http://schemas.microsoft.com/office/drawing/2016/5/11/chartex" xmlns:cx4="http://schemas.microsoft.com/office/drawing/2016/5/10/chartex" xmlns:cx3="http://schemas.microsoft.com/office/drawing/2016/5/9/chartex" xmlns:cx2="http://schemas.microsoft.com/office/drawing/2015/10/21/chartex" xmlns:w16se="http://schemas.microsoft.com/office/word/2015/wordml/symex" xmlns:cx1="http://schemas.microsoft.com/office/drawing/2015/9/8/chartex" xmlns:cx="http://schemas.microsoft.com/office/drawing/2014/chartex">
             <w:pict>
               <v:oval w14:anchorId="5A467625" id="Oval 30" o:spid="_x0000_s1043" style="position:absolute;margin-left:108pt;margin-top:375.1pt;width:134.75pt;height:50.2pt;z-index:251816960;visibility:visible;mso-wrap-style:square;mso-width-percent:0;mso-height-percent:0;mso-wrap-distance-left:9pt;mso-wrap-distance-top:0;mso-wrap-distance-right:9pt;mso-wrap-distance-bottom:0;mso-position-horizontal:absolute;mso-position-horizontal-relative:margin;mso-position-vertical:absolute;mso-position-vertical-relative:text;mso-width-percent:0;mso-height-percent:0;mso-width-relative:margin;mso-height-relative:margin;v-text-anchor:middle" o:gfxdata="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" fillcolor="white [3212]" strokecolor="#1f4d78 [1604]" strokeweight="1pt">
                 <v:stroke joinstyle="miter"/>
@@ -7300,7 +7299,7 @@
       <w:r>
         <w:rPr>
           <w:noProof/>
-          <w:lang w:val="pt-BR" w:eastAsia="pt-BR"/>
+          <w:lang w:val="en-US"/>
         </w:rPr>
         <mc:AlternateContent>
           <mc:Choice Requires="wps">
@@ -7403,7 +7402,7 @@
               </wp:anchor>
             </w:drawing>
           </mc:Choice>
-          <mc:Fallback xmlns:cx2="http://schemas.microsoft.com/office/drawing/2015/10/21/chartex" xmlns:cx3="http://schemas.microsoft.com/office/drawing/2016/5/9/chartex" xmlns:cx4="http://schemas.microsoft.com/office/drawing/2016/5/10/chartex" xmlns:cx5="http://schemas.microsoft.com/office/drawing/2016/5/11/chartex" xmlns:cx6="http://schemas.microsoft.com/office/drawing/2016/5/12/chartex" xmlns:cx7="http://schemas.microsoft.com/office/drawing/2016/5/13/chartex" xmlns:cx8="http://schemas.microsoft.com/office/drawing/2016/5/14/chartex" xmlns:aink="http://schemas.microsoft.com/office/drawing/2016/ink" xmlns:am3d="http://schemas.microsoft.com/office/drawing/2017/model3d" xmlns:w16cid="http://schemas.microsoft.com/office/word/2016/wordml/cid">
+          <mc:Fallback xmlns:w16cid="http://schemas.microsoft.com/office/word/2016/wordml/cid" xmlns:am3d="http://schemas.microsoft.com/office/drawing/2017/model3d" xmlns:aink="http://schemas.microsoft.com/office/drawing/2016/ink" xmlns:cx8="http://schemas.microsoft.com/office/drawing/2016/5/14/chartex" xmlns:cx7="http://schemas.microsoft.com/office/drawing/2016/5/13/chartex" xmlns:cx6="http://schemas.microsoft.com/office/drawing/2016/5/12/chartex" xmlns:cx5="http://schemas.microsoft.com/office/drawing/2016/5/11/chartex" xmlns:cx4="http://schemas.microsoft.com/office/drawing/2016/5/10/chartex" xmlns:cx3="http://schemas.microsoft.com/office/drawing/2016/5/9/chartex" xmlns:cx2="http://schemas.microsoft.com/office/drawing/2015/10/21/chartex" xmlns:w16se="http://schemas.microsoft.com/office/word/2015/wordml/symex" xmlns:cx1="http://schemas.microsoft.com/office/drawing/2015/9/8/chartex" xmlns:cx="http://schemas.microsoft.com/office/drawing/2014/chartex">
             <w:pict>
               <v:oval w14:anchorId="1EC17579" id="Oval 31" o:spid="_x0000_s1044" style="position:absolute;margin-left:108.05pt;margin-top:312.1pt;width:134.75pt;height:50.2pt;z-index:251817984;visibility:visible;mso-wrap-style:square;mso-width-percent:0;mso-height-percent:0;mso-wrap-distance-left:9pt;mso-wrap-distance-top:0;mso-wrap-distance-right:9pt;mso-wrap-distance-bottom:0;mso-position-horizontal:absolute;mso-position-horizontal-relative:margin;mso-position-vertical:absolute;mso-position-vertical-relative:text;mso-width-percent:0;mso-height-percent:0;mso-width-relative:margin;mso-height-relative:margin;v-text-anchor:middle" o:gfxdata="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" fillcolor="white [3212]" strokecolor="#1f4d78 [1604]" strokeweight="1pt">
                 <v:stroke joinstyle="miter"/>
@@ -7435,7 +7434,7 @@
       <w:r>
         <w:rPr>
           <w:noProof/>
-          <w:lang w:val="pt-BR" w:eastAsia="pt-BR"/>
+          <w:lang w:val="en-US"/>
         </w:rPr>
         <mc:AlternateContent>
           <mc:Choice Requires="wps">
@@ -7538,7 +7537,7 @@
               </wp:anchor>
             </w:drawing>
           </mc:Choice>
-          <mc:Fallback xmlns:cx2="http://schemas.microsoft.com/office/drawing/2015/10/21/chartex" xmlns:cx3="http://schemas.microsoft.com/office/drawing/2016/5/9/chartex" xmlns:cx4="http://schemas.microsoft.com/office/drawing/2016/5/10/chartex" xmlns:cx5="http://schemas.microsoft.com/office/drawing/2016/5/11/chartex" xmlns:cx6="http://schemas.microsoft.com/office/drawing/2016/5/12/chartex" xmlns:cx7="http://schemas.microsoft.com/office/drawing/2016/5/13/chartex" xmlns:cx8="http://schemas.microsoft.com/office/drawing/2016/5/14/chartex" xmlns:aink="http://schemas.microsoft.com/office/drawing/2016/ink" xmlns:am3d="http://schemas.microsoft.com/office/drawing/2017/model3d" xmlns:w16cid="http://schemas.microsoft.com/office/word/2016/wordml/cid">
+          <mc:Fallback xmlns:w16cid="http://schemas.microsoft.com/office/word/2016/wordml/cid" xmlns:am3d="http://schemas.microsoft.com/office/drawing/2017/model3d" xmlns:aink="http://schemas.microsoft.com/office/drawing/2016/ink" xmlns:cx8="http://schemas.microsoft.com/office/drawing/2016/5/14/chartex" xmlns:cx7="http://schemas.microsoft.com/office/drawing/2016/5/13/chartex" xmlns:cx6="http://schemas.microsoft.com/office/drawing/2016/5/12/chartex" xmlns:cx5="http://schemas.microsoft.com/office/drawing/2016/5/11/chartex" xmlns:cx4="http://schemas.microsoft.com/office/drawing/2016/5/10/chartex" xmlns:cx3="http://schemas.microsoft.com/office/drawing/2016/5/9/chartex" xmlns:cx2="http://schemas.microsoft.com/office/drawing/2015/10/21/chartex" xmlns:w16se="http://schemas.microsoft.com/office/word/2015/wordml/symex" xmlns:cx1="http://schemas.microsoft.com/office/drawing/2015/9/8/chartex" xmlns:cx="http://schemas.microsoft.com/office/drawing/2014/chartex">
             <w:pict>
               <v:oval w14:anchorId="50ACEA09" id="Oval 24" o:spid="_x0000_s1045" style="position:absolute;margin-left:107.65pt;margin-top:122.95pt;width:134.75pt;height:50.2pt;z-index:251811840;visibility:visible;mso-wrap-style:square;mso-width-percent:0;mso-height-percent:0;mso-wrap-distance-left:9pt;mso-wrap-distance-top:0;mso-wrap-distance-right:9pt;mso-wrap-distance-bottom:0;mso-position-horizontal:absolute;mso-position-horizontal-relative:margin;mso-position-vertical:absolute;mso-position-vertical-relative:text;mso-width-percent:0;mso-height-percent:0;mso-width-relative:margin;mso-height-relative:margin;v-text-anchor:middle" o:gfxdata="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" fillcolor="white [3212]" strokecolor="#1f4d78 [1604]" strokeweight="1pt">
                 <v:stroke joinstyle="miter"/>
@@ -7570,7 +7569,7 @@
       <w:r>
         <w:rPr>
           <w:noProof/>
-          <w:lang w:val="pt-BR" w:eastAsia="pt-BR"/>
+          <w:lang w:val="en-US"/>
         </w:rPr>
         <mc:AlternateContent>
           <mc:Choice Requires="wps">
@@ -7673,7 +7672,7 @@
               </wp:anchor>
             </w:drawing>
           </mc:Choice>
-          <mc:Fallback xmlns:cx2="http://schemas.microsoft.com/office/drawing/2015/10/21/chartex" xmlns:cx3="http://schemas.microsoft.com/office/drawing/2016/5/9/chartex" xmlns:cx4="http://schemas.microsoft.com/office/drawing/2016/5/10/chartex" xmlns:cx5="http://schemas.microsoft.com/office/drawing/2016/5/11/chartex" xmlns:cx6="http://schemas.microsoft.com/office/drawing/2016/5/12/chartex" xmlns:cx7="http://schemas.microsoft.com/office/drawing/2016/5/13/chartex" xmlns:cx8="http://schemas.microsoft.com/office/drawing/2016/5/14/chartex" xmlns:aink="http://schemas.microsoft.com/office/drawing/2016/ink" xmlns:am3d="http://schemas.microsoft.com/office/drawing/2017/model3d" xmlns:w16cid="http://schemas.microsoft.com/office/word/2016/wordml/cid">
+          <mc:Fallback xmlns:w16cid="http://schemas.microsoft.com/office/word/2016/wordml/cid" xmlns:am3d="http://schemas.microsoft.com/office/drawing/2017/model3d" xmlns:aink="http://schemas.microsoft.com/office/drawing/2016/ink" xmlns:cx8="http://schemas.microsoft.com/office/drawing/2016/5/14/chartex" xmlns:cx7="http://schemas.microsoft.com/office/drawing/2016/5/13/chartex" xmlns:cx6="http://schemas.microsoft.com/office/drawing/2016/5/12/chartex" xmlns:cx5="http://schemas.microsoft.com/office/drawing/2016/5/11/chartex" xmlns:cx4="http://schemas.microsoft.com/office/drawing/2016/5/10/chartex" xmlns:cx3="http://schemas.microsoft.com/office/drawing/2016/5/9/chartex" xmlns:cx2="http://schemas.microsoft.com/office/drawing/2015/10/21/chartex" xmlns:w16se="http://schemas.microsoft.com/office/word/2015/wordml/symex" xmlns:cx1="http://schemas.microsoft.com/office/drawing/2015/9/8/chartex" xmlns:cx="http://schemas.microsoft.com/office/drawing/2014/chartex">
             <w:pict>
               <v:oval w14:anchorId="2026524C" id="Oval 26" o:spid="_x0000_s1046" style="position:absolute;margin-left:108pt;margin-top:249.25pt;width:134.75pt;height:50.2pt;z-index:251813888;visibility:visible;mso-wrap-style:square;mso-width-percent:0;mso-height-percent:0;mso-wrap-distance-left:9pt;mso-wrap-distance-top:0;mso-wrap-distance-right:9pt;mso-wrap-distance-bottom:0;mso-position-horizontal:absolute;mso-position-horizontal-relative:margin;mso-position-vertical:absolute;mso-position-vertical-relative:text;mso-width-percent:0;mso-height-percent:0;mso-width-relative:margin;mso-height-relative:margin;v-text-anchor:middle" o:gfxdata="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" fillcolor="white [3212]" strokecolor="#1f4d78 [1604]" strokeweight="1pt">
                 <v:stroke joinstyle="miter"/>
@@ -7705,7 +7704,7 @@
       <w:r>
         <w:rPr>
           <w:noProof/>
-          <w:lang w:val="pt-BR" w:eastAsia="pt-BR"/>
+          <w:lang w:val="en-US"/>
         </w:rPr>
         <mc:AlternateContent>
           <mc:Choice Requires="wps">
@@ -7808,7 +7807,7 @@
               </wp:anchor>
             </w:drawing>
           </mc:Choice>
-          <mc:Fallback xmlns:cx2="http://schemas.microsoft.com/office/drawing/2015/10/21/chartex" xmlns:cx3="http://schemas.microsoft.com/office/drawing/2016/5/9/chartex" xmlns:cx4="http://schemas.microsoft.com/office/drawing/2016/5/10/chartex" xmlns:cx5="http://schemas.microsoft.com/office/drawing/2016/5/11/chartex" xmlns:cx6="http://schemas.microsoft.com/office/drawing/2016/5/12/chartex" xmlns:cx7="http://schemas.microsoft.com/office/drawing/2016/5/13/chartex" xmlns:cx8="http://schemas.microsoft.com/office/drawing/2016/5/14/chartex" xmlns:aink="http://schemas.microsoft.com/office/drawing/2016/ink" xmlns:am3d="http://schemas.microsoft.com/office/drawing/2017/model3d" xmlns:w16cid="http://schemas.microsoft.com/office/word/2016/wordml/cid">
+          <mc:Fallback xmlns:w16cid="http://schemas.microsoft.com/office/word/2016/wordml/cid" xmlns:am3d="http://schemas.microsoft.com/office/drawing/2017/model3d" xmlns:aink="http://schemas.microsoft.com/office/drawing/2016/ink" xmlns:cx8="http://schemas.microsoft.com/office/drawing/2016/5/14/chartex" xmlns:cx7="http://schemas.microsoft.com/office/drawing/2016/5/13/chartex" xmlns:cx6="http://schemas.microsoft.com/office/drawing/2016/5/12/chartex" xmlns:cx5="http://schemas.microsoft.com/office/drawing/2016/5/11/chartex" xmlns:cx4="http://schemas.microsoft.com/office/drawing/2016/5/10/chartex" xmlns:cx3="http://schemas.microsoft.com/office/drawing/2016/5/9/chartex" xmlns:cx2="http://schemas.microsoft.com/office/drawing/2015/10/21/chartex" xmlns:w16se="http://schemas.microsoft.com/office/word/2015/wordml/symex" xmlns:cx1="http://schemas.microsoft.com/office/drawing/2015/9/8/chartex" xmlns:cx="http://schemas.microsoft.com/office/drawing/2014/chartex">
             <w:pict>
               <v:oval w14:anchorId="3DC6900F" id="Oval 25" o:spid="_x0000_s1047" style="position:absolute;margin-left:108.05pt;margin-top:185.8pt;width:134.75pt;height:50.2pt;z-index:251812864;visibility:visible;mso-wrap-style:square;mso-width-percent:0;mso-height-percent:0;mso-wrap-distance-left:9pt;mso-wrap-distance-top:0;mso-wrap-distance-right:9pt;mso-wrap-distance-bottom:0;mso-position-horizontal:absolute;mso-position-horizontal-relative:margin;mso-position-vertical:absolute;mso-position-vertical-relative:text;mso-width-percent:0;mso-height-percent:0;mso-width-relative:margin;mso-height-relative:margin;v-text-anchor:middle" o:gfxdata="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" fillcolor="white [3212]" strokecolor="#1f4d78 [1604]" strokeweight="1pt">
                 <v:stroke joinstyle="miter"/>
@@ -7840,7 +7839,7 @@
       <w:r>
         <w:rPr>
           <w:noProof/>
-          <w:lang w:val="pt-BR" w:eastAsia="pt-BR"/>
+          <w:lang w:val="en-US"/>
         </w:rPr>
         <mc:AlternateContent>
           <mc:Choice Requires="wps">
@@ -7943,7 +7942,7 @@
               </wp:anchor>
             </w:drawing>
           </mc:Choice>
-          <mc:Fallback xmlns:cx2="http://schemas.microsoft.com/office/drawing/2015/10/21/chartex" xmlns:cx3="http://schemas.microsoft.com/office/drawing/2016/5/9/chartex" xmlns:cx4="http://schemas.microsoft.com/office/drawing/2016/5/10/chartex" xmlns:cx5="http://schemas.microsoft.com/office/drawing/2016/5/11/chartex" xmlns:cx6="http://schemas.microsoft.com/office/drawing/2016/5/12/chartex" xmlns:cx7="http://schemas.microsoft.com/office/drawing/2016/5/13/chartex" xmlns:cx8="http://schemas.microsoft.com/office/drawing/2016/5/14/chartex" xmlns:aink="http://schemas.microsoft.com/office/drawing/2016/ink" xmlns:am3d="http://schemas.microsoft.com/office/drawing/2017/model3d" xmlns:w16cid="http://schemas.microsoft.com/office/word/2016/wordml/cid">
+          <mc:Fallback xmlns:w16cid="http://schemas.microsoft.com/office/word/2016/wordml/cid" xmlns:am3d="http://schemas.microsoft.com/office/drawing/2017/model3d" xmlns:aink="http://schemas.microsoft.com/office/drawing/2016/ink" xmlns:cx8="http://schemas.microsoft.com/office/drawing/2016/5/14/chartex" xmlns:cx7="http://schemas.microsoft.com/office/drawing/2016/5/13/chartex" xmlns:cx6="http://schemas.microsoft.com/office/drawing/2016/5/12/chartex" xmlns:cx5="http://schemas.microsoft.com/office/drawing/2016/5/11/chartex" xmlns:cx4="http://schemas.microsoft.com/office/drawing/2016/5/10/chartex" xmlns:cx3="http://schemas.microsoft.com/office/drawing/2016/5/9/chartex" xmlns:cx2="http://schemas.microsoft.com/office/drawing/2015/10/21/chartex" xmlns:w16se="http://schemas.microsoft.com/office/word/2015/wordml/symex" xmlns:cx1="http://schemas.microsoft.com/office/drawing/2015/9/8/chartex" xmlns:cx="http://schemas.microsoft.com/office/drawing/2014/chartex">
             <w:pict>
               <v:oval w14:anchorId="378981A8" id="Oval 21" o:spid="_x0000_s1048" style="position:absolute;margin-left:108.1pt;margin-top:50.7pt;width:134.75pt;height:50.2pt;z-index:251808768;visibility:visible;mso-wrap-style:square;mso-width-percent:0;mso-height-percent:0;mso-wrap-distance-left:9pt;mso-wrap-distance-top:0;mso-wrap-distance-right:9pt;mso-wrap-distance-bottom:0;mso-position-horizontal:absolute;mso-position-horizontal-relative:margin;mso-position-vertical:absolute;mso-position-vertical-relative:text;mso-width-percent:0;mso-height-percent:0;mso-width-relative:margin;mso-height-relative:margin;v-text-anchor:middle" o:gfxdata="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" fillcolor="white [3212]" strokecolor="#1f4d78 [1604]" strokeweight="1pt">
                 <v:stroke joinstyle="miter"/>
@@ -7975,7 +7974,7 @@
       <w:r>
         <w:rPr>
           <w:noProof/>
-          <w:lang w:val="pt-BR" w:eastAsia="pt-BR"/>
+          <w:lang w:val="en-US"/>
         </w:rPr>
         <mc:AlternateContent>
           <mc:Choice Requires="wps">
@@ -8045,7 +8044,7 @@
               </wp:anchor>
             </w:drawing>
           </mc:Choice>
-          <mc:Fallback xmlns:cx2="http://schemas.microsoft.com/office/drawing/2015/10/21/chartex" xmlns:cx3="http://schemas.microsoft.com/office/drawing/2016/5/9/chartex" xmlns:cx4="http://schemas.microsoft.com/office/drawing/2016/5/10/chartex" xmlns:cx5="http://schemas.microsoft.com/office/drawing/2016/5/11/chartex" xmlns:cx6="http://schemas.microsoft.com/office/drawing/2016/5/12/chartex" xmlns:cx7="http://schemas.microsoft.com/office/drawing/2016/5/13/chartex" xmlns:cx8="http://schemas.microsoft.com/office/drawing/2016/5/14/chartex" xmlns:aink="http://schemas.microsoft.com/office/drawing/2016/ink" xmlns:am3d="http://schemas.microsoft.com/office/drawing/2017/model3d" xmlns:w16cid="http://schemas.microsoft.com/office/word/2016/wordml/cid">
+          <mc:Fallback xmlns:w16cid="http://schemas.microsoft.com/office/word/2016/wordml/cid" xmlns:am3d="http://schemas.microsoft.com/office/drawing/2017/model3d" xmlns:aink="http://schemas.microsoft.com/office/drawing/2016/ink" xmlns:cx8="http://schemas.microsoft.com/office/drawing/2016/5/14/chartex" xmlns:cx7="http://schemas.microsoft.com/office/drawing/2016/5/13/chartex" xmlns:cx6="http://schemas.microsoft.com/office/drawing/2016/5/12/chartex" xmlns:cx5="http://schemas.microsoft.com/office/drawing/2016/5/11/chartex" xmlns:cx4="http://schemas.microsoft.com/office/drawing/2016/5/10/chartex" xmlns:cx3="http://schemas.microsoft.com/office/drawing/2016/5/9/chartex" xmlns:cx2="http://schemas.microsoft.com/office/drawing/2015/10/21/chartex" xmlns:w16se="http://schemas.microsoft.com/office/word/2015/wordml/symex" xmlns:cx1="http://schemas.microsoft.com/office/drawing/2015/9/8/chartex" xmlns:cx="http://schemas.microsoft.com/office/drawing/2014/chartex">
             <w:pict>
               <v:shape w14:anchorId="7BB0ECB2" id="_x0000_s1049" type="#_x0000_t202" style="position:absolute;margin-left:-.9pt;margin-top:56.05pt;width:45pt;height:23.7pt;z-index:251802624;visibility:visible;mso-wrap-style:square;mso-width-percent:0;mso-height-percent:0;mso-wrap-distance-left:9pt;mso-wrap-distance-top:3.6pt;mso-wrap-distance-right:9pt;mso-wrap-distance-bottom:3.6pt;mso-position-horizontal:absolute;mso-position-horizontal-relative:text;mso-position-vertical:absolute;mso-position-vertical-relative:text;mso-width-percent:0;mso-height-percent:0;mso-width-relative:margin;mso-height-relative:margin;v-text-anchor:top" o:gfxdata="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" strokecolor="white [3212]">
                 <v:textbox inset="0,0,0,0">
@@ -8066,7 +8065,7 @@
       <w:r>
         <w:rPr>
           <w:noProof/>
-          <w:lang w:val="pt-BR" w:eastAsia="pt-BR"/>
+          <w:lang w:val="en-US"/>
         </w:rPr>
         <mc:AlternateContent>
           <mc:Choice Requires="wpg">
@@ -8278,7 +8277,7 @@
               </wp:anchor>
             </w:drawing>
           </mc:Choice>
-          <mc:Fallback xmlns:cx2="http://schemas.microsoft.com/office/drawing/2015/10/21/chartex" xmlns:cx3="http://schemas.microsoft.com/office/drawing/2016/5/9/chartex" xmlns:cx4="http://schemas.microsoft.com/office/drawing/2016/5/10/chartex" xmlns:cx5="http://schemas.microsoft.com/office/drawing/2016/5/11/chartex" xmlns:cx6="http://schemas.microsoft.com/office/drawing/2016/5/12/chartex" xmlns:cx7="http://schemas.microsoft.com/office/drawing/2016/5/13/chartex" xmlns:cx8="http://schemas.microsoft.com/office/drawing/2016/5/14/chartex" xmlns:aink="http://schemas.microsoft.com/office/drawing/2016/ink" xmlns:am3d="http://schemas.microsoft.com/office/drawing/2017/model3d" xmlns:w16cid="http://schemas.microsoft.com/office/word/2016/wordml/cid">
+          <mc:Fallback xmlns:w16cid="http://schemas.microsoft.com/office/word/2016/wordml/cid" xmlns:am3d="http://schemas.microsoft.com/office/drawing/2017/model3d" xmlns:aink="http://schemas.microsoft.com/office/drawing/2016/ink" xmlns:cx8="http://schemas.microsoft.com/office/drawing/2016/5/14/chartex" xmlns:cx7="http://schemas.microsoft.com/office/drawing/2016/5/13/chartex" xmlns:cx6="http://schemas.microsoft.com/office/drawing/2016/5/12/chartex" xmlns:cx5="http://schemas.microsoft.com/office/drawing/2016/5/11/chartex" xmlns:cx4="http://schemas.microsoft.com/office/drawing/2016/5/10/chartex" xmlns:cx3="http://schemas.microsoft.com/office/drawing/2016/5/9/chartex" xmlns:cx2="http://schemas.microsoft.com/office/drawing/2015/10/21/chartex" xmlns:w16se="http://schemas.microsoft.com/office/word/2015/wordml/symex" xmlns:cx1="http://schemas.microsoft.com/office/drawing/2015/9/8/chartex" xmlns:cx="http://schemas.microsoft.com/office/drawing/2014/chartex">
             <w:pict>
               <v:group w14:anchorId="5674D2C8" id="Group 9" o:spid="_x0000_s1026" style="position:absolute;margin-left:12.5pt;margin-top:-7.5pt;width:20.05pt;height:56.95pt;z-index:251800576" coordsize="2544,7235" o:gfxdata="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">
                 <v:line id="Straight Connector 3" o:spid="_x0000_s1027" style="position:absolute;visibility:visible;mso-wrap-style:square" from="1272,79" to="1272,5883" o:connectortype="straight" o:gfxdata="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" strokecolor="black [3213]" strokeweight="1pt">
@@ -8317,6 +8316,8 @@
           <w:lang w:val="pt-PT"/>
         </w:rPr>
       </w:pPr>
+      <w:bookmarkStart w:id="0" w:name="_GoBack"/>
+      <w:bookmarkEnd w:id="0"/>
       <w:r>
         <w:rPr>
           <w:lang w:val="pt-PT"/>
@@ -9215,40 +9216,85 @@
         <w:rPr>
           <w:lang w:val="pt-PT"/>
         </w:rPr>
+        <w:t xml:space="preserve"> Reservar Alojamento</w:t>
+      </w:r>
+    </w:p>
+    <w:p>
+      <w:pPr>
+        <w:jc w:val="both"/>
+        <w:rPr>
+          <w:lang w:val="pt-PT"/>
+        </w:rPr>
+      </w:pPr>
+      <w:r>
+        <w:rPr>
+          <w:b/>
+          <w:lang w:val="pt-PT"/>
+        </w:rPr>
+        <w:t>Descrição:</w:t>
+      </w:r>
+      <w:r>
+        <w:rPr>
+          <w:lang w:val="pt-PT"/>
+        </w:rPr>
+        <w:t xml:space="preserve"> O turista realiza a reserva a reserva de alojamento</w:t>
+      </w:r>
+    </w:p>
+    <w:p>
+      <w:pPr>
+        <w:jc w:val="both"/>
+        <w:rPr>
+          <w:lang w:val="pt-PT"/>
+        </w:rPr>
+      </w:pPr>
+      <w:r>
+        <w:rPr>
+          <w:b/>
+          <w:lang w:val="pt-PT"/>
+        </w:rPr>
+        <w:t>Pré-condição:</w:t>
+      </w:r>
+      <w:r>
+        <w:rPr>
+          <w:b/>
+          <w:lang w:val="pt-PT"/>
+        </w:rPr>
         <w:t xml:space="preserve"> </w:t>
       </w:r>
       <w:r>
         <w:rPr>
           <w:lang w:val="pt-PT"/>
         </w:rPr>
-        <w:t>Reservar Alojamento</w:t>
+        <w:t xml:space="preserve">O turista fez </w:t>
+      </w:r>
+      <w:r>
+        <w:rPr>
+          <w:i/>
+          <w:lang w:val="pt-PT"/>
+        </w:rPr>
+        <w:t>login</w:t>
+      </w:r>
+      <w:r>
+        <w:rPr>
+          <w:lang w:val="pt-PT"/>
+        </w:rPr>
+        <w:t xml:space="preserve"> válido.</w:t>
       </w:r>
     </w:p>
     <w:p>
       <w:pPr>
         <w:jc w:val="both"/>
         <w:rPr>
-          <w:lang w:val="pt-PT"/>
-        </w:rPr>
-      </w:pPr>
-      <w:r>
-        <w:rPr>
           <w:b/>
           <w:lang w:val="pt-PT"/>
         </w:rPr>
-        <w:t>Descrição:</w:t>
-      </w:r>
-      <w:r>
-        <w:rPr>
-          <w:lang w:val="pt-PT"/>
-        </w:rPr>
-        <w:t xml:space="preserve"> O turista </w:t>
-      </w:r>
-      <w:r>
-        <w:rPr>
-          <w:lang w:val="pt-PT"/>
-        </w:rPr>
-        <w:t>realiza a reserva a reserva de alojamento</w:t>
+      </w:pPr>
+      <w:r>
+        <w:rPr>
+          <w:b/>
+          <w:lang w:val="pt-PT"/>
+        </w:rPr>
+        <w:t>Caminho Principal:</w:t>
       </w:r>
     </w:p>
     <w:p>
@@ -9260,14 +9306,53 @@
       </w:pPr>
       <w:r>
         <w:rPr>
-          <w:b/>
-          <w:lang w:val="pt-PT"/>
-        </w:rPr>
-        <w:t>Pré-condição:</w:t>
-      </w:r>
-      <w:r>
-        <w:rPr>
-          <w:b/>
+          <w:lang w:val="pt-PT"/>
+        </w:rPr>
+        <w:t xml:space="preserve">1) O turista visita a página </w:t>
+      </w:r>
+      <w:r>
+        <w:rPr>
+          <w:i/>
+          <w:lang w:val="pt-PT"/>
+        </w:rPr>
+        <w:t>web</w:t>
+      </w:r>
+      <w:r>
+        <w:rPr>
+          <w:lang w:val="pt-PT"/>
+        </w:rPr>
+        <w:t xml:space="preserve"> dedicada à reserva de alojamento.</w:t>
+      </w:r>
+    </w:p>
+    <w:p>
+      <w:pPr>
+        <w:jc w:val="both"/>
+        <w:rPr>
+          <w:lang w:val="pt-PT"/>
+        </w:rPr>
+      </w:pPr>
+      <w:r>
+        <w:rPr>
+          <w:lang w:val="pt-PT"/>
+        </w:rPr>
+        <w:t>2) O sistema mostra a lista de quartos disponíveis.</w:t>
+      </w:r>
+    </w:p>
+    <w:p>
+      <w:pPr>
+        <w:jc w:val="both"/>
+        <w:rPr>
+          <w:lang w:val="pt-PT"/>
+        </w:rPr>
+      </w:pPr>
+      <w:r>
+        <w:rPr>
+          <w:lang w:val="pt-PT"/>
+        </w:rPr>
+        <w:t>3) O</w:t>
+      </w:r>
+      <w:r>
+        <w:rPr>
           <w:lang w:val="pt-PT"/>
         </w:rPr>
         <w:t xml:space="preserve"> </w:t>
@@ -9276,36 +9361,27 @@
         <w:rPr>
           <w:lang w:val="pt-PT"/>
         </w:rPr>
-        <w:t xml:space="preserve">O turista fez </w:t>
-      </w:r>
-      <w:r>
-        <w:rPr>
-          <w:i/>
-          <w:lang w:val="pt-PT"/>
-        </w:rPr>
-        <w:t>login</w:t>
-      </w:r>
-      <w:r>
-        <w:rPr>
-          <w:lang w:val="pt-PT"/>
-        </w:rPr>
-        <w:t xml:space="preserve"> válido.</w:t>
+        <w:t>turista escolhe o tipo de quarto que deseja e avança.</w:t>
       </w:r>
     </w:p>
     <w:p>
       <w:pPr>
         <w:jc w:val="both"/>
         <w:rPr>
-          <w:b/>
-          <w:lang w:val="pt-PT"/>
-        </w:rPr>
-      </w:pPr>
-      <w:r>
-        <w:rPr>
-          <w:b/>
-          <w:lang w:val="pt-PT"/>
-        </w:rPr>
-        <w:t>Caminho Principal:</w:t>
+          <w:lang w:val="pt-PT"/>
+        </w:rPr>
+      </w:pPr>
+      <w:r>
+        <w:rPr>
+          <w:lang w:val="pt-PT"/>
+        </w:rPr>
+        <w:t>4</w:t>
+      </w:r>
+      <w:r>
+        <w:rPr>
+          <w:lang w:val="pt-PT"/>
+        </w:rPr>
+        <w:t>) O Sistema pergunta o meio de pagamento.</w:t>
       </w:r>
     </w:p>
     <w:p>
@@ -9319,26 +9395,13 @@
         <w:rPr>
           <w:lang w:val="pt-PT"/>
         </w:rPr>
-        <w:t xml:space="preserve">1) O turista visita a página </w:t>
-      </w:r>
-      <w:r>
-        <w:rPr>
-          <w:i/>
-          <w:lang w:val="pt-PT"/>
-        </w:rPr>
-        <w:t>web</w:t>
-      </w:r>
-      <w:r>
-        <w:rPr>
-          <w:lang w:val="pt-PT"/>
-        </w:rPr>
-        <w:t xml:space="preserve"> dedicada à </w:t>
-      </w:r>
-      <w:r>
-        <w:rPr>
-          <w:lang w:val="pt-PT"/>
-        </w:rPr>
-        <w:t>reserva de alojamento.</w:t>
+        <w:t>5</w:t>
+      </w:r>
+      <w:r>
+        <w:rPr>
+          <w:lang w:val="pt-PT"/>
+        </w:rPr>
+        <w:t>) O turista escolhe o meio de pagamento e avança.</w:t>
       </w:r>
     </w:p>
     <w:p>
@@ -9352,13 +9415,13 @@
         <w:rPr>
           <w:lang w:val="pt-PT"/>
         </w:rPr>
-        <w:t xml:space="preserve">2) O sistema mostra </w:t>
-      </w:r>
-      <w:r>
-        <w:rPr>
-          <w:lang w:val="pt-PT"/>
-        </w:rPr>
-        <w:t>a lista de quartos disponíveis.</w:t>
+        <w:t>6</w:t>
+      </w:r>
+      <w:r>
+        <w:rPr>
+          <w:lang w:val="pt-PT"/>
+        </w:rPr>
+        <w:t>) O Sistema abre ecrã de pagamento</w:t>
       </w:r>
     </w:p>
     <w:p>
@@ -9372,25 +9435,13 @@
         <w:rPr>
           <w:lang w:val="pt-PT"/>
         </w:rPr>
-        <w:t>3) O</w:t>
-      </w:r>
-      <w:r>
-        <w:rPr>
-          <w:lang w:val="pt-PT"/>
-        </w:rPr>
-        <w:t xml:space="preserve"> </w:t>
-      </w:r>
-      <w:r>
-        <w:rPr>
-          <w:lang w:val="pt-PT"/>
-        </w:rPr>
-        <w:t xml:space="preserve">turista </w:t>
-      </w:r>
-      <w:r>
-        <w:rPr>
-          <w:lang w:val="pt-PT"/>
-        </w:rPr>
-        <w:t>escolhe o tipo de quarto que deseja e avança.</w:t>
+        <w:t>7</w:t>
+      </w:r>
+      <w:r>
+        <w:rPr>
+          <w:lang w:val="pt-PT"/>
+        </w:rPr>
+        <w:t>) O turista efetua o pagamento e avança.</w:t>
       </w:r>
     </w:p>
     <w:p>
@@ -9404,129 +9455,13 @@
         <w:rPr>
           <w:lang w:val="pt-PT"/>
         </w:rPr>
-        <w:t>4</w:t>
-      </w:r>
-      <w:r>
-        <w:rPr>
-          <w:lang w:val="pt-PT"/>
-        </w:rPr>
-        <w:t>) O Sistema</w:t>
-      </w:r>
-      <w:r>
-        <w:rPr>
-          <w:lang w:val="pt-PT"/>
-        </w:rPr>
-        <w:t xml:space="preserve"> pergunta o meio de pagamento</w:t>
-      </w:r>
-      <w:r>
-        <w:rPr>
-          <w:lang w:val="pt-PT"/>
-        </w:rPr>
-        <w:t>.</w:t>
-      </w:r>
-    </w:p>
-    <w:p>
-      <w:pPr>
-        <w:jc w:val="both"/>
-        <w:rPr>
-          <w:lang w:val="pt-PT"/>
-        </w:rPr>
-      </w:pPr>
-      <w:r>
-        <w:rPr>
-          <w:lang w:val="pt-PT"/>
-        </w:rPr>
-        <w:t>5</w:t>
-      </w:r>
-      <w:r>
-        <w:rPr>
-          <w:lang w:val="pt-PT"/>
-        </w:rPr>
-        <w:t xml:space="preserve">) O turista </w:t>
-      </w:r>
-      <w:r>
-        <w:rPr>
-          <w:lang w:val="pt-PT"/>
-        </w:rPr>
-        <w:t>escolhe o meio de pagamento e avança.</w:t>
-      </w:r>
-    </w:p>
-    <w:p>
-      <w:pPr>
-        <w:jc w:val="both"/>
-        <w:rPr>
-          <w:lang w:val="pt-PT"/>
-        </w:rPr>
-      </w:pPr>
-      <w:r>
-        <w:rPr>
-          <w:lang w:val="pt-PT"/>
-        </w:rPr>
-        <w:t>6</w:t>
-      </w:r>
-      <w:r>
-        <w:rPr>
-          <w:lang w:val="pt-PT"/>
-        </w:rPr>
-        <w:t xml:space="preserve">) O Sistema </w:t>
-      </w:r>
-      <w:r>
-        <w:rPr>
-          <w:lang w:val="pt-PT"/>
-        </w:rPr>
-        <w:t>abre ecrã de pagamento</w:t>
-      </w:r>
-    </w:p>
-    <w:p>
-      <w:pPr>
-        <w:jc w:val="both"/>
-        <w:rPr>
-          <w:lang w:val="pt-PT"/>
-        </w:rPr>
-      </w:pPr>
-      <w:r>
-        <w:rPr>
-          <w:lang w:val="pt-PT"/>
-        </w:rPr>
-        <w:t>7</w:t>
-      </w:r>
-      <w:r>
-        <w:rPr>
-          <w:lang w:val="pt-PT"/>
-        </w:rPr>
-        <w:t xml:space="preserve">) O turista </w:t>
-      </w:r>
-      <w:r>
-        <w:rPr>
-          <w:lang w:val="pt-PT"/>
-        </w:rPr>
-        <w:t>efetua o pagamento e avança.</w:t>
-      </w:r>
-    </w:p>
-    <w:p>
-      <w:pPr>
-        <w:jc w:val="both"/>
-        <w:rPr>
-          <w:lang w:val="pt-PT"/>
-        </w:rPr>
-      </w:pPr>
-      <w:r>
-        <w:rPr>
-          <w:lang w:val="pt-PT"/>
-        </w:rPr>
         <w:t>8</w:t>
       </w:r>
       <w:r>
         <w:rPr>
           <w:lang w:val="pt-PT"/>
         </w:rPr>
-        <w:t xml:space="preserve">) O sistema </w:t>
-      </w:r>
-      <w:r>
-        <w:rPr>
-          <w:lang w:val="pt-PT"/>
-        </w:rPr>
-        <w:t>confirma a reserva</w:t>
+        <w:t>) O sistema confirma a reserva</w:t>
       </w:r>
     </w:p>
     <w:p>
@@ -9786,13 +9721,287 @@
           <w:lang w:val="pt-PT"/>
         </w:rPr>
         <w:lastRenderedPageBreak/>
+        <w:t>3ª Descrição de Caso de Uso</w:t>
+      </w:r>
+    </w:p>
+    <w:p>
+      <w:pPr>
+        <w:jc w:val="both"/>
+        <w:rPr>
+          <w:lang w:val="pt-PT"/>
+        </w:rPr>
+      </w:pPr>
+    </w:p>
+    <w:p>
+      <w:pPr>
+        <w:jc w:val="both"/>
+        <w:rPr>
+          <w:lang w:val="pt-PT"/>
+        </w:rPr>
+      </w:pPr>
+      <w:r>
+        <w:rPr>
+          <w:b/>
+          <w:lang w:val="pt-PT"/>
+        </w:rPr>
+        <w:t>Nome:</w:t>
+      </w:r>
+      <w:r>
+        <w:rPr>
+          <w:lang w:val="pt-PT"/>
+        </w:rPr>
+        <w:t xml:space="preserve"> </w:t>
+      </w:r>
+      <w:r>
+        <w:rPr>
+          <w:lang w:val="pt-PT"/>
+        </w:rPr>
+        <w:t>Criar Perfil</w:t>
+      </w:r>
+    </w:p>
+    <w:p>
+      <w:pPr>
+        <w:jc w:val="both"/>
+        <w:rPr>
+          <w:lang w:val="pt-PT"/>
+        </w:rPr>
+      </w:pPr>
+      <w:r>
+        <w:rPr>
+          <w:b/>
+          <w:lang w:val="pt-PT"/>
+        </w:rPr>
+        <w:t>Descrição:</w:t>
+      </w:r>
+      <w:r>
+        <w:rPr>
+          <w:lang w:val="pt-PT"/>
+        </w:rPr>
+        <w:t xml:space="preserve"> O turista </w:t>
+      </w:r>
+      <w:r>
+        <w:rPr>
+          <w:lang w:val="pt-PT"/>
+        </w:rPr>
+        <w:t>cria o seu perfil de utilizador</w:t>
+      </w:r>
+    </w:p>
+    <w:p>
+      <w:pPr>
+        <w:jc w:val="both"/>
+        <w:rPr>
+          <w:lang w:val="pt-PT"/>
+        </w:rPr>
+      </w:pPr>
+      <w:r>
+        <w:rPr>
+          <w:b/>
+          <w:lang w:val="pt-PT"/>
+        </w:rPr>
+        <w:t>Pré-condição:</w:t>
+      </w:r>
+      <w:r>
+        <w:rPr>
+          <w:b/>
+          <w:lang w:val="pt-PT"/>
+        </w:rPr>
+        <w:t xml:space="preserve"> </w:t>
+      </w:r>
+      <w:r>
+        <w:rPr>
+          <w:lang w:val="pt-PT"/>
+        </w:rPr>
+        <w:t>--------------------------------------------------------------------------------</w:t>
+      </w:r>
+    </w:p>
+    <w:p>
+      <w:pPr>
+        <w:jc w:val="both"/>
+        <w:rPr>
+          <w:b/>
+          <w:lang w:val="pt-PT"/>
+        </w:rPr>
+      </w:pPr>
+      <w:r>
+        <w:rPr>
+          <w:b/>
+          <w:lang w:val="pt-PT"/>
+        </w:rPr>
+        <w:t>Caminho Principal:</w:t>
+      </w:r>
+    </w:p>
+    <w:p>
+      <w:pPr>
+        <w:jc w:val="both"/>
+        <w:rPr>
+          <w:lang w:val="pt-PT"/>
+        </w:rPr>
+      </w:pPr>
+      <w:r>
+        <w:rPr>
+          <w:lang w:val="pt-PT"/>
+        </w:rPr>
+        <w:t xml:space="preserve">1) O turista </w:t>
+      </w:r>
+      <w:r>
+        <w:rPr>
+          <w:lang w:val="pt-PT"/>
+        </w:rPr>
+        <w:t>acede o site e escolhe a opção “registrar-se”</w:t>
+      </w:r>
+    </w:p>
+    <w:p>
+      <w:pPr>
+        <w:jc w:val="both"/>
+        <w:rPr>
+          <w:lang w:val="pt-PT"/>
+        </w:rPr>
+      </w:pPr>
+      <w:r>
+        <w:rPr>
+          <w:lang w:val="pt-PT"/>
+        </w:rPr>
+        <w:t>2) O sistema mostra</w:t>
+      </w:r>
+      <w:r>
+        <w:rPr>
+          <w:lang w:val="pt-PT"/>
+        </w:rPr>
+        <w:t xml:space="preserve"> formulário de registro para preenchimentos de dados pessoais do turista.</w:t>
+      </w:r>
+    </w:p>
+    <w:p>
+      <w:pPr>
+        <w:jc w:val="both"/>
+        <w:rPr>
+          <w:lang w:val="pt-PT"/>
+        </w:rPr>
+      </w:pPr>
+      <w:r>
+        <w:rPr>
+          <w:lang w:val="pt-PT"/>
+        </w:rPr>
+        <w:t>3) O</w:t>
+      </w:r>
+      <w:r>
+        <w:rPr>
+          <w:lang w:val="pt-PT"/>
+        </w:rPr>
+        <w:t xml:space="preserve"> </w:t>
+      </w:r>
+      <w:r>
+        <w:rPr>
+          <w:lang w:val="pt-PT"/>
+        </w:rPr>
+        <w:t xml:space="preserve">turista </w:t>
+      </w:r>
+      <w:r>
+        <w:rPr>
+          <w:lang w:val="pt-PT"/>
+        </w:rPr>
+        <w:t>preenche todos os campos confirma os mesmos e avança.</w:t>
+      </w:r>
+    </w:p>
+    <w:p>
+      <w:pPr>
+        <w:jc w:val="both"/>
+        <w:rPr>
+          <w:lang w:val="pt-PT"/>
+        </w:rPr>
+      </w:pPr>
+      <w:r>
+        <w:rPr>
+          <w:lang w:val="pt-PT"/>
+        </w:rPr>
+        <w:t xml:space="preserve">4) O Sistema </w:t>
+      </w:r>
+      <w:r>
+        <w:rPr>
+          <w:lang w:val="pt-PT"/>
+        </w:rPr>
+        <w:t>envia automaticamente para o email do turista o link para confirmação.</w:t>
+      </w:r>
+    </w:p>
+    <w:p>
+      <w:pPr>
+        <w:jc w:val="both"/>
+        <w:rPr>
+          <w:lang w:val="pt-PT"/>
+        </w:rPr>
+      </w:pPr>
+      <w:r>
+        <w:rPr>
+          <w:lang w:val="pt-PT"/>
+        </w:rPr>
+        <w:t xml:space="preserve">5) O turista </w:t>
+      </w:r>
+      <w:r>
+        <w:rPr>
+          <w:lang w:val="pt-PT"/>
+        </w:rPr>
+        <w:t>entra no seu email e confirma o registro no link de confirmação.</w:t>
+      </w:r>
+    </w:p>
+    <w:p>
+      <w:pPr>
+        <w:jc w:val="both"/>
+        <w:rPr>
+          <w:lang w:val="pt-PT"/>
+        </w:rPr>
+      </w:pPr>
+      <w:r>
+        <w:rPr>
+          <w:lang w:val="pt-PT"/>
+        </w:rPr>
+        <w:t xml:space="preserve">6) O Sistema </w:t>
+      </w:r>
+      <w:r>
+        <w:rPr>
+          <w:lang w:val="pt-PT"/>
+        </w:rPr>
+        <w:t>abre o perfil do utilizador do turista.</w:t>
+      </w:r>
+    </w:p>
+    <w:p>
+      <w:pPr>
+        <w:jc w:val="both"/>
+        <w:rPr>
+          <w:b/>
+          <w:lang w:val="pt-PT"/>
+        </w:rPr>
+      </w:pPr>
+      <w:r>
+        <w:rPr>
+          <w:b/>
+          <w:lang w:val="pt-PT"/>
+        </w:rPr>
+        <w:t>Caminhos Alternativos:</w:t>
+      </w:r>
+    </w:p>
+    <w:p>
+      <w:pPr>
+        <w:jc w:val="both"/>
+        <w:rPr>
+          <w:lang w:val="pt-PT"/>
+        </w:rPr>
+      </w:pPr>
+      <w:r>
+        <w:rPr>
+          <w:lang w:val="pt-PT"/>
+        </w:rPr>
         <w:t>3</w:t>
       </w:r>
       <w:r>
         <w:rPr>
           <w:lang w:val="pt-PT"/>
         </w:rPr>
-        <w:t>ª Descrição de Caso de Uso</w:t>
+        <w:t xml:space="preserve">.a) </w:t>
+      </w:r>
+      <w:r>
+        <w:rPr>
+          <w:lang w:val="pt-PT"/>
+        </w:rPr>
+        <w:t>se o turista não preencher todos os campos obrigatórios o sistema não ativa o botão “avançar”</w:t>
       </w:r>
     </w:p>
     <w:p>
@@ -9802,6 +10011,24 @@
           <w:lang w:val="pt-PT"/>
         </w:rPr>
       </w:pPr>
+      <w:r>
+        <w:rPr>
+          <w:lang w:val="pt-PT"/>
+        </w:rPr>
+        <w:t>5</w:t>
+      </w:r>
+      <w:r>
+        <w:rPr>
+          <w:lang w:val="pt-PT"/>
+        </w:rPr>
+        <w:t xml:space="preserve">.a) se </w:t>
+      </w:r>
+      <w:r>
+        <w:rPr>
+          <w:lang w:val="pt-PT"/>
+        </w:rPr>
+        <w:t>não confirmar o registro o sistema nunca mostrará o perfil do turista.</w:t>
+      </w:r>
     </w:p>
     <w:p>
       <w:pPr>
@@ -9812,10 +10039,30 @@
       </w:pPr>
       <w:r>
         <w:rPr>
+          <w:lang w:val="pt-PT"/>
+        </w:rPr>
+        <w:t xml:space="preserve">6.a) se o turista não preencher todos os dados no registro o sistema pergunta se quer </w:t>
+      </w:r>
+      <w:r>
+        <w:rPr>
+          <w:lang w:val="pt-PT"/>
+        </w:rPr>
+        <w:t>completar os dados.</w:t>
+      </w:r>
+    </w:p>
+    <w:p>
+      <w:pPr>
+        <w:jc w:val="both"/>
+        <w:rPr>
+          <w:lang w:val="pt-PT"/>
+        </w:rPr>
+      </w:pPr>
+      <w:r>
+        <w:rPr>
           <w:b/>
           <w:lang w:val="pt-PT"/>
         </w:rPr>
-        <w:t>Nome:</w:t>
+        <w:t>Suplementos:</w:t>
       </w:r>
       <w:r>
         <w:rPr>
@@ -9823,12 +10070,6 @@
         </w:rPr>
         <w:t xml:space="preserve"> </w:t>
       </w:r>
-      <w:r>
-        <w:rPr>
-          <w:lang w:val="pt-PT"/>
-        </w:rPr>
-        <w:t>Criar Perfil</w:t>
-      </w:r>
     </w:p>
     <w:p>
       <w:pPr>
@@ -9842,318 +10083,6 @@
           <w:b/>
           <w:lang w:val="pt-PT"/>
         </w:rPr>
-        <w:t>Descrição:</w:t>
-      </w:r>
-      <w:r>
-        <w:rPr>
-          <w:lang w:val="pt-PT"/>
-        </w:rPr>
-        <w:t xml:space="preserve"> O turista </w:t>
-      </w:r>
-      <w:r>
-        <w:rPr>
-          <w:lang w:val="pt-PT"/>
-        </w:rPr>
-        <w:t>cria o seu perfil de utilizador</w:t>
-      </w:r>
-    </w:p>
-    <w:p>
-      <w:pPr>
-        <w:jc w:val="both"/>
-        <w:rPr>
-          <w:lang w:val="pt-PT"/>
-        </w:rPr>
-      </w:pPr>
-      <w:r>
-        <w:rPr>
-          <w:b/>
-          <w:lang w:val="pt-PT"/>
-        </w:rPr>
-        <w:t>Pré-condição:</w:t>
-      </w:r>
-      <w:r>
-        <w:rPr>
-          <w:b/>
-          <w:lang w:val="pt-PT"/>
-        </w:rPr>
-        <w:t xml:space="preserve"> </w:t>
-      </w:r>
-      <w:r>
-        <w:rPr>
-          <w:lang w:val="pt-PT"/>
-        </w:rPr>
-        <w:t>--------------------------------------------------------------------------------</w:t>
-      </w:r>
-    </w:p>
-    <w:p>
-      <w:pPr>
-        <w:jc w:val="both"/>
-        <w:rPr>
-          <w:b/>
-          <w:lang w:val="pt-PT"/>
-        </w:rPr>
-      </w:pPr>
-      <w:r>
-        <w:rPr>
-          <w:b/>
-          <w:lang w:val="pt-PT"/>
-        </w:rPr>
-        <w:t>Caminho Principal:</w:t>
-      </w:r>
-    </w:p>
-    <w:p>
-      <w:pPr>
-        <w:jc w:val="both"/>
-        <w:rPr>
-          <w:lang w:val="pt-PT"/>
-        </w:rPr>
-      </w:pPr>
-      <w:r>
-        <w:rPr>
-          <w:lang w:val="pt-PT"/>
-        </w:rPr>
-        <w:t xml:space="preserve">1) O turista </w:t>
-      </w:r>
-      <w:r>
-        <w:rPr>
-          <w:lang w:val="pt-PT"/>
-        </w:rPr>
-        <w:t>acede o site e escolhe a opção “registrar-se”</w:t>
-      </w:r>
-    </w:p>
-    <w:p>
-      <w:pPr>
-        <w:jc w:val="both"/>
-        <w:rPr>
-          <w:lang w:val="pt-PT"/>
-        </w:rPr>
-      </w:pPr>
-      <w:r>
-        <w:rPr>
-          <w:lang w:val="pt-PT"/>
-        </w:rPr>
-        <w:t>2) O sistema mostra</w:t>
-      </w:r>
-      <w:r>
-        <w:rPr>
-          <w:lang w:val="pt-PT"/>
-        </w:rPr>
-        <w:t xml:space="preserve"> formulário de registro para preenchimentos de dados pessoais do turista.</w:t>
-      </w:r>
-    </w:p>
-    <w:p>
-      <w:pPr>
-        <w:jc w:val="both"/>
-        <w:rPr>
-          <w:lang w:val="pt-PT"/>
-        </w:rPr>
-      </w:pPr>
-      <w:r>
-        <w:rPr>
-          <w:lang w:val="pt-PT"/>
-        </w:rPr>
-        <w:t>3) O</w:t>
-      </w:r>
-      <w:r>
-        <w:rPr>
-          <w:lang w:val="pt-PT"/>
-        </w:rPr>
-        <w:t xml:space="preserve"> </w:t>
-      </w:r>
-      <w:r>
-        <w:rPr>
-          <w:lang w:val="pt-PT"/>
-        </w:rPr>
-        <w:t xml:space="preserve">turista </w:t>
-      </w:r>
-      <w:r>
-        <w:rPr>
-          <w:lang w:val="pt-PT"/>
-        </w:rPr>
-        <w:t>preenche todos os campos confirma os mesmos e avança.</w:t>
-      </w:r>
-    </w:p>
-    <w:p>
-      <w:pPr>
-        <w:jc w:val="both"/>
-        <w:rPr>
-          <w:lang w:val="pt-PT"/>
-        </w:rPr>
-      </w:pPr>
-      <w:r>
-        <w:rPr>
-          <w:lang w:val="pt-PT"/>
-        </w:rPr>
-        <w:t xml:space="preserve">4) O Sistema </w:t>
-      </w:r>
-      <w:r>
-        <w:rPr>
-          <w:lang w:val="pt-PT"/>
-        </w:rPr>
-        <w:t>envia automaticamente para o email do turista o link para confirmação.</w:t>
-      </w:r>
-    </w:p>
-    <w:p>
-      <w:pPr>
-        <w:jc w:val="both"/>
-        <w:rPr>
-          <w:lang w:val="pt-PT"/>
-        </w:rPr>
-      </w:pPr>
-      <w:r>
-        <w:rPr>
-          <w:lang w:val="pt-PT"/>
-        </w:rPr>
-        <w:t xml:space="preserve">5) O turista </w:t>
-      </w:r>
-      <w:r>
-        <w:rPr>
-          <w:lang w:val="pt-PT"/>
-        </w:rPr>
-        <w:t>entra no seu email e confirma o registro no link de confirmação.</w:t>
-      </w:r>
-    </w:p>
-    <w:p>
-      <w:pPr>
-        <w:jc w:val="both"/>
-        <w:rPr>
-          <w:lang w:val="pt-PT"/>
-        </w:rPr>
-      </w:pPr>
-      <w:r>
-        <w:rPr>
-          <w:lang w:val="pt-PT"/>
-        </w:rPr>
-        <w:t xml:space="preserve">6) O Sistema </w:t>
-      </w:r>
-      <w:r>
-        <w:rPr>
-          <w:lang w:val="pt-PT"/>
-        </w:rPr>
-        <w:t>abre o perfil do utilizador do turista.</w:t>
-      </w:r>
-    </w:p>
-    <w:p>
-      <w:pPr>
-        <w:jc w:val="both"/>
-        <w:rPr>
-          <w:b/>
-          <w:lang w:val="pt-PT"/>
-        </w:rPr>
-      </w:pPr>
-      <w:r>
-        <w:rPr>
-          <w:b/>
-          <w:lang w:val="pt-PT"/>
-        </w:rPr>
-        <w:t>Caminhos Alternativos:</w:t>
-      </w:r>
-    </w:p>
-    <w:p>
-      <w:pPr>
-        <w:jc w:val="both"/>
-        <w:rPr>
-          <w:lang w:val="pt-PT"/>
-        </w:rPr>
-      </w:pPr>
-      <w:r>
-        <w:rPr>
-          <w:lang w:val="pt-PT"/>
-        </w:rPr>
-        <w:t>3</w:t>
-      </w:r>
-      <w:r>
-        <w:rPr>
-          <w:lang w:val="pt-PT"/>
-        </w:rPr>
-        <w:t xml:space="preserve">.a) </w:t>
-      </w:r>
-      <w:r>
-        <w:rPr>
-          <w:lang w:val="pt-PT"/>
-        </w:rPr>
-        <w:t>se o turista não preencher todos os campos obrigatórios o sistema não ativa o botão “avançar”</w:t>
-      </w:r>
-    </w:p>
-    <w:p>
-      <w:pPr>
-        <w:jc w:val="both"/>
-        <w:rPr>
-          <w:lang w:val="pt-PT"/>
-        </w:rPr>
-      </w:pPr>
-      <w:r>
-        <w:rPr>
-          <w:lang w:val="pt-PT"/>
-        </w:rPr>
-        <w:t>5</w:t>
-      </w:r>
-      <w:r>
-        <w:rPr>
-          <w:lang w:val="pt-PT"/>
-        </w:rPr>
-        <w:t xml:space="preserve">.a) se </w:t>
-      </w:r>
-      <w:r>
-        <w:rPr>
-          <w:lang w:val="pt-PT"/>
-        </w:rPr>
-        <w:t>não confirmar o registro o sistema nunca mostrará o perfil do turista.</w:t>
-      </w:r>
-    </w:p>
-    <w:p>
-      <w:pPr>
-        <w:jc w:val="both"/>
-        <w:rPr>
-          <w:lang w:val="pt-PT"/>
-        </w:rPr>
-      </w:pPr>
-      <w:r>
-        <w:rPr>
-          <w:lang w:val="pt-PT"/>
-        </w:rPr>
-        <w:t xml:space="preserve">6.a) se o turista não preencher todos os dados no registro o sistema pergunta se quer </w:t>
-      </w:r>
-      <w:r>
-        <w:rPr>
-          <w:lang w:val="pt-PT"/>
-        </w:rPr>
-        <w:t>completar os dados.</w:t>
-      </w:r>
-    </w:p>
-    <w:p>
-      <w:pPr>
-        <w:jc w:val="both"/>
-        <w:rPr>
-          <w:lang w:val="pt-PT"/>
-        </w:rPr>
-      </w:pPr>
-      <w:r>
-        <w:rPr>
-          <w:b/>
-          <w:lang w:val="pt-PT"/>
-        </w:rPr>
-        <w:t>Suplementos:</w:t>
-      </w:r>
-      <w:r>
-        <w:rPr>
-          <w:lang w:val="pt-PT"/>
-        </w:rPr>
-        <w:t xml:space="preserve"> </w:t>
-      </w:r>
-    </w:p>
-    <w:p>
-      <w:pPr>
-        <w:jc w:val="both"/>
-        <w:rPr>
-          <w:lang w:val="pt-PT"/>
-        </w:rPr>
-      </w:pPr>
-      <w:r>
-        <w:rPr>
-          <w:b/>
-          <w:lang w:val="pt-PT"/>
-        </w:rPr>
         <w:t>Pós-condição:</w:t>
       </w:r>
       <w:r>
@@ -10168,8 +10097,6 @@
         </w:rPr>
         <w:t>pelo registro e deseja as boas vindas.</w:t>
       </w:r>
-      <w:bookmarkStart w:id="0" w:name="_GoBack"/>
-      <w:bookmarkEnd w:id="0"/>
     </w:p>
     <w:p>
       <w:pPr>
@@ -10192,7 +10119,7 @@
 </file>
 
 <file path=word/endnotes.xml><?xml version="1.0" encoding="utf-8"?>
-<w:endnotes xmlns:wpc="http://schemas.microsoft.com/office/word/2010/wordprocessingCanvas" xmlns:cx="http://schemas.microsoft.com/office/drawing/2014/chartex" xmlns:cx1="http://schemas.microsoft.com/office/drawing/2015/9/8/chartex" xmlns:mc="http://schemas.openxmlformats.org/markup-compatibility/2006" xmlns:o="urn:schemas-microsoft-com:office:office" xmlns:r="http://schemas.openxmlformats.org/officeDocument/2006/relationships" xmlns:m="http://schemas.openxmlformats.org/officeDocument/2006/math" xmlns:v="urn:schemas-microsoft-com:vml" xmlns:wp14="http://schemas.microsoft.com/office/word/2010/wordprocessingDrawing" xmlns:wp="http://schemas.openxmlformats.org/drawingml/2006/wordprocessingDrawing" xmlns:w10="urn:schemas-microsoft-com:office:word" xmlns:w="http://schemas.openxmlformats.org/wordprocessingml/2006/main" xmlns:w14="http://schemas.microsoft.com/office/word/2010/wordml" xmlns:w15="http://schemas.microsoft.com/office/word/2012/wordml" xmlns:w16se="http://schemas.microsoft.com/office/word/2015/wordml/symex" xmlns:wpg="http://schemas.microsoft.com/office/word/2010/wordprocessingGroup" xmlns:wpi="http://schemas.microsoft.com/office/word/2010/wordprocessingInk" xmlns:wne="http://schemas.microsoft.com/office/word/2006/wordml" xmlns:wps="http://schemas.microsoft.com/office/word/2010/wordprocessingShape" mc:Ignorable="w14 w15 w16se wp14">
+<w:endnotes xmlns:wpc="http://schemas.microsoft.com/office/word/2010/wordprocessingCanvas" xmlns:mc="http://schemas.openxmlformats.org/markup-compatibility/2006" xmlns:o="urn:schemas-microsoft-com:office:office" xmlns:r="http://schemas.openxmlformats.org/officeDocument/2006/relationships" xmlns:m="http://schemas.openxmlformats.org/officeDocument/2006/math" xmlns:v="urn:schemas-microsoft-com:vml" xmlns:wp14="http://schemas.microsoft.com/office/word/2010/wordprocessingDrawing" xmlns:wp="http://schemas.openxmlformats.org/drawingml/2006/wordprocessingDrawing" xmlns:w10="urn:schemas-microsoft-com:office:word" xmlns:w="http://schemas.openxmlformats.org/wordprocessingml/2006/main" xmlns:w14="http://schemas.microsoft.com/office/word/2010/wordml" xmlns:w15="http://schemas.microsoft.com/office/word/2012/wordml" xmlns:wpg="http://schemas.microsoft.com/office/word/2010/wordprocessingGroup" xmlns:wpi="http://schemas.microsoft.com/office/word/2010/wordprocessingInk" xmlns:wne="http://schemas.microsoft.com/office/word/2006/wordml" xmlns:wps="http://schemas.microsoft.com/office/word/2010/wordprocessingShape" mc:Ignorable="w14 w15 wp14">
   <w:endnote w:type="separator" w:id="-1">
     <w:p>
       <w:pPr>
@@ -10217,7 +10144,7 @@
 </file>
 
 <file path=word/footer1.xml><?xml version="1.0" encoding="utf-8"?>
-<w:ftr xmlns:wpc="http://schemas.microsoft.com/office/word/2010/wordprocessingCanvas" xmlns:cx="http://schemas.microsoft.com/office/drawing/2014/chartex" xmlns:cx1="http://schemas.microsoft.com/office/drawing/2015/9/8/chartex" xmlns:mc="http://schemas.openxmlformats.org/markup-compatibility/2006" xmlns:o="urn:schemas-microsoft-com:office:office" xmlns:r="http://schemas.openxmlformats.org/officeDocument/2006/relationships" xmlns:m="http://schemas.openxmlformats.org/officeDocument/2006/math" xmlns:v="urn:schemas-microsoft-com:vml" xmlns:wp14="http://schemas.microsoft.com/office/word/2010/wordprocessingDrawing" xmlns:wp="http://schemas.openxmlformats.org/drawingml/2006/wordprocessingDrawing" xmlns:w10="urn:schemas-microsoft-com:office:word" xmlns:w="http://schemas.openxmlformats.org/wordprocessingml/2006/main" xmlns:w14="http://schemas.microsoft.com/office/word/2010/wordml" xmlns:w15="http://schemas.microsoft.com/office/word/2012/wordml" xmlns:w16se="http://schemas.microsoft.com/office/word/2015/wordml/symex" xmlns:wpg="http://schemas.microsoft.com/office/word/2010/wordprocessingGroup" xmlns:wpi="http://schemas.microsoft.com/office/word/2010/wordprocessingInk" xmlns:wne="http://schemas.microsoft.com/office/word/2006/wordml" xmlns:wps="http://schemas.microsoft.com/office/word/2010/wordprocessingShape" mc:Ignorable="w14 w15 w16se wp14">
+<w:ftr xmlns:wpc="http://schemas.microsoft.com/office/word/2010/wordprocessingCanvas" xmlns:mc="http://schemas.openxmlformats.org/markup-compatibility/2006" xmlns:o="urn:schemas-microsoft-com:office:office" xmlns:r="http://schemas.openxmlformats.org/officeDocument/2006/relationships" xmlns:m="http://schemas.openxmlformats.org/officeDocument/2006/math" xmlns:v="urn:schemas-microsoft-com:vml" xmlns:wp14="http://schemas.microsoft.com/office/word/2010/wordprocessingDrawing" xmlns:wp="http://schemas.openxmlformats.org/drawingml/2006/wordprocessingDrawing" xmlns:w10="urn:schemas-microsoft-com:office:word" xmlns:w="http://schemas.openxmlformats.org/wordprocessingml/2006/main" xmlns:w14="http://schemas.microsoft.com/office/word/2010/wordml" xmlns:w15="http://schemas.microsoft.com/office/word/2012/wordml" xmlns:wpg="http://schemas.microsoft.com/office/word/2010/wordprocessingGroup" xmlns:wpi="http://schemas.microsoft.com/office/word/2010/wordprocessingInk" xmlns:wne="http://schemas.microsoft.com/office/word/2006/wordml" xmlns:wps="http://schemas.microsoft.com/office/word/2010/wordprocessingShape" mc:Ignorable="w14 w15 wp14">
   <w:sdt>
     <w:sdtPr>
       <w:id w:val="-1107267910"/>
@@ -10250,7 +10177,7 @@
           <w:rPr>
             <w:noProof/>
           </w:rPr>
-          <w:t>6</w:t>
+          <w:t>3</w:t>
         </w:r>
         <w:r>
           <w:rPr>
@@ -10270,7 +10197,7 @@
 </file>
 
 <file path=word/footnotes.xml><?xml version="1.0" encoding="utf-8"?>
-<w:footnotes xmlns:wpc="http://schemas.microsoft.com/office/word/2010/wordprocessingCanvas" xmlns:cx="http://schemas.microsoft.com/office/drawing/2014/chartex" xmlns:cx1="http://schemas.microsoft.com/office/drawing/2015/9/8/chartex" xmlns:mc="http://schemas.openxmlformats.org/markup-compatibility/2006" xmlns:o="urn:schemas-microsoft-com:office:office" xmlns:r="http://schemas.openxmlformats.org/officeDocument/2006/relationships" xmlns:m="http://schemas.openxmlformats.org/officeDocument/2006/math" xmlns:v="urn:schemas-microsoft-com:vml" xmlns:wp14="http://schemas.microsoft.com/office/word/2010/wordprocessingDrawing" xmlns:wp="http://schemas.openxmlformats.org/drawingml/2006/wordprocessingDrawing" xmlns:w10="urn:schemas-microsoft-com:office:word" xmlns:w="http://schemas.openxmlformats.org/wordprocessingml/2006/main" xmlns:w14="http://schemas.microsoft.com/office/word/2010/wordml" xmlns:w15="http://schemas.microsoft.com/office/word/2012/wordml" xmlns:w16se="http://schemas.microsoft.com/office/word/2015/wordml/symex" xmlns:wpg="http://schemas.microsoft.com/office/word/2010/wordprocessingGroup" xmlns:wpi="http://schemas.microsoft.com/office/word/2010/wordprocessingInk" xmlns:wne="http://schemas.microsoft.com/office/word/2006/wordml" xmlns:wps="http://schemas.microsoft.com/office/word/2010/wordprocessingShape" mc:Ignorable="w14 w15 w16se wp14">
+<w:footnotes xmlns:wpc="http://schemas.microsoft.com/office/word/2010/wordprocessingCanvas" xmlns:mc="http://schemas.openxmlformats.org/markup-compatibility/2006" xmlns:o="urn:schemas-microsoft-com:office:office" xmlns:r="http://schemas.openxmlformats.org/officeDocument/2006/relationships" xmlns:m="http://schemas.openxmlformats.org/officeDocument/2006/math" xmlns:v="urn:schemas-microsoft-com:vml" xmlns:wp14="http://schemas.microsoft.com/office/word/2010/wordprocessingDrawing" xmlns:wp="http://schemas.openxmlformats.org/drawingml/2006/wordprocessingDrawing" xmlns:w10="urn:schemas-microsoft-com:office:word" xmlns:w="http://schemas.openxmlformats.org/wordprocessingml/2006/main" xmlns:w14="http://schemas.microsoft.com/office/word/2010/wordml" xmlns:w15="http://schemas.microsoft.com/office/word/2012/wordml" xmlns:wpg="http://schemas.microsoft.com/office/word/2010/wordprocessingGroup" xmlns:wpi="http://schemas.microsoft.com/office/word/2010/wordprocessingInk" xmlns:wne="http://schemas.microsoft.com/office/word/2006/wordml" xmlns:wps="http://schemas.microsoft.com/office/word/2010/wordprocessingShape" mc:Ignorable="w14 w15 wp14">
   <w:footnote w:type="separator" w:id="-1">
     <w:p>
       <w:pPr>
@@ -10295,8 +10222,8 @@
 </file>
 
 <file path=word/numbering.xml><?xml version="1.0" encoding="utf-8"?>
-<w:numbering xmlns:wpc="http://schemas.microsoft.com/office/word/2010/wordprocessingCanvas" xmlns:cx="http://schemas.microsoft.com/office/drawing/2014/chartex" xmlns:cx1="http://schemas.microsoft.com/office/drawing/2015/9/8/chartex" xmlns:mc="http://schemas.openxmlformats.org/markup-compatibility/2006" xmlns:o="urn:schemas-microsoft-com:office:office" xmlns:r="http://schemas.openxmlformats.org/officeDocument/2006/relationships" xmlns:m="http://schemas.openxmlformats.org/officeDocument/2006/math" xmlns:v="urn:schemas-microsoft-com:vml" xmlns:wp14="http://schemas.microsoft.com/office/word/2010/wordprocessingDrawing" xmlns:wp="http://schemas.openxmlformats.org/drawingml/2006/wordprocessingDrawing" xmlns:w10="urn:schemas-microsoft-com:office:word" xmlns:w="http://schemas.openxmlformats.org/wordprocessingml/2006/main" xmlns:w14="http://schemas.microsoft.com/office/word/2010/wordml" xmlns:w15="http://schemas.microsoft.com/office/word/2012/wordml" xmlns:w16se="http://schemas.microsoft.com/office/word/2015/wordml/symex" xmlns:wpg="http://schemas.microsoft.com/office/word/2010/wordprocessingGroup" xmlns:wpi="http://schemas.microsoft.com/office/word/2010/wordprocessingInk" xmlns:wne="http://schemas.microsoft.com/office/word/2006/wordml" xmlns:wps="http://schemas.microsoft.com/office/word/2010/wordprocessingShape" mc:Ignorable="w14 w15 w16se wp14">
-  <w:abstractNum w:abstractNumId="0" w15:restartNumberingAfterBreak="0">
+<w:numbering xmlns:wpc="http://schemas.microsoft.com/office/word/2010/wordprocessingCanvas" xmlns:mc="http://schemas.openxmlformats.org/markup-compatibility/2006" xmlns:o="urn:schemas-microsoft-com:office:office" xmlns:r="http://schemas.openxmlformats.org/officeDocument/2006/relationships" xmlns:m="http://schemas.openxmlformats.org/officeDocument/2006/math" xmlns:v="urn:schemas-microsoft-com:vml" xmlns:wp14="http://schemas.microsoft.com/office/word/2010/wordprocessingDrawing" xmlns:wp="http://schemas.openxmlformats.org/drawingml/2006/wordprocessingDrawing" xmlns:w10="urn:schemas-microsoft-com:office:word" xmlns:w="http://schemas.openxmlformats.org/wordprocessingml/2006/main" xmlns:w14="http://schemas.microsoft.com/office/word/2010/wordml" xmlns:w15="http://schemas.microsoft.com/office/word/2012/wordml" xmlns:wpg="http://schemas.microsoft.com/office/word/2010/wordprocessingGroup" xmlns:wpi="http://schemas.microsoft.com/office/word/2010/wordprocessingInk" xmlns:wne="http://schemas.microsoft.com/office/word/2006/wordml" xmlns:wps="http://schemas.microsoft.com/office/word/2010/wordprocessingShape" mc:Ignorable="w14 w15 wp14">
+  <w:abstractNum w:abstractNumId="0">
     <w:nsid w:val="171405C8"/>
     <w:multiLevelType w:val="hybridMultilevel"/>
     <w:tmpl w:val="F18AD92A"/>
@@ -10409,7 +10336,7 @@
       </w:rPr>
     </w:lvl>
   </w:abstractNum>
-  <w:abstractNum w:abstractNumId="1" w15:restartNumberingAfterBreak="0">
+  <w:abstractNum w:abstractNumId="1">
     <w:nsid w:val="67092218"/>
     <w:multiLevelType w:val="hybridMultilevel"/>
     <w:tmpl w:val="3FD05872"/>
@@ -10532,7 +10459,7 @@
 </file>
 
 <file path=word/styles.xml><?xml version="1.0" encoding="utf-8"?>
-<w:styles xmlns:mc="http://schemas.openxmlformats.org/markup-compatibility/2006" xmlns:r="http://schemas.openxmlformats.org/officeDocument/2006/relationships" xmlns:w="http://schemas.openxmlformats.org/wordprocessingml/2006/main" xmlns:w14="http://schemas.microsoft.com/office/word/2010/wordml" xmlns:w15="http://schemas.microsoft.com/office/word/2012/wordml" xmlns:w16se="http://schemas.microsoft.com/office/word/2015/wordml/symex" mc:Ignorable="w14 w15 w16se">
+<w:styles xmlns:mc="http://schemas.openxmlformats.org/markup-compatibility/2006" xmlns:r="http://schemas.openxmlformats.org/officeDocument/2006/relationships" xmlns:w="http://schemas.openxmlformats.org/wordprocessingml/2006/main" xmlns:w14="http://schemas.microsoft.com/office/word/2010/wordml" xmlns:w15="http://schemas.microsoft.com/office/word/2012/wordml" mc:Ignorable="w14 w15">
   <w:docDefaults>
     <w:rPrDefault>
       <w:rPr>
@@ -11119,6 +11046,7 @@
       <w:spacing w:after="0" w:line="240" w:lineRule="auto"/>
     </w:pPr>
     <w:tblPr>
+      <w:tblInd w:w="0" w:type="dxa"/>
       <w:tblBorders>
         <w:top w:val="single" w:sz="4" w:space="0" w:color="auto"/>
         <w:left w:val="single" w:sz="4" w:space="0" w:color="auto"/>
@@ -11127,6 +11055,12 @@
         <w:insideH w:val="single" w:sz="4" w:space="0" w:color="auto"/>
         <w:insideV w:val="single" w:sz="4" w:space="0" w:color="auto"/>
       </w:tblBorders>
+      <w:tblCellMar>
+        <w:top w:w="0" w:type="dxa"/>
+        <w:left w:w="108" w:type="dxa"/>
+        <w:bottom w:w="0" w:type="dxa"/>
+        <w:right w:w="108" w:type="dxa"/>
+      </w:tblCellMar>
     </w:tblPr>
   </w:style>
   <w:style w:type="character" w:customStyle="1" w:styleId="Cabealho2Carter">
@@ -11422,7 +11356,7 @@
 </file>
 
 <file path=customXml/itemProps1.xml><?xml version="1.0" encoding="utf-8"?>
-<ds:datastoreItem xmlns:ds="http://schemas.openxmlformats.org/officeDocument/2006/customXml" ds:itemID="{2CCBB9C4-7DD9-4F31-9D7E-9993B6E6A61F}">
+<ds:datastoreItem xmlns:ds="http://schemas.openxmlformats.org/officeDocument/2006/customXml" ds:itemID="{11F3E5C6-E680-4BDE-96E1-239551DA1B89}">
   <ds:schemaRefs>
     <ds:schemaRef ds:uri="http://schemas.openxmlformats.org/officeDocument/2006/bibliography"/>
   </ds:schemaRefs>

</xml_diff>

<commit_message>
ESII Relatório versão final
</commit_message>
<xml_diff>
--- a/doc/Eng. Soft 2/relatorio.docx
+++ b/doc/Eng. Soft 2/relatorio.docx
@@ -11693,8 +11693,8 @@
           <w:lang w:val="pt-PT"/>
         </w:rPr>
       </w:pPr>
-      <w:bookmarkStart w:id="17" w:name="_Toc503091355"/>
-      <w:bookmarkStart w:id="18" w:name="_Toc503810253"/>
+      <w:bookmarkStart w:id="17" w:name="_Toc503810253"/>
+      <w:bookmarkStart w:id="18" w:name="_Toc503091355"/>
       <w:r>
         <w:rPr>
           <w:lang w:val="pt-PT"/>
@@ -11702,54 +11702,54 @@
         <w:lastRenderedPageBreak/>
         <w:t>4. Análise de requisitos</w:t>
       </w:r>
+      <w:bookmarkEnd w:id="17"/>
+    </w:p>
+    <w:p>
+      <w:pPr>
+        <w:rPr>
+          <w:lang w:val="pt-PT"/>
+        </w:rPr>
+      </w:pPr>
+    </w:p>
+    <w:p>
+      <w:pPr>
+        <w:pStyle w:val="Heading2"/>
+        <w:rPr>
+          <w:lang w:val="pt-PT"/>
+        </w:rPr>
+      </w:pPr>
+      <w:bookmarkStart w:id="19" w:name="_Toc503810254"/>
+      <w:r>
+        <w:rPr>
+          <w:lang w:val="pt-PT"/>
+        </w:rPr>
+        <w:t>4</w:t>
+      </w:r>
+      <w:r>
+        <w:rPr>
+          <w:lang w:val="pt-PT"/>
+        </w:rPr>
+        <w:t>.</w:t>
+      </w:r>
+      <w:r>
+        <w:rPr>
+          <w:lang w:val="pt-PT"/>
+        </w:rPr>
+        <w:t>1.</w:t>
+      </w:r>
+      <w:r>
+        <w:rPr>
+          <w:lang w:val="pt-PT"/>
+        </w:rPr>
+        <w:t xml:space="preserve"> </w:t>
+      </w:r>
+      <w:r>
+        <w:rPr>
+          <w:lang w:val="pt-PT"/>
+        </w:rPr>
+        <w:t xml:space="preserve">Tabela de </w:t>
+      </w:r>
       <w:bookmarkEnd w:id="18"/>
-    </w:p>
-    <w:p>
-      <w:pPr>
-        <w:rPr>
-          <w:lang w:val="pt-PT"/>
-        </w:rPr>
-      </w:pPr>
-    </w:p>
-    <w:p>
-      <w:pPr>
-        <w:pStyle w:val="Heading2"/>
-        <w:rPr>
-          <w:lang w:val="pt-PT"/>
-        </w:rPr>
-      </w:pPr>
-      <w:bookmarkStart w:id="19" w:name="_Toc503810254"/>
-      <w:r>
-        <w:rPr>
-          <w:lang w:val="pt-PT"/>
-        </w:rPr>
-        <w:t>4</w:t>
-      </w:r>
-      <w:r>
-        <w:rPr>
-          <w:lang w:val="pt-PT"/>
-        </w:rPr>
-        <w:t>.</w:t>
-      </w:r>
-      <w:r>
-        <w:rPr>
-          <w:lang w:val="pt-PT"/>
-        </w:rPr>
-        <w:t>1.</w:t>
-      </w:r>
-      <w:r>
-        <w:rPr>
-          <w:lang w:val="pt-PT"/>
-        </w:rPr>
-        <w:t xml:space="preserve"> </w:t>
-      </w:r>
-      <w:r>
-        <w:rPr>
-          <w:lang w:val="pt-PT"/>
-        </w:rPr>
-        <w:t xml:space="preserve">Tabela de </w:t>
-      </w:r>
-      <w:bookmarkEnd w:id="17"/>
       <w:r>
         <w:rPr>
           <w:lang w:val="pt-PT"/>
@@ -14140,15 +14140,15 @@
           <w:lang w:val="pt-PT"/>
         </w:rPr>
       </w:pPr>
-      <w:bookmarkStart w:id="32" w:name="_Toc503091360"/>
-      <w:bookmarkStart w:id="33" w:name="_Toc503807687"/>
+      <w:bookmarkStart w:id="32" w:name="_Toc503807687"/>
+      <w:bookmarkStart w:id="33" w:name="_Toc503091360"/>
       <w:r>
         <w:rPr>
           <w:lang w:val="pt-PT"/>
         </w:rPr>
         <w:t>Fig. 4 - Diagrama de classes parcial - CRUD Trilho</w:t>
       </w:r>
-      <w:bookmarkEnd w:id="33"/>
+      <w:bookmarkEnd w:id="32"/>
       <w:r>
         <w:rPr>
           <w:lang w:val="pt-PT"/>
@@ -14195,7 +14195,7 @@
         </w:rPr>
         <w:t>Criar Trilho</w:t>
       </w:r>
-      <w:bookmarkEnd w:id="32"/>
+      <w:bookmarkEnd w:id="33"/>
       <w:bookmarkEnd w:id="34"/>
     </w:p>
     <w:p>
@@ -19465,8 +19465,8 @@
         </w:rPr>
       </w:pPr>
       <w:bookmarkStart w:id="70" w:name="_Toc503091378"/>
-      <w:bookmarkStart w:id="71" w:name="_Toc503091405"/>
-      <w:bookmarkStart w:id="72" w:name="_Toc503810275"/>
+      <w:bookmarkStart w:id="71" w:name="_Toc503810275"/>
+      <w:bookmarkStart w:id="72" w:name="_Toc503091405"/>
       <w:r>
         <w:rPr>
           <w:lang w:val="pt-PT"/>
@@ -19475,7 +19475,7 @@
         <w:t>4.5. Diagrama de classes global</w:t>
       </w:r>
       <w:bookmarkEnd w:id="70"/>
-      <w:bookmarkEnd w:id="72"/>
+      <w:bookmarkEnd w:id="71"/>
     </w:p>
     <w:p>
       <w:pPr>
@@ -19505,10 +19505,10 @@
           <w:lang w:eastAsia="en-GB"/>
         </w:rPr>
         <w:drawing>
-          <wp:inline distT="0" distB="0" distL="0" distR="0" wp14:anchorId="1E41AE6E" wp14:editId="66909BE1">
-            <wp:extent cx="5727700" cy="7951470"/>
-            <wp:effectExtent l="0" t="0" r="6350" b="0"/>
-            <wp:docPr id="23" name="Picture 23" descr="C:\Users\rf\Documents\GitHub\Trails4Health\doc\Eng. Soft 2\Diagramas\diagramaClassesGlobal.emf"/>
+          <wp:inline distT="0" distB="0" distL="0" distR="0" wp14:anchorId="2A90D7B1" wp14:editId="0FD4AC7A">
+            <wp:extent cx="5725160" cy="7951470"/>
+            <wp:effectExtent l="0" t="0" r="8890" b="0"/>
+            <wp:docPr id="13" name="Picture 13" descr="C:\Users\rf\Documents\GitHub\Trails4Health\doc\Eng. Soft 2\Diagramas\diagramaClassesGlobal.emf"/>
             <wp:cNvGraphicFramePr>
               <a:graphicFrameLocks xmlns:a="http://schemas.openxmlformats.org/drawingml/2006/main" noChangeAspect="1"/>
             </wp:cNvGraphicFramePr>
@@ -19516,7 +19516,7 @@
               <a:graphicData uri="http://schemas.openxmlformats.org/drawingml/2006/picture">
                 <pic:pic xmlns:pic="http://schemas.openxmlformats.org/drawingml/2006/picture">
                   <pic:nvPicPr>
-                    <pic:cNvPr id="0" name="Picture 4" descr="C:\Users\rf\Documents\GitHub\Trails4Health\doc\Eng. Soft 2\Diagramas\diagramaClassesGlobal.emf"/>
+                    <pic:cNvPr id="0" name="Picture 1" descr="C:\Users\rf\Documents\GitHub\Trails4Health\doc\Eng. Soft 2\Diagramas\diagramaClassesGlobal.emf"/>
                     <pic:cNvPicPr>
                       <a:picLocks noChangeAspect="1" noChangeArrowheads="1"/>
                     </pic:cNvPicPr>
@@ -19537,7 +19537,7 @@
                   <pic:spPr bwMode="auto">
                     <a:xfrm>
                       <a:off x="0" y="0"/>
-                      <a:ext cx="5727700" cy="7951470"/>
+                      <a:ext cx="5725160" cy="7951470"/>
                     </a:xfrm>
                     <a:prstGeom prst="rect">
                       <a:avLst/>
@@ -19553,6 +19553,8 @@
           </wp:inline>
         </w:drawing>
       </w:r>
+      <w:bookmarkStart w:id="73" w:name="_GoBack"/>
+      <w:bookmarkEnd w:id="73"/>
     </w:p>
     <w:p>
       <w:pPr>
@@ -19561,7 +19563,7 @@
           <w:lang w:val="pt-PT"/>
         </w:rPr>
       </w:pPr>
-      <w:bookmarkStart w:id="73" w:name="_Toc503807695"/>
+      <w:bookmarkStart w:id="74" w:name="_Toc503807695"/>
       <w:r>
         <w:rPr>
           <w:lang w:val="pt-PT"/>
@@ -19580,7 +19582,7 @@
         </w:rPr>
         <w:t xml:space="preserve"> - Diagrama de classes global</w:t>
       </w:r>
-      <w:bookmarkEnd w:id="73"/>
+      <w:bookmarkEnd w:id="74"/>
       <w:r>
         <w:rPr>
           <w:lang w:val="pt-PT"/>
@@ -19595,7 +19597,7 @@
           <w:lang w:val="pt-PT"/>
         </w:rPr>
       </w:pPr>
-      <w:bookmarkStart w:id="74" w:name="_Toc503810276"/>
+      <w:bookmarkStart w:id="75" w:name="_Toc503810276"/>
       <w:r>
         <w:rPr>
           <w:lang w:val="pt-PT"/>
@@ -19633,14 +19635,14 @@
         </w:rPr>
         <w:t>stados</w:t>
       </w:r>
-      <w:bookmarkEnd w:id="71"/>
+      <w:bookmarkEnd w:id="72"/>
       <w:r>
         <w:rPr>
           <w:lang w:val="pt-PT"/>
         </w:rPr>
         <w:t xml:space="preserve"> - Avaliar Guia</w:t>
       </w:r>
-      <w:bookmarkEnd w:id="74"/>
+      <w:bookmarkEnd w:id="75"/>
     </w:p>
     <w:p>
       <w:pPr>
@@ -19717,14 +19719,14 @@
           <w:lang w:val="pt-PT"/>
         </w:rPr>
       </w:pPr>
-      <w:bookmarkStart w:id="75" w:name="_Toc503807696"/>
+      <w:bookmarkStart w:id="76" w:name="_Toc503807696"/>
       <w:r>
         <w:rPr>
           <w:lang w:val="pt-PT"/>
         </w:rPr>
         <w:t>Fig. 13 - Diagrama de estados - Avaliar Guia</w:t>
       </w:r>
-      <w:bookmarkEnd w:id="75"/>
+      <w:bookmarkEnd w:id="76"/>
     </w:p>
     <w:p>
       <w:pPr>
@@ -19809,8 +19811,8 @@
           <w:lang w:val="pt-PT"/>
         </w:rPr>
       </w:pPr>
-      <w:bookmarkStart w:id="76" w:name="_Toc503091379"/>
-      <w:bookmarkStart w:id="77" w:name="_Toc503810277"/>
+      <w:bookmarkStart w:id="77" w:name="_Toc503091379"/>
+      <w:bookmarkStart w:id="78" w:name="_Toc503810277"/>
       <w:r>
         <w:rPr>
           <w:lang w:val="pt-PT"/>
@@ -19860,8 +19862,8 @@
         </w:rPr>
         <w:t>classes</w:t>
       </w:r>
-      <w:bookmarkEnd w:id="76"/>
       <w:bookmarkEnd w:id="77"/>
+      <w:bookmarkEnd w:id="78"/>
     </w:p>
     <w:p>
       <w:pPr>
@@ -19877,8 +19879,8 @@
           <w:lang w:val="pt-PT"/>
         </w:rPr>
       </w:pPr>
-      <w:bookmarkStart w:id="78" w:name="_Toc503091381"/>
       <w:bookmarkStart w:id="79" w:name="_Toc503810278"/>
+      <w:bookmarkStart w:id="80" w:name="_Toc503091381"/>
       <w:r>
         <w:rPr>
           <w:lang w:val="pt-PT"/>
@@ -19922,7 +19924,7 @@
         </w:rPr>
         <w:t xml:space="preserve"> </w:t>
       </w:r>
-      <w:bookmarkEnd w:id="78"/>
+      <w:bookmarkEnd w:id="80"/>
     </w:p>
     <w:p>
       <w:pPr>
@@ -22101,8 +22103,8 @@
           <w:lang w:val="pt-PT"/>
         </w:rPr>
       </w:pPr>
-      <w:bookmarkStart w:id="80" w:name="_Toc503091382"/>
-      <w:bookmarkStart w:id="81" w:name="_Toc503810279"/>
+      <w:bookmarkStart w:id="81" w:name="_Toc503091382"/>
+      <w:bookmarkStart w:id="82" w:name="_Toc503810279"/>
       <w:r>
         <w:rPr>
           <w:lang w:val="pt-PT"/>
@@ -22128,8 +22130,8 @@
         </w:rPr>
         <w:t>classe Trilho</w:t>
       </w:r>
-      <w:bookmarkEnd w:id="80"/>
       <w:bookmarkEnd w:id="81"/>
+      <w:bookmarkEnd w:id="82"/>
       <w:r>
         <w:rPr>
           <w:color w:val="FF0000"/>
@@ -24539,8 +24541,8 @@
           <w:lang w:val="pt-PT"/>
         </w:rPr>
       </w:pPr>
-      <w:bookmarkStart w:id="82" w:name="_Toc503091383"/>
-      <w:bookmarkStart w:id="83" w:name="_Toc503810280"/>
+      <w:bookmarkStart w:id="83" w:name="_Toc503091383"/>
+      <w:bookmarkStart w:id="84" w:name="_Toc503810280"/>
       <w:r>
         <w:rPr>
           <w:lang w:val="pt-PT"/>
@@ -24571,8 +24573,8 @@
         </w:rPr>
         <w:t xml:space="preserve"> participa</w:t>
       </w:r>
-      <w:bookmarkEnd w:id="82"/>
       <w:bookmarkEnd w:id="83"/>
+      <w:bookmarkEnd w:id="84"/>
     </w:p>
     <w:p>
       <w:pPr>
@@ -24824,8 +24826,8 @@
           <w:lang w:val="pt-PT"/>
         </w:rPr>
       </w:pPr>
-      <w:bookmarkStart w:id="84" w:name="_Toc503091385"/>
-      <w:bookmarkStart w:id="85" w:name="_Toc503810281"/>
+      <w:bookmarkStart w:id="85" w:name="_Toc503091385"/>
+      <w:bookmarkStart w:id="86" w:name="_Toc503810281"/>
       <w:r>
         <w:rPr>
           <w:lang w:val="pt-PT"/>
@@ -24850,8 +24852,8 @@
         </w:rPr>
         <w:t xml:space="preserve"> - classe Estado</w:t>
       </w:r>
-      <w:bookmarkEnd w:id="84"/>
       <w:bookmarkEnd w:id="85"/>
+      <w:bookmarkEnd w:id="86"/>
     </w:p>
     <w:p>
       <w:pPr>
@@ -25402,8 +25404,8 @@
           <w:lang w:val="pt-PT"/>
         </w:rPr>
       </w:pPr>
-      <w:bookmarkStart w:id="86" w:name="_Toc503091386"/>
-      <w:bookmarkStart w:id="87" w:name="_Toc503810282"/>
+      <w:bookmarkStart w:id="87" w:name="_Toc503091386"/>
+      <w:bookmarkStart w:id="88" w:name="_Toc503810282"/>
       <w:r>
         <w:rPr>
           <w:lang w:val="pt-PT"/>
@@ -25417,8 +25419,8 @@
         </w:rPr>
         <w:t xml:space="preserve"> - classe Estado</w:t>
       </w:r>
-      <w:bookmarkEnd w:id="86"/>
       <w:bookmarkEnd w:id="87"/>
+      <w:bookmarkEnd w:id="88"/>
     </w:p>
     <w:p>
       <w:pPr>
@@ -25603,8 +25605,8 @@
           <w:lang w:val="pt-PT"/>
         </w:rPr>
       </w:pPr>
-      <w:bookmarkStart w:id="88" w:name="_Toc503091387"/>
-      <w:bookmarkStart w:id="89" w:name="_Toc503810283"/>
+      <w:bookmarkStart w:id="89" w:name="_Toc503091387"/>
+      <w:bookmarkStart w:id="90" w:name="_Toc503810283"/>
       <w:r>
         <w:rPr>
           <w:lang w:val="pt-PT"/>
@@ -25635,8 +25637,8 @@
         </w:rPr>
         <w:t xml:space="preserve"> participa</w:t>
       </w:r>
-      <w:bookmarkEnd w:id="88"/>
       <w:bookmarkEnd w:id="89"/>
+      <w:bookmarkEnd w:id="90"/>
     </w:p>
     <w:p>
       <w:pPr>
@@ -25846,8 +25848,8 @@
       <w:pPr>
         <w:pStyle w:val="Heading3"/>
       </w:pPr>
-      <w:bookmarkStart w:id="90" w:name="_Toc503091389"/>
-      <w:bookmarkStart w:id="91" w:name="_Toc503810284"/>
+      <w:bookmarkStart w:id="91" w:name="_Toc503091389"/>
+      <w:bookmarkStart w:id="92" w:name="_Toc503810284"/>
       <w:r>
         <w:rPr>
           <w:lang w:val="pt-PT"/>
@@ -25866,11 +25868,11 @@
       <w:r>
         <w:t>ados</w:t>
       </w:r>
-      <w:bookmarkEnd w:id="90"/>
+      <w:bookmarkEnd w:id="91"/>
       <w:r>
         <w:t xml:space="preserve"> - classe EstadoTrilho</w:t>
       </w:r>
-      <w:bookmarkEnd w:id="91"/>
+      <w:bookmarkEnd w:id="92"/>
     </w:p>
     <w:p>
       <w:pPr>
@@ -27123,7 +27125,7 @@
           <w:lang w:val="pt-PT"/>
         </w:rPr>
       </w:pPr>
-      <w:bookmarkStart w:id="92" w:name="_Toc503091390"/>
+      <w:bookmarkStart w:id="93" w:name="_Toc503091390"/>
     </w:p>
     <w:p>
       <w:pPr>
@@ -27143,7 +27145,7 @@
       <w:pPr>
         <w:pStyle w:val="Heading3"/>
       </w:pPr>
-      <w:bookmarkStart w:id="93" w:name="_Toc503810285"/>
+      <w:bookmarkStart w:id="94" w:name="_Toc503810285"/>
       <w:r>
         <w:rPr>
           <w:lang w:val="pt-PT"/>
@@ -27157,8 +27159,8 @@
         </w:rPr>
         <w:t xml:space="preserve"> - classe EstadoTrilho</w:t>
       </w:r>
-      <w:bookmarkEnd w:id="92"/>
       <w:bookmarkEnd w:id="93"/>
+      <w:bookmarkEnd w:id="94"/>
     </w:p>
     <w:p>
       <w:pPr>
@@ -27651,8 +27653,8 @@
           <w:lang w:val="pt-PT"/>
         </w:rPr>
       </w:pPr>
-      <w:bookmarkStart w:id="94" w:name="_Toc503091391"/>
-      <w:bookmarkStart w:id="95" w:name="_Toc503810286"/>
+      <w:bookmarkStart w:id="95" w:name="_Toc503091391"/>
+      <w:bookmarkStart w:id="96" w:name="_Toc503810286"/>
       <w:r>
         <w:rPr>
           <w:lang w:val="pt-PT"/>
@@ -27677,8 +27679,8 @@
         </w:rPr>
         <w:t xml:space="preserve"> participa</w:t>
       </w:r>
-      <w:bookmarkEnd w:id="94"/>
       <w:bookmarkEnd w:id="95"/>
+      <w:bookmarkEnd w:id="96"/>
     </w:p>
     <w:p>
       <w:pPr>
@@ -27876,7 +27878,7 @@
           <w:lang w:val="pt-PT"/>
         </w:rPr>
       </w:pPr>
-      <w:bookmarkStart w:id="96" w:name="_Toc503091392"/>
+      <w:bookmarkStart w:id="97" w:name="_Toc503091392"/>
     </w:p>
     <w:p>
       <w:pPr>
@@ -27885,9 +27887,9 @@
           <w:lang w:val="pt-PT"/>
         </w:rPr>
       </w:pPr>
-      <w:bookmarkStart w:id="97" w:name="_Toc503091393"/>
-      <w:bookmarkStart w:id="98" w:name="_Toc503810287"/>
-      <w:bookmarkEnd w:id="96"/>
+      <w:bookmarkStart w:id="98" w:name="_Toc503091393"/>
+      <w:bookmarkStart w:id="99" w:name="_Toc503810287"/>
+      <w:bookmarkEnd w:id="97"/>
       <w:r>
         <w:rPr>
           <w:lang w:val="pt-PT"/>
@@ -27912,8 +27914,8 @@
         </w:rPr>
         <w:t xml:space="preserve"> - classe Dificuldade</w:t>
       </w:r>
-      <w:bookmarkEnd w:id="97"/>
       <w:bookmarkEnd w:id="98"/>
+      <w:bookmarkEnd w:id="99"/>
     </w:p>
     <w:p>
       <w:pPr>
@@ -28652,7 +28654,7 @@
           <w:lang w:val="pt-PT"/>
         </w:rPr>
       </w:pPr>
-      <w:bookmarkStart w:id="99" w:name="_Toc503091394"/>
+      <w:bookmarkStart w:id="100" w:name="_Toc503091394"/>
     </w:p>
     <w:p>
       <w:pPr>
@@ -28668,7 +28670,7 @@
           <w:lang w:val="pt-PT"/>
         </w:rPr>
       </w:pPr>
-      <w:bookmarkStart w:id="100" w:name="_Toc503810288"/>
+      <w:bookmarkStart w:id="101" w:name="_Toc503810288"/>
       <w:r>
         <w:rPr>
           <w:lang w:val="pt-PT"/>
@@ -28682,8 +28684,8 @@
         </w:rPr>
         <w:t xml:space="preserve"> - classe Dificuldade</w:t>
       </w:r>
-      <w:bookmarkEnd w:id="99"/>
       <w:bookmarkEnd w:id="100"/>
+      <w:bookmarkEnd w:id="101"/>
     </w:p>
     <w:p>
       <w:pPr>
@@ -28877,8 +28879,8 @@
           <w:lang w:val="pt-PT"/>
         </w:rPr>
       </w:pPr>
-      <w:bookmarkStart w:id="101" w:name="_Toc503091395"/>
-      <w:bookmarkStart w:id="102" w:name="_Toc503810289"/>
+      <w:bookmarkStart w:id="102" w:name="_Toc503091395"/>
+      <w:bookmarkStart w:id="103" w:name="_Toc503810289"/>
       <w:r>
         <w:rPr>
           <w:lang w:val="pt-PT"/>
@@ -28903,8 +28905,8 @@
         </w:rPr>
         <w:t xml:space="preserve"> participa</w:t>
       </w:r>
-      <w:bookmarkEnd w:id="101"/>
       <w:bookmarkEnd w:id="102"/>
+      <w:bookmarkEnd w:id="103"/>
     </w:p>
     <w:p>
       <w:pPr>
@@ -29080,7 +29082,7 @@
           <w:lang w:val="pt-PT"/>
         </w:rPr>
       </w:pPr>
-      <w:bookmarkStart w:id="103" w:name="_Toc503091397"/>
+      <w:bookmarkStart w:id="104" w:name="_Toc503091397"/>
     </w:p>
     <w:p>
       <w:pPr>
@@ -29089,21 +29091,21 @@
           <w:lang w:val="pt-PT"/>
         </w:rPr>
       </w:pPr>
-      <w:bookmarkStart w:id="104" w:name="_Toc503810290"/>
+      <w:bookmarkStart w:id="105" w:name="_Toc503810290"/>
       <w:r>
         <w:rPr>
           <w:lang w:val="pt-PT"/>
         </w:rPr>
         <w:t>Dicionário de dados</w:t>
       </w:r>
-      <w:bookmarkEnd w:id="103"/>
+      <w:bookmarkEnd w:id="104"/>
       <w:r>
         <w:rPr>
           <w:lang w:val="pt-PT"/>
         </w:rPr>
         <w:t xml:space="preserve"> - classe Turista</w:t>
       </w:r>
-      <w:bookmarkEnd w:id="104"/>
+      <w:bookmarkEnd w:id="105"/>
     </w:p>
     <w:p>
       <w:pPr>
@@ -30591,7 +30593,7 @@
           <w:lang w:val="pt-PT"/>
         </w:rPr>
       </w:pPr>
-      <w:bookmarkStart w:id="105" w:name="_Toc503810291"/>
+      <w:bookmarkStart w:id="106" w:name="_Toc503810291"/>
       <w:r>
         <w:rPr>
           <w:lang w:val="pt-PT"/>
@@ -30599,7 +30601,7 @@
         <w:lastRenderedPageBreak/>
         <w:t>Algoritmo de validação do NIF</w:t>
       </w:r>
-      <w:bookmarkEnd w:id="105"/>
+      <w:bookmarkEnd w:id="106"/>
     </w:p>
     <w:p>
       <w:pPr>
@@ -30910,14 +30912,14 @@
           <w:lang w:val="pt-PT"/>
         </w:rPr>
       </w:pPr>
-      <w:bookmarkStart w:id="106" w:name="_Toc503810292"/>
+      <w:bookmarkStart w:id="107" w:name="_Toc503810292"/>
       <w:r>
         <w:rPr>
           <w:lang w:val="pt-PT"/>
         </w:rPr>
         <w:t>Código de validação do NIF</w:t>
       </w:r>
-      <w:bookmarkEnd w:id="106"/>
+      <w:bookmarkEnd w:id="107"/>
     </w:p>
     <w:p>
       <w:pPr>
@@ -32011,7 +32013,7 @@
       <w:pPr>
         <w:pStyle w:val="Heading3"/>
       </w:pPr>
-      <w:bookmarkStart w:id="107" w:name="_Toc503810293"/>
+      <w:bookmarkStart w:id="108" w:name="_Toc503810293"/>
       <w:r>
         <w:rPr>
           <w:lang w:val="pt-PT"/>
@@ -32028,7 +32030,7 @@
       <w:r>
         <w:t xml:space="preserve"> - classe ReservaGuia</w:t>
       </w:r>
-      <w:bookmarkEnd w:id="107"/>
+      <w:bookmarkEnd w:id="108"/>
     </w:p>
     <w:p>
       <w:pPr>
@@ -32933,7 +32935,7 @@
           <w:lang w:val="pt-PT"/>
         </w:rPr>
       </w:pPr>
-      <w:bookmarkStart w:id="108" w:name="_Toc503091400"/>
+      <w:bookmarkStart w:id="109" w:name="_Toc503091400"/>
     </w:p>
     <w:p>
       <w:pPr>
@@ -32942,21 +32944,21 @@
           <w:lang w:val="pt-PT"/>
         </w:rPr>
       </w:pPr>
-      <w:bookmarkStart w:id="109" w:name="_Toc503810294"/>
+      <w:bookmarkStart w:id="110" w:name="_Toc503810294"/>
       <w:r>
         <w:rPr>
           <w:lang w:val="pt-PT"/>
         </w:rPr>
         <w:t>Dicionário de dados</w:t>
       </w:r>
-      <w:bookmarkEnd w:id="108"/>
+      <w:bookmarkEnd w:id="109"/>
       <w:r>
         <w:rPr>
           <w:lang w:val="pt-PT"/>
         </w:rPr>
         <w:t xml:space="preserve"> - classe Guia</w:t>
       </w:r>
-      <w:bookmarkEnd w:id="109"/>
+      <w:bookmarkEnd w:id="110"/>
     </w:p>
     <w:p>
       <w:pPr>
@@ -34412,7 +34414,7 @@
       <w:pPr>
         <w:pStyle w:val="Heading3"/>
       </w:pPr>
-      <w:bookmarkStart w:id="110" w:name="_Toc503810295"/>
+      <w:bookmarkStart w:id="111" w:name="_Toc503810295"/>
       <w:r>
         <w:rPr>
           <w:lang w:val="pt-PT"/>
@@ -34432,7 +34434,7 @@
       <w:r>
         <w:t>GuiaTrilho</w:t>
       </w:r>
-      <w:bookmarkEnd w:id="110"/>
+      <w:bookmarkEnd w:id="111"/>
     </w:p>
     <w:p>
       <w:pPr>
@@ -35080,7 +35082,7 @@
           <w:lang w:val="pt-PT"/>
         </w:rPr>
       </w:pPr>
-      <w:bookmarkStart w:id="111" w:name="_Toc503810296"/>
+      <w:bookmarkStart w:id="112" w:name="_Toc503810296"/>
       <w:r>
         <w:rPr>
           <w:lang w:val="pt-PT"/>
@@ -35093,7 +35095,7 @@
         </w:rPr>
         <w:t xml:space="preserve"> - classe Questão</w:t>
       </w:r>
-      <w:bookmarkEnd w:id="111"/>
+      <w:bookmarkEnd w:id="112"/>
     </w:p>
     <w:p>
       <w:pPr>
@@ -36552,7 +36554,7 @@
           <w:lang w:val="pt-PT"/>
         </w:rPr>
       </w:pPr>
-      <w:bookmarkStart w:id="112" w:name="_Toc503091403"/>
+      <w:bookmarkStart w:id="113" w:name="_Toc503091403"/>
     </w:p>
     <w:p>
       <w:pPr>
@@ -36565,7 +36567,7 @@
       <w:pPr>
         <w:pStyle w:val="Heading3"/>
       </w:pPr>
-      <w:bookmarkStart w:id="113" w:name="_Toc503810297"/>
+      <w:bookmarkStart w:id="114" w:name="_Toc503810297"/>
       <w:r>
         <w:rPr>
           <w:lang w:val="pt-PT"/>
@@ -36573,7 +36575,7 @@
         <w:lastRenderedPageBreak/>
         <w:t>Operações - classe Questao</w:t>
       </w:r>
-      <w:bookmarkEnd w:id="113"/>
+      <w:bookmarkEnd w:id="114"/>
     </w:p>
     <w:p>
       <w:pPr>
@@ -37366,7 +37368,7 @@
           <w:lang w:val="pt-PT"/>
         </w:rPr>
       </w:pPr>
-      <w:bookmarkStart w:id="114" w:name="_Toc503810298"/>
+      <w:bookmarkStart w:id="115" w:name="_Toc503810298"/>
       <w:r>
         <w:rPr>
           <w:lang w:val="pt-PT"/>
@@ -37397,7 +37399,7 @@
         </w:rPr>
         <w:t xml:space="preserve"> participa</w:t>
       </w:r>
-      <w:bookmarkEnd w:id="114"/>
+      <w:bookmarkEnd w:id="115"/>
     </w:p>
     <w:p>
       <w:pPr>
@@ -37544,7 +37546,7 @@
           <w:lang w:val="pt-PT"/>
         </w:rPr>
       </w:pPr>
-      <w:bookmarkStart w:id="115" w:name="_Toc503810299"/>
+      <w:bookmarkStart w:id="116" w:name="_Toc503810299"/>
       <w:r>
         <w:rPr>
           <w:lang w:val="pt-PT"/>
@@ -37552,7 +37554,7 @@
         <w:lastRenderedPageBreak/>
         <w:t>Dicionário de dados - classe Opcao</w:t>
       </w:r>
-      <w:bookmarkEnd w:id="115"/>
+      <w:bookmarkEnd w:id="116"/>
     </w:p>
     <w:p>
       <w:pPr>
@@ -38068,14 +38070,14 @@
           <w:lang w:val="pt-PT"/>
         </w:rPr>
       </w:pPr>
-      <w:bookmarkStart w:id="116" w:name="_Toc503810300"/>
+      <w:bookmarkStart w:id="117" w:name="_Toc503810300"/>
       <w:r>
         <w:rPr>
           <w:lang w:val="pt-PT"/>
         </w:rPr>
         <w:t>Dicionário de dados - classe RespostaAvaliacao</w:t>
       </w:r>
-      <w:bookmarkEnd w:id="116"/>
+      <w:bookmarkEnd w:id="117"/>
     </w:p>
     <w:p>
       <w:pPr>
@@ -39534,7 +39536,7 @@
       <w:pPr>
         <w:pStyle w:val="Heading3"/>
       </w:pPr>
-      <w:bookmarkStart w:id="117" w:name="_Toc503810301"/>
+      <w:bookmarkStart w:id="118" w:name="_Toc503810301"/>
       <w:r>
         <w:rPr>
           <w:lang w:val="pt-PT"/>
@@ -39542,7 +39544,7 @@
         <w:lastRenderedPageBreak/>
         <w:t>Operações - classe RespostaAvaliacao</w:t>
       </w:r>
-      <w:bookmarkEnd w:id="117"/>
+      <w:bookmarkEnd w:id="118"/>
     </w:p>
     <w:p>
       <w:pPr>
@@ -40212,7 +40214,7 @@
           <w:lang w:val="pt-PT"/>
         </w:rPr>
       </w:pPr>
-      <w:bookmarkStart w:id="118" w:name="_Toc503810302"/>
+      <w:bookmarkStart w:id="119" w:name="_Toc503810302"/>
       <w:r>
         <w:rPr>
           <w:lang w:val="pt-PT"/>
@@ -40243,7 +40245,7 @@
         </w:rPr>
         <w:t xml:space="preserve"> participa</w:t>
       </w:r>
-      <w:bookmarkEnd w:id="118"/>
+      <w:bookmarkEnd w:id="119"/>
     </w:p>
     <w:p>
       <w:pPr>
@@ -40355,7 +40357,7 @@
           <w:lang w:val="pt-PT"/>
         </w:rPr>
       </w:pPr>
-      <w:bookmarkStart w:id="119" w:name="_Toc503810303"/>
+      <w:bookmarkStart w:id="120" w:name="_Toc503810303"/>
       <w:r>
         <w:rPr>
           <w:lang w:val="pt-PT"/>
@@ -40387,8 +40389,8 @@
         </w:rPr>
         <w:t>s</w:t>
       </w:r>
-      <w:bookmarkEnd w:id="112"/>
-      <w:bookmarkEnd w:id="119"/>
+      <w:bookmarkEnd w:id="113"/>
+      <w:bookmarkEnd w:id="120"/>
     </w:p>
     <w:p>
       <w:pPr>
@@ -40472,85 +40474,85 @@
           <w:lang w:val="pt-PT"/>
         </w:rPr>
       </w:pPr>
-      <w:bookmarkStart w:id="120" w:name="_Toc503807697"/>
+      <w:bookmarkStart w:id="121" w:name="_Toc503807697"/>
       <w:r>
         <w:rPr>
           <w:lang w:val="pt-PT"/>
         </w:rPr>
         <w:t>Fig. 14 - Diagrama de componentes</w:t>
       </w:r>
-      <w:bookmarkEnd w:id="120"/>
-    </w:p>
-    <w:p>
-      <w:pPr>
-        <w:rPr>
-          <w:lang w:val="pt-PT"/>
-        </w:rPr>
-      </w:pPr>
-    </w:p>
-    <w:p>
-      <w:pPr>
-        <w:rPr>
-          <w:lang w:val="pt-PT"/>
-        </w:rPr>
-      </w:pPr>
-    </w:p>
-    <w:p>
-      <w:pPr>
-        <w:rPr>
-          <w:lang w:val="pt-PT"/>
-        </w:rPr>
-      </w:pPr>
-    </w:p>
-    <w:p>
-      <w:pPr>
-        <w:rPr>
-          <w:lang w:val="pt-PT"/>
-        </w:rPr>
-      </w:pPr>
-    </w:p>
-    <w:p>
-      <w:pPr>
-        <w:rPr>
-          <w:lang w:val="pt-PT"/>
-        </w:rPr>
-      </w:pPr>
-    </w:p>
-    <w:p>
-      <w:pPr>
-        <w:rPr>
-          <w:lang w:val="pt-PT"/>
-        </w:rPr>
-      </w:pPr>
-    </w:p>
-    <w:p>
-      <w:pPr>
-        <w:rPr>
-          <w:lang w:val="pt-PT"/>
-        </w:rPr>
-      </w:pPr>
-    </w:p>
-    <w:p>
-      <w:pPr>
-        <w:rPr>
-          <w:lang w:val="pt-PT"/>
-        </w:rPr>
-      </w:pPr>
-    </w:p>
-    <w:p>
-      <w:pPr>
-        <w:rPr>
-          <w:lang w:val="pt-PT"/>
-        </w:rPr>
-      </w:pPr>
-    </w:p>
-    <w:p>
-      <w:pPr>
-        <w:rPr>
-          <w:lang w:val="pt-PT"/>
-        </w:rPr>
-      </w:pPr>
-      <w:bookmarkStart w:id="121" w:name="_Toc503091404"/>
+      <w:bookmarkEnd w:id="121"/>
+    </w:p>
+    <w:p>
+      <w:pPr>
+        <w:rPr>
+          <w:lang w:val="pt-PT"/>
+        </w:rPr>
+      </w:pPr>
+    </w:p>
+    <w:p>
+      <w:pPr>
+        <w:rPr>
+          <w:lang w:val="pt-PT"/>
+        </w:rPr>
+      </w:pPr>
+    </w:p>
+    <w:p>
+      <w:pPr>
+        <w:rPr>
+          <w:lang w:val="pt-PT"/>
+        </w:rPr>
+      </w:pPr>
+    </w:p>
+    <w:p>
+      <w:pPr>
+        <w:rPr>
+          <w:lang w:val="pt-PT"/>
+        </w:rPr>
+      </w:pPr>
+    </w:p>
+    <w:p>
+      <w:pPr>
+        <w:rPr>
+          <w:lang w:val="pt-PT"/>
+        </w:rPr>
+      </w:pPr>
+    </w:p>
+    <w:p>
+      <w:pPr>
+        <w:rPr>
+          <w:lang w:val="pt-PT"/>
+        </w:rPr>
+      </w:pPr>
+    </w:p>
+    <w:p>
+      <w:pPr>
+        <w:rPr>
+          <w:lang w:val="pt-PT"/>
+        </w:rPr>
+      </w:pPr>
+    </w:p>
+    <w:p>
+      <w:pPr>
+        <w:rPr>
+          <w:lang w:val="pt-PT"/>
+        </w:rPr>
+      </w:pPr>
+    </w:p>
+    <w:p>
+      <w:pPr>
+        <w:rPr>
+          <w:lang w:val="pt-PT"/>
+        </w:rPr>
+      </w:pPr>
+    </w:p>
+    <w:p>
+      <w:pPr>
+        <w:rPr>
+          <w:lang w:val="pt-PT"/>
+        </w:rPr>
+      </w:pPr>
+      <w:bookmarkStart w:id="122" w:name="_Toc503091404"/>
     </w:p>
     <w:p>
       <w:pPr>
@@ -40559,7 +40561,7 @@
           <w:lang w:val="pt-PT"/>
         </w:rPr>
       </w:pPr>
-      <w:bookmarkStart w:id="122" w:name="_Toc503810304"/>
+      <w:bookmarkStart w:id="123" w:name="_Toc503810304"/>
       <w:r>
         <w:rPr>
           <w:lang w:val="pt-PT"/>
@@ -40573,14 +40575,14 @@
         </w:rPr>
         <w:t xml:space="preserve">Diagrama </w:t>
       </w:r>
-      <w:bookmarkEnd w:id="121"/>
+      <w:bookmarkEnd w:id="122"/>
       <w:r>
         <w:rPr>
           <w:lang w:val="pt-PT"/>
         </w:rPr>
         <w:t>de instalação</w:t>
       </w:r>
-      <w:bookmarkEnd w:id="122"/>
+      <w:bookmarkEnd w:id="123"/>
     </w:p>
     <w:p>
       <w:pPr>
@@ -40665,14 +40667,14 @@
           <w:lang w:val="pt-PT"/>
         </w:rPr>
       </w:pPr>
-      <w:bookmarkStart w:id="123" w:name="_Toc503807698"/>
+      <w:bookmarkStart w:id="124" w:name="_Toc503807698"/>
       <w:r>
         <w:rPr>
           <w:lang w:val="pt-PT"/>
         </w:rPr>
         <w:t>Fig. 15 - Diagrama de instalação</w:t>
       </w:r>
-      <w:bookmarkEnd w:id="123"/>
+      <w:bookmarkEnd w:id="124"/>
     </w:p>
     <w:p>
       <w:pPr>
@@ -40716,7 +40718,7 @@
           <w:lang w:val="pt-PT"/>
         </w:rPr>
       </w:pPr>
-      <w:bookmarkStart w:id="124" w:name="_Toc503810305"/>
+      <w:bookmarkStart w:id="125" w:name="_Toc503810305"/>
       <w:r>
         <w:rPr>
           <w:lang w:val="pt-PT"/>
@@ -40736,7 +40738,7 @@
         </w:rPr>
         <w:t>pacotes de casos de uso</w:t>
       </w:r>
-      <w:bookmarkEnd w:id="124"/>
+      <w:bookmarkEnd w:id="125"/>
     </w:p>
     <w:p>
       <w:pPr>
@@ -40805,8 +40807,6 @@
           </wp:inline>
         </w:drawing>
       </w:r>
-      <w:bookmarkStart w:id="125" w:name="_GoBack"/>
-      <w:bookmarkEnd w:id="125"/>
     </w:p>
     <w:p>
       <w:pPr>
@@ -46694,7 +46694,7 @@
           <w:rPr>
             <w:noProof/>
           </w:rPr>
-          <w:t>49</w:t>
+          <w:t>34</w:t>
         </w:r>
         <w:r>
           <w:rPr>
@@ -51519,7 +51519,7 @@
 </file>
 
 <file path=customXml/itemProps1.xml><?xml version="1.0" encoding="utf-8"?>
-<ds:datastoreItem xmlns:ds="http://schemas.openxmlformats.org/officeDocument/2006/customXml" ds:itemID="{6156D7A2-466F-4696-9E36-CF6C3E60AC62}">
+<ds:datastoreItem xmlns:ds="http://schemas.openxmlformats.org/officeDocument/2006/customXml" ds:itemID="{259A8C21-8212-45B2-A318-2325A11B708A}">
   <ds:schemaRefs>
     <ds:schemaRef ds:uri="http://schemas.openxmlformats.org/officeDocument/2006/bibliography"/>
   </ds:schemaRefs>

</xml_diff>